<commit_message>
Working further on Doku
</commit_message>
<xml_diff>
--- a/Dominik-Hinze-Projektdokumentation.docx
+++ b/Dominik-Hinze-Projektdokumentation.docx
@@ -196,15 +196,7 @@
           <w:spacing w:val="-2"/>
           <w:sz w:val="36"/>
         </w:rPr>
-        <w:t xml:space="preserve">   Waldbrand</w:t>
-      </w:r>
-      <w:r>
-        <w:rPr>
-          <w:color w:val="404040"/>
-          <w:spacing w:val="-2"/>
-          <w:sz w:val="36"/>
-        </w:rPr>
-        <w:t>-Simulation</w:t>
+        <w:t xml:space="preserve">   Waldbrand-Simulation</w:t>
       </w:r>
     </w:p>
     <w:p>
@@ -595,19 +587,7 @@
               <w:rPr>
                 <w:spacing w:val="-2"/>
               </w:rPr>
-              <w:t>Einle</w:t>
-            </w:r>
-            <w:r>
-              <w:rPr>
-                <w:spacing w:val="-2"/>
-              </w:rPr>
-              <w:t>i</w:t>
-            </w:r>
-            <w:r>
-              <w:rPr>
-                <w:spacing w:val="-2"/>
-              </w:rPr>
-              <w:t>tung</w:t>
+              <w:t>Einleitung</w:t>
             </w:r>
             <w:r>
               <w:rPr>
@@ -2089,7 +2069,7 @@
           </mc:Choice>
           <mc:Fallback>
             <w:pict>
-              <v:shape w14:anchorId="1B399275" id="Graphic 3" o:spid="_x0000_s1026" style="position:absolute;margin-left:513.45pt;margin-top:16.75pt;width:17.45pt;height:15.25pt;z-index:-15728640;visibility:visible;mso-wrap-style:square;mso-wrap-distance-left:0;mso-wrap-distance-top:0;mso-wrap-distance-right:0;mso-wrap-distance-bottom:0;mso-position-horizontal:absolute;mso-position-horizontal-relative:page;mso-position-vertical:absolute;mso-position-vertical-relative:text;v-text-anchor:top" coordsize="221615,193675" o:gfxdata="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" path="m221615,l,,,193675r221615,l221615,xe" stroked="f">
+              <v:shape w14:anchorId="4C5D6C38" id="Graphic 3" o:spid="_x0000_s1026" style="position:absolute;margin-left:513.45pt;margin-top:16.75pt;width:17.45pt;height:15.25pt;z-index:-15728640;visibility:visible;mso-wrap-style:square;mso-wrap-distance-left:0;mso-wrap-distance-top:0;mso-wrap-distance-right:0;mso-wrap-distance-bottom:0;mso-position-horizontal:absolute;mso-position-horizontal-relative:page;mso-position-vertical:absolute;mso-position-vertical-relative:text;v-text-anchor:top" coordsize="221615,193675" o:gfxdata="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" path="m221615,l,,,193675r221615,l221615,xe" stroked="f">
                 <v:path arrowok="t"/>
                 <w10:wrap type="topAndBottom" anchorx="page"/>
               </v:shape>
@@ -3192,10 +3172,7 @@
         <w:jc w:val="both"/>
       </w:pPr>
       <w:r>
-        <w:t>Waldbrandsimulationen</w:t>
-      </w:r>
-      <w:r>
-        <w:t xml:space="preserve"> </w:t>
+        <w:t xml:space="preserve">Waldbrandsimulationen </w:t>
       </w:r>
       <w:r>
         <w:t>stellen eine weit verbreitete Methode dar, um komplexe Prozesse vereinfacht und nachvollziehbar darzustellen</w:t>
@@ -7957,7 +7934,7 @@
         <w:t xml:space="preserve"> </w:t>
       </w:r>
       <w:r>
-        <w:t>fünf</w:t>
+        <w:t>sieben</w:t>
       </w:r>
       <w:r>
         <w:rPr>
@@ -8037,7 +8014,13 @@
         <w:jc w:val="both"/>
       </w:pPr>
       <w:r>
-        <w:t>Es sollen zwei Zufallsfaktoren sollen eingeführt werden. Ein Faktor soll nach dem Prinzip der Gleichverteilung auftreten. Bei der Gleichverteilung haben alle möglichen Ergebnisse dieselbe Wahrscheinlichkeit einzutreten. Der zweite Faktor soll mit der Wahrscheinlichkeit der Normalverteilung, auch Gauß-Verteilung, vorkommen. Bei dieser Verteilung treten die meisten Werte um einen Mittelwert auf, während extreme Werte seltener auftreten.</w:t>
+        <w:t xml:space="preserve">Es sollen </w:t>
+      </w:r>
+      <w:r>
+        <w:t>drei</w:t>
+      </w:r>
+      <w:r>
+        <w:t xml:space="preserve"> Zufallsfaktoren sollen eingeführt werden. Ein Faktor soll nach dem Prinzip der Gleichverteilung auftreten. Bei der Gleichverteilung haben alle möglichen Ergebnisse dieselbe Wahrscheinlichkeit einzutreten. Der zweite Faktor soll mit der Wahrscheinlichkeit der Normalverteilung, auch Gauß-Verteilung, vorkommen. Bei dieser Verteilung treten die meisten Werte um einen Mittelwert auf, während extreme Werte seltener auftreten.</w:t>
       </w:r>
     </w:p>
     <w:p>
@@ -8130,7 +8113,10 @@
         <w:jc w:val="both"/>
       </w:pPr>
       <w:r>
-        <w:t>Drei</w:t>
+        <w:t>Mindestens d</w:t>
+      </w:r>
+      <w:r>
+        <w:t>rei</w:t>
       </w:r>
       <w:r>
         <w:rPr>
@@ -8370,25 +8356,13 @@
         <w:t xml:space="preserve"> </w:t>
       </w:r>
       <w:r>
-        <w:t>Windows-</w:t>
-      </w:r>
-      <w:r>
-        <w:rPr>
-          <w:spacing w:val="-4"/>
-        </w:rPr>
-        <w:t xml:space="preserve"> </w:t>
-      </w:r>
-      <w:r>
-        <w:t>oder</w:t>
-      </w:r>
-      <w:r>
-        <w:rPr>
-          <w:spacing w:val="-4"/>
-        </w:rPr>
-        <w:t xml:space="preserve"> </w:t>
-      </w:r>
-      <w:r>
-        <w:t>Webanwendung</w:t>
+        <w:t>Windows</w:t>
+      </w:r>
+      <w:r>
+        <w:t>anw</w:t>
+      </w:r>
+      <w:r>
+        <w:t>endung</w:t>
       </w:r>
       <w:r>
         <w:rPr>
@@ -9134,7 +9108,19 @@
         <w:ind w:right="1138"/>
       </w:pPr>
       <w:r>
-        <w:t>Das Ziel dieses Projektes ist die Entwicklung einer Simulation. Für die Entwicklung wird die Spiel-Engine Unity verwendet und der Quellcode in C# geschrieben.</w:t>
+        <w:t xml:space="preserve">Das Ziel dieses Projektes ist die Entwicklung einer Simulation. Für die Entwicklung wird </w:t>
+      </w:r>
+      <w:r>
+        <w:t>das</w:t>
+      </w:r>
+      <w:r>
+        <w:t xml:space="preserve"> </w:t>
+      </w:r>
+      <w:r>
+        <w:t>Framework WPF</w:t>
+      </w:r>
+      <w:r>
+        <w:t xml:space="preserve"> verwendet und der Quellcode in C# geschrieben.</w:t>
       </w:r>
     </w:p>
     <w:p>
@@ -9181,7 +9167,16 @@
         <w:t xml:space="preserve"> </w:t>
       </w:r>
       <w:r>
-        <w:t>Spieler</w:t>
+        <w:t>Blitze und Brände sind</w:t>
+      </w:r>
+      <w:r>
+        <w:rPr>
+          <w:spacing w:val="1"/>
+        </w:rPr>
+        <w:t xml:space="preserve"> </w:t>
+      </w:r>
+      <w:r>
+        <w:t>animiert</w:t>
       </w:r>
       <w:r>
         <w:rPr>
@@ -9190,42 +9185,6 @@
         <w:t xml:space="preserve"> </w:t>
       </w:r>
       <w:r>
-        <w:t>und der</w:t>
-      </w:r>
-      <w:r>
-        <w:rPr>
-          <w:spacing w:val="-3"/>
-        </w:rPr>
-        <w:t xml:space="preserve"> </w:t>
-      </w:r>
-      <w:r>
-        <w:t>Ball</w:t>
-      </w:r>
-      <w:r>
-        <w:rPr>
-          <w:spacing w:val="-2"/>
-        </w:rPr>
-        <w:t xml:space="preserve"> </w:t>
-      </w:r>
-      <w:r>
-        <w:t>sind</w:t>
-      </w:r>
-      <w:r>
-        <w:rPr>
-          <w:spacing w:val="1"/>
-        </w:rPr>
-        <w:t xml:space="preserve"> </w:t>
-      </w:r>
-      <w:r>
-        <w:t>animiert</w:t>
-      </w:r>
-      <w:r>
-        <w:rPr>
-          <w:spacing w:val="-3"/>
-        </w:rPr>
-        <w:t xml:space="preserve"> </w:t>
-      </w:r>
-      <w:r>
         <w:t>und</w:t>
       </w:r>
       <w:r>
@@ -9233,6 +9192,12 @@
           <w:spacing w:val="-4"/>
         </w:rPr>
         <w:t xml:space="preserve"> </w:t>
+      </w:r>
+      <w:r>
+        <w:rPr>
+          <w:spacing w:val="-4"/>
+        </w:rPr>
+        <w:t xml:space="preserve">Partikel </w:t>
       </w:r>
       <w:r>
         <w:t>bewegen</w:t>
@@ -9341,7 +9306,7 @@
         <w:t xml:space="preserve"> </w:t>
       </w:r>
       <w:r>
-        <w:t>Unity</w:t>
+        <w:t>WPF</w:t>
       </w:r>
       <w:r>
         <w:rPr>
@@ -9386,13 +9351,7 @@
         <w:t xml:space="preserve"> </w:t>
       </w:r>
       <w:r>
-        <w:t>zwei</w:t>
-      </w:r>
-      <w:r>
-        <w:rPr>
-          <w:spacing w:val="-8"/>
-        </w:rPr>
-        <w:t xml:space="preserve"> </w:t>
+        <w:t xml:space="preserve">drei </w:t>
       </w:r>
       <w:r>
         <w:t>Szenen.</w:t>
@@ -9404,7 +9363,13 @@
         <w:t xml:space="preserve"> </w:t>
       </w:r>
       <w:r>
-        <w:t>Die “Aufstellungsszene”</w:t>
+        <w:t>Die “</w:t>
+      </w:r>
+      <w:r>
+        <w:t>Konfigurations-Oberfläche</w:t>
+      </w:r>
+      <w:r>
+        <w:t>”</w:t>
       </w:r>
       <w:r>
         <w:rPr>
@@ -9416,66 +9381,18 @@
         <w:t>stellt</w:t>
       </w:r>
       <w:r>
+        <w:t xml:space="preserve"> den Ausgangszustand des Waldes dar</w:t>
+      </w:r>
+      <w:r>
+        <w:t>,</w:t>
+      </w:r>
+      <w:r>
         <w:rPr>
           <w:spacing w:val="-7"/>
         </w:rPr>
         <w:t xml:space="preserve"> </w:t>
       </w:r>
       <w:r>
-        <w:t>beide</w:t>
-      </w:r>
-      <w:r>
-        <w:rPr>
-          <w:spacing w:val="-8"/>
-        </w:rPr>
-        <w:t xml:space="preserve"> </w:t>
-      </w:r>
-      <w:r>
-        <w:t>Mannschaften</w:t>
-      </w:r>
-      <w:r>
-        <w:rPr>
-          <w:spacing w:val="-5"/>
-        </w:rPr>
-        <w:t xml:space="preserve"> </w:t>
-      </w:r>
-      <w:r>
-        <w:t>und</w:t>
-      </w:r>
-      <w:r>
-        <w:rPr>
-          <w:spacing w:val="-5"/>
-        </w:rPr>
-        <w:t xml:space="preserve"> </w:t>
-      </w:r>
-      <w:r>
-        <w:t>ihre</w:t>
-      </w:r>
-      <w:r>
-        <w:rPr>
-          <w:spacing w:val="-8"/>
-        </w:rPr>
-        <w:t xml:space="preserve"> </w:t>
-      </w:r>
-      <w:r>
-        <w:t>Spieler</w:t>
-      </w:r>
-      <w:r>
-        <w:rPr>
-          <w:spacing w:val="-7"/>
-        </w:rPr>
-        <w:t xml:space="preserve"> </w:t>
-      </w:r>
-      <w:r>
-        <w:t>dar,</w:t>
-      </w:r>
-      <w:r>
-        <w:rPr>
-          <w:spacing w:val="-7"/>
-        </w:rPr>
-        <w:t xml:space="preserve"> </w:t>
-      </w:r>
-      <w:r>
         <w:t>außerdem</w:t>
       </w:r>
       <w:r>
@@ -9485,7 +9402,10 @@
         <w:t xml:space="preserve"> </w:t>
       </w:r>
       <w:r>
-        <w:t>können Informationen zu den einzelnen Spielern angezeigt werden.</w:t>
+        <w:t xml:space="preserve">können Informationen </w:t>
+      </w:r>
+      <w:r>
+        <w:t>zu den einzelnen Umweltfaktoren gesetzt werden.</w:t>
       </w:r>
     </w:p>
     <w:p>
@@ -16305,6 +16225,7 @@
   <w:style w:type="character" w:default="1" w:styleId="Absatz-Standardschriftart">
     <w:name w:val="Default Paragraph Font"/>
     <w:uiPriority w:val="1"/>
+    <w:semiHidden/>
     <w:unhideWhenUsed/>
   </w:style>
   <w:style w:type="table" w:default="1" w:styleId="NormaleTabelle">

</xml_diff>

<commit_message>
Minor tweaks to doku
</commit_message>
<xml_diff>
--- a/Dominik-Hinze-Projektdokumentation.docx
+++ b/Dominik-Hinze-Projektdokumentation.docx
@@ -2069,7 +2069,7 @@
           </mc:Choice>
           <mc:Fallback>
             <w:pict>
-              <v:shape w14:anchorId="4C5D6C38" id="Graphic 3" o:spid="_x0000_s1026" style="position:absolute;margin-left:513.45pt;margin-top:16.75pt;width:17.45pt;height:15.25pt;z-index:-15728640;visibility:visible;mso-wrap-style:square;mso-wrap-distance-left:0;mso-wrap-distance-top:0;mso-wrap-distance-right:0;mso-wrap-distance-bottom:0;mso-position-horizontal:absolute;mso-position-horizontal-relative:page;mso-position-vertical:absolute;mso-position-vertical-relative:text;v-text-anchor:top" coordsize="221615,193675" o:gfxdata="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" path="m221615,l,,,193675r221615,l221615,xe" stroked="f">
+              <v:shape w14:anchorId="291F5B35" id="Graphic 3" o:spid="_x0000_s1026" style="position:absolute;margin-left:513.45pt;margin-top:16.75pt;width:17.45pt;height:15.25pt;z-index:-15728640;visibility:visible;mso-wrap-style:square;mso-wrap-distance-left:0;mso-wrap-distance-top:0;mso-wrap-distance-right:0;mso-wrap-distance-bottom:0;mso-position-horizontal:absolute;mso-position-horizontal-relative:page;mso-position-vertical:absolute;mso-position-vertical-relative:text;v-text-anchor:top" coordsize="221615,193675" o:gfxdata="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" path="m221615,l,,,193675r221615,l221615,xe" stroked="f">
                 <v:path arrowok="t"/>
                 <w10:wrap type="topAndBottom" anchorx="page"/>
               </v:shape>
@@ -5926,19 +5926,13 @@
         </w:rPr>
       </w:pPr>
       <w:r>
-        <w:t xml:space="preserve">Einführung </w:t>
-      </w:r>
-      <w:r>
-        <w:t>von Gezeiten, verschiedenen Biomen oder Wetterereignissen</w:t>
+        <w:t>Einführung von Gezeiten, verschiedenen Biomen oder Wetterereignissen</w:t>
       </w:r>
       <w:r>
         <w:t xml:space="preserve">, die </w:t>
       </w:r>
       <w:r>
-        <w:t>das Wachstum der Bäume und die Brandausbreitung beeinflussen</w:t>
-      </w:r>
-      <w:r>
-        <w:t>.</w:t>
+        <w:t>das Wachstum der Bäume und die Brandausbreitung beeinflussen.</w:t>
       </w:r>
     </w:p>
     <w:p>
@@ -5969,10 +5963,7 @@
         <w:t>wäre</w:t>
       </w:r>
       <w:r>
-        <w:t xml:space="preserve"> </w:t>
-      </w:r>
-      <w:r>
-        <w:t>Nutzung von Bildern oder Animationen für Bäume, Feuer und Wettereffekte, um die visuelle Darstellung der Simulation weiter zu verbessern</w:t>
+        <w:t xml:space="preserve"> Nutzung von Bildern oder Animationen für Bäume, Feuer und Wettereffekte, um die visuelle Darstellung der Simulation weiter zu verbessern</w:t>
       </w:r>
       <w:r>
         <w:t>.</w:t>
@@ -8113,10 +8104,7 @@
         <w:jc w:val="both"/>
       </w:pPr>
       <w:r>
-        <w:t>Mindestens d</w:t>
-      </w:r>
-      <w:r>
-        <w:t>rei</w:t>
+        <w:t>Mindestens drei</w:t>
       </w:r>
       <w:r>
         <w:rPr>
@@ -10228,7 +10216,7 @@
         <w:t xml:space="preserve"> </w:t>
       </w:r>
       <w:r>
-        <w:t>Football</w:t>
+        <w:t>Waldbrand</w:t>
       </w:r>
       <w:r>
         <w:rPr>
@@ -10319,7 +10307,13 @@
         <w:rPr>
           <w:spacing w:val="-2"/>
         </w:rPr>
-        <w:t>31.01.2024</w:t>
+        <w:t>31.01.202</w:t>
+      </w:r>
+      <w:r>
+        <w:rPr>
+          <w:spacing w:val="-2"/>
+        </w:rPr>
+        <w:t>6</w:t>
       </w:r>
     </w:p>
     <w:p>
@@ -10476,7 +10470,25 @@
         <w:rPr>
           <w:spacing w:val="-2"/>
         </w:rPr>
-        <w:t xml:space="preserve">Unity-Version: 2022.3.12f1 </w:t>
+        <w:t>SDK</w:t>
+      </w:r>
+      <w:r>
+        <w:rPr>
+          <w:spacing w:val="-2"/>
+        </w:rPr>
+        <w:t xml:space="preserve">-Version: </w:t>
+      </w:r>
+      <w:r>
+        <w:rPr>
+          <w:spacing w:val="-2"/>
+        </w:rPr>
+        <w:t>10.0.102</w:t>
+      </w:r>
+      <w:r>
+        <w:rPr>
+          <w:spacing w:val="-2"/>
+        </w:rPr>
+        <w:t xml:space="preserve"> </w:t>
       </w:r>
       <w:r>
         <w:rPr>
@@ -11353,7 +11365,15 @@
       </w:pPr>
       <w:r>
         <w:lastRenderedPageBreak/>
-        <w:t>Die Werte der Spieler werden initial so festgelegt, dass die Fähigkeiten der beiden Teams ausgeglichen sein sollten, damit sollten auch die Ergebnisse des Spiele ausgeglichen sein.</w:t>
+        <w:t xml:space="preserve">Die Werte der Spieler werden initial so festgelegt, dass die Fähigkeiten der beiden Teams ausgeglichen sein sollten, damit sollten auch die Ergebnisse </w:t>
+      </w:r>
+      <w:proofErr w:type="gramStart"/>
+      <w:r>
+        <w:t>des Spiele</w:t>
+      </w:r>
+      <w:proofErr w:type="gramEnd"/>
+      <w:r>
+        <w:t xml:space="preserve"> ausgeglichen sein.</w:t>
       </w:r>
     </w:p>
     <w:p>
@@ -11586,6 +11606,7 @@
         </w:rPr>
         <w:t xml:space="preserve"> </w:t>
       </w:r>
+      <w:proofErr w:type="gramStart"/>
       <w:r>
         <w:t>9</w:t>
       </w:r>
@@ -11598,6 +11619,7 @@
       <w:r>
         <w:t>mal</w:t>
       </w:r>
+      <w:proofErr w:type="gramEnd"/>
       <w:r>
         <w:rPr>
           <w:spacing w:val="-7"/>
@@ -11613,6 +11635,7 @@
         </w:rPr>
         <w:t xml:space="preserve"> </w:t>
       </w:r>
+      <w:proofErr w:type="gramStart"/>
       <w:r>
         <w:t>10</w:t>
       </w:r>
@@ -11625,6 +11648,7 @@
       <w:r>
         <w:t>mal</w:t>
       </w:r>
+      <w:proofErr w:type="gramEnd"/>
       <w:r>
         <w:rPr>
           <w:spacing w:val="-7"/>
@@ -11649,6 +11673,7 @@
         </w:rPr>
         <w:t xml:space="preserve"> </w:t>
       </w:r>
+      <w:proofErr w:type="gramStart"/>
       <w:r>
         <w:t>9</w:t>
       </w:r>
@@ -11661,6 +11686,7 @@
       <w:r>
         <w:t>mal</w:t>
       </w:r>
+      <w:proofErr w:type="gramEnd"/>
       <w:r>
         <w:rPr>
           <w:spacing w:val="-7"/>
@@ -11872,7 +11898,13 @@
         <w:jc w:val="both"/>
       </w:pPr>
       <w:r>
-        <w:t>Bei dieser Anwendung handelt es sich um eine 2D-Fußballsimulation. Es spielen zwei Mannschaften mit jeweils sechs Feldspielern und einem Torwart gegeneinander. Es können verschiedene Einstellungen verändert werden, die das Spiel beeinflussen.</w:t>
+        <w:t>Bei dieser Anwendung handelt es sich um eine 2D-</w:t>
+      </w:r>
+      <w:r>
+        <w:t>Waldbrand</w:t>
+      </w:r>
+      <w:r>
+        <w:t>simulation. Es spielen zwei Mannschaften mit jeweils sechs Feldspielern und einem Torwart gegeneinander. Es können verschiedene Einstellungen verändert werden, die das Spiel beeinflussen.</w:t>
       </w:r>
     </w:p>
     <w:p>
@@ -16225,7 +16257,6 @@
   <w:style w:type="character" w:default="1" w:styleId="Absatz-Standardschriftart">
     <w:name w:val="Default Paragraph Font"/>
     <w:uiPriority w:val="1"/>
-    <w:semiHidden/>
     <w:unhideWhenUsed/>
   </w:style>
   <w:style w:type="table" w:default="1" w:styleId="NormaleTabelle">

</xml_diff>

<commit_message>
A7: Pflichtenheft ⇒ Done
</commit_message>
<xml_diff>
--- a/Dominik-Hinze-Projektdokumentation.docx
+++ b/Dominik-Hinze-Projektdokumentation.docx
@@ -1,6 +1,6 @@
 
 <file path=word/document.xml><?xml version="1.0" encoding="utf-8"?>
-<w:document xmlns:wpc="http://schemas.microsoft.com/office/word/2010/wordprocessingCanvas" xmlns:cx="http://schemas.microsoft.com/office/drawing/2014/chartex" xmlns:cx1="http://schemas.microsoft.com/office/drawing/2015/9/8/chartex" xmlns:cx2="http://schemas.microsoft.com/office/drawing/2015/10/21/chartex" xmlns:cx3="http://schemas.microsoft.com/office/drawing/2016/5/9/chartex" xmlns:cx4="http://schemas.microsoft.com/office/drawing/2016/5/10/chartex" xmlns:cx5="http://schemas.microsoft.com/office/drawing/2016/5/11/chartex" xmlns:cx6="http://schemas.microsoft.com/office/drawing/2016/5/12/chartex" xmlns:cx7="http://schemas.microsoft.com/office/drawing/2016/5/13/chartex" xmlns:cx8="http://schemas.microsoft.com/office/drawing/2016/5/14/chartex" xmlns:mc="http://schemas.openxmlformats.org/markup-compatibility/2006" xmlns:aink="http://schemas.microsoft.com/office/drawing/2016/ink" xmlns:am3d="http://schemas.microsoft.com/office/drawing/2017/model3d" xmlns:o="urn:schemas-microsoft-com:office:office" xmlns:oel="http://schemas.microsoft.com/office/2019/extlst" xmlns:r="http://schemas.openxmlformats.org/officeDocument/2006/relationships" xmlns:m="http://schemas.openxmlformats.org/officeDocument/2006/math" xmlns:v="urn:schemas-microsoft-com:vml" xmlns:wp14="http://schemas.microsoft.com/office/word/2010/wordprocessingDrawing" xmlns:wp="http://schemas.openxmlformats.org/drawingml/2006/wordprocessingDrawing" xmlns:w10="urn:schemas-microsoft-com:office:word" xmlns:w="http://schemas.openxmlformats.org/wordprocessingml/2006/main" xmlns:w14="http://schemas.microsoft.com/office/word/2010/wordml" xmlns:w15="http://schemas.microsoft.com/office/word/2012/wordml" xmlns:w16cex="http://schemas.microsoft.com/office/word/2018/wordml/cex" xmlns:w16cid="http://schemas.microsoft.com/office/word/2016/wordml/cid" xmlns:w16="http://schemas.microsoft.com/office/word/2018/wordml" xmlns:w16du="http://schemas.microsoft.com/office/word/2023/wordml/word16du" xmlns:w16sdtdh="http://schemas.microsoft.com/office/word/2020/wordml/sdtdatahash" xmlns:w16sdtfl="http://schemas.microsoft.com/office/word/2024/wordml/sdtformatlock" xmlns:w16se="http://schemas.microsoft.com/office/word/2015/wordml/symex" xmlns:wpg="http://schemas.microsoft.com/office/word/2010/wordprocessingGroup" xmlns:wpi="http://schemas.microsoft.com/office/word/2010/wordprocessingInk" xmlns:wne="http://schemas.microsoft.com/office/word/2006/wordml" xmlns:wps="http://schemas.microsoft.com/office/word/2010/wordprocessingShape" mc:Ignorable="w14 w15 w16se w16cid w16 w16cex w16sdtdh w16sdtfl w16du wp14">
+<w:document xmlns:wpc="http://schemas.microsoft.com/office/word/2010/wordprocessingCanvas" xmlns:cx="http://schemas.microsoft.com/office/drawing/2014/chartex" xmlns:cx1="http://schemas.microsoft.com/office/drawing/2015/9/8/chartex" xmlns:cx2="http://schemas.microsoft.com/office/drawing/2015/10/21/chartex" xmlns:cx3="http://schemas.microsoft.com/office/drawing/2016/5/9/chartex" xmlns:cx4="http://schemas.microsoft.com/office/drawing/2016/5/10/chartex" xmlns:cx5="http://schemas.microsoft.com/office/drawing/2016/5/11/chartex" xmlns:cx6="http://schemas.microsoft.com/office/drawing/2016/5/12/chartex" xmlns:cx7="http://schemas.microsoft.com/office/drawing/2016/5/13/chartex" xmlns:cx8="http://schemas.microsoft.com/office/drawing/2016/5/14/chartex" xmlns:mc="http://schemas.openxmlformats.org/markup-compatibility/2006" xmlns:aink="http://schemas.microsoft.com/office/drawing/2016/ink" xmlns:am3d="http://schemas.microsoft.com/office/drawing/2017/model3d" xmlns:o="urn:schemas-microsoft-com:office:office" xmlns:oel="http://schemas.microsoft.com/office/2019/extlst" xmlns:r="http://schemas.openxmlformats.org/officeDocument/2006/relationships" xmlns:m="http://schemas.openxmlformats.org/officeDocument/2006/math" xmlns:v="urn:schemas-microsoft-com:vml" xmlns:wp14="http://schemas.microsoft.com/office/word/2010/wordprocessingDrawing" xmlns:wp="http://schemas.openxmlformats.org/drawingml/2006/wordprocessingDrawing" xmlns:w10="urn:schemas-microsoft-com:office:word" xmlns:w="http://schemas.openxmlformats.org/wordprocessingml/2006/main" xmlns:w14="http://schemas.microsoft.com/office/word/2010/wordml" xmlns:w15="http://schemas.microsoft.com/office/word/2012/wordml" xmlns:w16cex="http://schemas.microsoft.com/office/word/2018/wordml/cex" xmlns:w16cid="http://schemas.microsoft.com/office/word/2016/wordml/cid" xmlns:w16="http://schemas.microsoft.com/office/word/2018/wordml" xmlns:w16du="http://schemas.microsoft.com/office/word/2023/wordml/word16du" xmlns:w16sdtdh="http://schemas.microsoft.com/office/word/2020/wordml/sdtdatahash" xmlns:w16sdtfl="http://schemas.microsoft.com/office/word/2024/wordml/sdtformatlock" xmlns:w16se="http://schemas.microsoft.com/office/word/2015/wordml/symex" xmlns:wpg="http://schemas.microsoft.com/office/word/2010/wordprocessingGroup" xmlns:wpi="http://schemas.microsoft.com/office/word/2010/wordprocessingInk" xmlns:wne="http://schemas.microsoft.com/office/word/2006/wordml" xmlns:wps="http://schemas.microsoft.com/office/word/2010/wordprocessingShape" xmlns:a="http://schemas.openxmlformats.org/drawingml/2006/main" xmlns:pic="http://schemas.openxmlformats.org/drawingml/2006/picture" mc:Ignorable="w14 w15 w16se w16cid w16 w16cex w16sdtdh w16sdtfl w16du wp14">
   <w:body>
     <w:p>
       <w:pPr>
@@ -421,7 +421,7 @@
         </w:rPr>
         <w:sectPr>
           <w:type w:val="continuous"/>
-          <w:pgSz w:w="11910" w:h="16840"/>
+          <w:pgSz w:w="11910" w:h="16840" w:orient="portrait"/>
           <w:pgMar w:top="380" w:right="283" w:bottom="280" w:left="283" w:header="720" w:footer="720" w:gutter="0"/>
           <w:cols w:space="720"/>
         </w:sectPr>
@@ -440,7 +440,6 @@
           <w:noProof/>
           <w:sz w:val="32"/>
         </w:rPr>
-        <w:lastRenderedPageBreak/>
         <mc:AlternateContent>
           <mc:Choice Requires="wps">
             <w:drawing>
@@ -506,11 +505,11 @@
           </mc:Choice>
           <mc:Fallback>
             <w:pict>
-              <v:shapetype w14:anchorId="43838226" id="_x0000_t202" coordsize="21600,21600" o:spt="202" path="m,l,21600r21600,l21600,xe">
+              <v:shapetype id="_x0000_t202" coordsize="21600,21600" o:spt="202" path="m,l,21600r21600,l21600,xe" w14:anchorId="43838226">
                 <v:stroke joinstyle="miter"/>
                 <v:path gradientshapeok="t" o:connecttype="rect"/>
               </v:shapetype>
-              <v:shape id="Textbox 2" o:spid="_x0000_s1026" type="#_x0000_t202" style="position:absolute;left:0;text-align:left;margin-left:518.95pt;margin-top:781.9pt;width:5.6pt;height:11pt;z-index:-16069120;visibility:visible;mso-wrap-style:square;mso-wrap-distance-left:0;mso-wrap-distance-top:0;mso-wrap-distance-right:0;mso-wrap-distance-bottom:0;mso-position-horizontal:absolute;mso-position-horizontal-relative:page;mso-position-vertical:absolute;mso-position-vertical-relative:page;v-text-anchor:top" o:gfxdata="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" filled="f" stroked="f">
+              <v:shape id="Textbox 2" style="position:absolute;left:0;text-align:left;margin-left:518.95pt;margin-top:781.9pt;width:5.6pt;height:11pt;z-index:-16069120;visibility:visible;mso-wrap-style:square;mso-wrap-distance-left:0;mso-wrap-distance-top:0;mso-wrap-distance-right:0;mso-wrap-distance-bottom:0;mso-position-horizontal:absolute;mso-position-horizontal-relative:page;mso-position-vertical:absolute;mso-position-vertical-relative:page;v-text-anchor:top" o:spid="_x0000_s1026" filled="f" stroked="f" type="#_x0000_t202" o:gfxdata="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">
                 <v:textbox inset="0,0,0,0">
                   <w:txbxContent>
                     <w:p>
@@ -559,6 +558,12 @@
           <w:docPartUnique/>
         </w:docPartObj>
       </w:sdtPr>
+      <w:sdtEndPr>
+        <w:rPr>
+          <w:sz w:val="22"/>
+          <w:szCs w:val="22"/>
+        </w:rPr>
+      </w:sdtEndPr>
       <w:sdtContent>
         <w:p>
           <w:pPr>
@@ -582,7 +587,7 @@
           <w:r>
             <w:fldChar w:fldCharType="separate"/>
           </w:r>
-          <w:hyperlink w:anchor="_bookmark0" w:history="1">
+          <w:hyperlink w:history="1" w:anchor="_bookmark0">
             <w:r>
               <w:rPr>
                 <w:spacing w:val="-2"/>
@@ -616,7 +621,7 @@
             </w:tabs>
             <w:ind w:left="2013" w:hanging="660"/>
           </w:pPr>
-          <w:hyperlink w:anchor="_bookmark1" w:history="1">
+          <w:hyperlink w:history="1" w:anchor="_bookmark1">
             <w:r>
               <w:rPr>
                 <w:spacing w:val="-2"/>
@@ -650,7 +655,7 @@
             </w:tabs>
             <w:ind w:left="2013" w:hanging="660"/>
           </w:pPr>
-          <w:hyperlink w:anchor="_bookmark2" w:history="1">
+          <w:hyperlink w:history="1" w:anchor="_bookmark2">
             <w:r>
               <w:rPr>
                 <w:spacing w:val="-2"/>
@@ -684,7 +689,7 @@
             </w:tabs>
             <w:ind w:left="2013" w:hanging="660"/>
           </w:pPr>
-          <w:hyperlink w:anchor="_bookmark3" w:history="1">
+          <w:hyperlink w:history="1" w:anchor="_bookmark3">
             <w:r>
               <w:rPr>
                 <w:spacing w:val="-2"/>
@@ -718,7 +723,7 @@
             </w:tabs>
             <w:ind w:left="2013" w:hanging="660"/>
           </w:pPr>
-          <w:hyperlink w:anchor="_bookmark4" w:history="1">
+          <w:hyperlink w:history="1" w:anchor="_bookmark4">
             <w:r>
               <w:rPr>
                 <w:spacing w:val="-2"/>
@@ -751,7 +756,7 @@
               <w:tab w:val="right" w:leader="dot" w:pos="10199"/>
             </w:tabs>
           </w:pPr>
-          <w:hyperlink w:anchor="_bookmark5" w:history="1">
+          <w:hyperlink w:history="1" w:anchor="_bookmark5">
             <w:r>
               <w:rPr>
                 <w:spacing w:val="-2"/>
@@ -785,7 +790,7 @@
             </w:tabs>
             <w:ind w:left="2013" w:hanging="660"/>
           </w:pPr>
-          <w:hyperlink w:anchor="_bookmark6" w:history="1">
+          <w:hyperlink w:history="1" w:anchor="_bookmark6">
             <w:r>
               <w:rPr>
                 <w:spacing w:val="-2"/>
@@ -819,7 +824,7 @@
             </w:tabs>
             <w:ind w:left="2013" w:hanging="660"/>
           </w:pPr>
-          <w:hyperlink w:anchor="_bookmark7" w:history="1">
+          <w:hyperlink w:history="1" w:anchor="_bookmark7">
             <w:r>
               <w:rPr>
                 <w:spacing w:val="-2"/>
@@ -852,7 +857,7 @@
               <w:tab w:val="right" w:leader="dot" w:pos="10199"/>
             </w:tabs>
           </w:pPr>
-          <w:hyperlink w:anchor="_bookmark8" w:history="1">
+          <w:hyperlink w:history="1" w:anchor="_bookmark8">
             <w:r>
               <w:rPr>
                 <w:spacing w:val="-2"/>
@@ -886,7 +891,7 @@
             </w:tabs>
             <w:ind w:left="2013" w:hanging="660"/>
           </w:pPr>
-          <w:hyperlink w:anchor="_bookmark9" w:history="1">
+          <w:hyperlink w:history="1" w:anchor="_bookmark9">
             <w:r>
               <w:t>Ist-</w:t>
             </w:r>
@@ -924,7 +929,7 @@
             <w:spacing w:before="119"/>
             <w:ind w:left="2013" w:hanging="660"/>
           </w:pPr>
-          <w:hyperlink w:anchor="_bookmark10" w:history="1">
+          <w:hyperlink w:history="1" w:anchor="_bookmark10">
             <w:r>
               <w:rPr>
                 <w:spacing w:val="-2"/>
@@ -958,7 +963,7 @@
             </w:tabs>
             <w:ind w:left="2013" w:hanging="660"/>
           </w:pPr>
-          <w:hyperlink w:anchor="_bookmark11" w:history="1">
+          <w:hyperlink w:history="1" w:anchor="_bookmark11">
             <w:r>
               <w:rPr>
                 <w:spacing w:val="-2"/>
@@ -992,7 +997,7 @@
             </w:tabs>
             <w:ind w:left="2025" w:hanging="672"/>
           </w:pPr>
-          <w:hyperlink w:anchor="_bookmark12" w:history="1">
+          <w:hyperlink w:history="1" w:anchor="_bookmark12">
             <w:r>
               <w:rPr>
                 <w:spacing w:val="-2"/>
@@ -1025,7 +1030,7 @@
               <w:tab w:val="right" w:leader="dot" w:pos="10199"/>
             </w:tabs>
           </w:pPr>
-          <w:hyperlink w:anchor="_bookmark13" w:history="1">
+          <w:hyperlink w:history="1" w:anchor="_bookmark13">
             <w:r>
               <w:rPr>
                 <w:spacing w:val="-2"/>
@@ -1059,7 +1064,7 @@
             </w:tabs>
             <w:ind w:left="2013" w:hanging="660"/>
           </w:pPr>
-          <w:hyperlink w:anchor="_bookmark14" w:history="1">
+          <w:hyperlink w:history="1" w:anchor="_bookmark14">
             <w:r>
               <w:rPr>
                 <w:spacing w:val="-2"/>
@@ -1093,7 +1098,7 @@
             </w:tabs>
             <w:ind w:left="2013" w:hanging="660"/>
           </w:pPr>
-          <w:hyperlink w:anchor="_bookmark15" w:history="1">
+          <w:hyperlink w:history="1" w:anchor="_bookmark15">
             <w:r>
               <w:rPr>
                 <w:spacing w:val="-2"/>
@@ -1127,7 +1132,7 @@
             </w:tabs>
             <w:ind w:left="2013" w:hanging="660"/>
           </w:pPr>
-          <w:hyperlink w:anchor="_bookmark16" w:history="1">
+          <w:hyperlink w:history="1" w:anchor="_bookmark16">
             <w:r>
               <w:t>Entwurf</w:t>
             </w:r>
@@ -1173,7 +1178,7 @@
             </w:tabs>
             <w:ind w:left="2013" w:hanging="660"/>
           </w:pPr>
-          <w:hyperlink w:anchor="_bookmark17" w:history="1">
+          <w:hyperlink w:history="1" w:anchor="_bookmark17">
             <w:r>
               <w:rPr>
                 <w:spacing w:val="-2"/>
@@ -1206,7 +1211,7 @@
               <w:tab w:val="right" w:leader="dot" w:pos="10199"/>
             </w:tabs>
           </w:pPr>
-          <w:hyperlink w:anchor="_bookmark18" w:history="1">
+          <w:hyperlink w:history="1" w:anchor="_bookmark18">
             <w:r>
               <w:rPr>
                 <w:spacing w:val="-2"/>
@@ -1241,7 +1246,7 @@
             <w:spacing w:before="119"/>
             <w:ind w:left="2013" w:hanging="660"/>
           </w:pPr>
-          <w:hyperlink w:anchor="_bookmark19" w:history="1">
+          <w:hyperlink w:history="1" w:anchor="_bookmark19">
             <w:r>
               <w:t>Entwicklung</w:t>
             </w:r>
@@ -1293,7 +1298,7 @@
             </w:tabs>
             <w:ind w:left="2013" w:hanging="660"/>
           </w:pPr>
-          <w:hyperlink w:anchor="_bookmark20" w:history="1">
+          <w:hyperlink w:history="1" w:anchor="_bookmark20">
             <w:r>
               <w:t>Entwicklung</w:t>
             </w:r>
@@ -1345,7 +1350,7 @@
             </w:tabs>
             <w:spacing w:before="122"/>
           </w:pPr>
-          <w:hyperlink w:anchor="_bookmark21" w:history="1">
+          <w:hyperlink w:history="1" w:anchor="_bookmark21">
             <w:r>
               <w:rPr>
                 <w:spacing w:val="-2"/>
@@ -1379,7 +1384,7 @@
             </w:tabs>
             <w:ind w:left="2013" w:hanging="660"/>
           </w:pPr>
-          <w:hyperlink w:anchor="_bookmark22" w:history="1">
+          <w:hyperlink w:history="1" w:anchor="_bookmark22">
             <w:r>
               <w:rPr>
                 <w:spacing w:val="-2"/>
@@ -1437,7 +1442,7 @@
             </w:tabs>
             <w:ind w:left="2013" w:hanging="660"/>
           </w:pPr>
-          <w:hyperlink w:anchor="_bookmark23" w:history="1">
+          <w:hyperlink w:history="1" w:anchor="_bookmark23">
             <w:r>
               <w:rPr>
                 <w:spacing w:val="-2"/>
@@ -1471,7 +1476,7 @@
             </w:tabs>
             <w:ind w:left="2013" w:hanging="660"/>
           </w:pPr>
-          <w:hyperlink w:anchor="_bookmark24" w:history="1">
+          <w:hyperlink w:history="1" w:anchor="_bookmark24">
             <w:r>
               <w:rPr>
                 <w:spacing w:val="-2"/>
@@ -1505,7 +1510,7 @@
             </w:tabs>
             <w:ind w:left="2013" w:hanging="660"/>
           </w:pPr>
-          <w:hyperlink w:anchor="_bookmark25" w:history="1">
+          <w:hyperlink w:history="1" w:anchor="_bookmark25">
             <w:r>
               <w:rPr>
                 <w:spacing w:val="-2"/>
@@ -1538,7 +1543,7 @@
               <w:tab w:val="right" w:leader="dot" w:pos="10199"/>
             </w:tabs>
           </w:pPr>
-          <w:hyperlink w:anchor="_bookmark26" w:history="1">
+          <w:hyperlink w:history="1" w:anchor="_bookmark26">
             <w:r>
               <w:rPr>
                 <w:spacing w:val="-2"/>
@@ -1572,7 +1577,7 @@
             </w:tabs>
             <w:ind w:left="2013" w:hanging="660"/>
           </w:pPr>
-          <w:hyperlink w:anchor="_bookmark27" w:history="1">
+          <w:hyperlink w:history="1" w:anchor="_bookmark27">
             <w:r>
               <w:rPr>
                 <w:spacing w:val="-2"/>
@@ -1606,7 +1611,7 @@
             </w:tabs>
             <w:ind w:left="2013" w:hanging="660"/>
           </w:pPr>
-          <w:hyperlink w:anchor="_bookmark28" w:history="1">
+          <w:hyperlink w:history="1" w:anchor="_bookmark28">
             <w:r>
               <w:rPr>
                 <w:spacing w:val="-2"/>
@@ -1653,7 +1658,7 @@
             <w:spacing w:before="119"/>
             <w:ind w:left="2013" w:hanging="660"/>
           </w:pPr>
-          <w:hyperlink w:anchor="_bookmark29" w:history="1">
+          <w:hyperlink w:history="1" w:anchor="_bookmark29">
             <w:r>
               <w:rPr>
                 <w:spacing w:val="-2"/>
@@ -1687,7 +1692,7 @@
             </w:tabs>
             <w:ind w:left="2013" w:hanging="660"/>
           </w:pPr>
-          <w:hyperlink w:anchor="_bookmark30" w:history="1">
+          <w:hyperlink w:history="1" w:anchor="_bookmark30">
             <w:r>
               <w:t>Klassendiagramm</w:t>
             </w:r>
@@ -1730,7 +1735,7 @@
             </w:tabs>
             <w:ind w:left="2013" w:hanging="660"/>
           </w:pPr>
-          <w:hyperlink w:anchor="_bookmark31" w:history="1">
+          <w:hyperlink w:history="1" w:anchor="_bookmark31">
             <w:r>
               <w:t>Lastenheft</w:t>
             </w:r>
@@ -1773,7 +1778,7 @@
             </w:tabs>
             <w:ind w:left="2013" w:hanging="660"/>
           </w:pPr>
-          <w:hyperlink w:anchor="_bookmark32" w:history="1">
+          <w:hyperlink w:history="1" w:anchor="_bookmark32">
             <w:r>
               <w:rPr>
                 <w:spacing w:val="-2"/>
@@ -1807,7 +1812,7 @@
             </w:tabs>
             <w:ind w:left="2013" w:hanging="660"/>
           </w:pPr>
-          <w:hyperlink w:anchor="_bookmark33" w:history="1">
+          <w:hyperlink w:history="1" w:anchor="_bookmark33">
             <w:r>
               <w:t>Pflichtenheft</w:t>
             </w:r>
@@ -1844,7 +1849,7 @@
             </w:tabs>
             <w:ind w:left="2013" w:hanging="660"/>
           </w:pPr>
-          <w:hyperlink w:anchor="_bookmark34" w:history="1">
+          <w:hyperlink w:history="1" w:anchor="_bookmark34">
             <w:r>
               <w:t>Bilder</w:t>
             </w:r>
@@ -1896,7 +1901,7 @@
             </w:tabs>
             <w:ind w:left="2013" w:hanging="660"/>
           </w:pPr>
-          <w:hyperlink w:anchor="_bookmark35" w:history="1">
+          <w:hyperlink w:history="1" w:anchor="_bookmark35">
             <w:r>
               <w:rPr>
                 <w:spacing w:val="-2"/>
@@ -1930,7 +1935,7 @@
             </w:tabs>
             <w:ind w:left="2045" w:hanging="692"/>
           </w:pPr>
-          <w:hyperlink w:anchor="_bookmark36" w:history="1">
+          <w:hyperlink w:history="1" w:anchor="_bookmark36">
             <w:r>
               <w:rPr>
                 <w:spacing w:val="-2"/>
@@ -2069,7 +2074,7 @@
           </mc:Choice>
           <mc:Fallback>
             <w:pict>
-              <v:shape w14:anchorId="357BDCF1" id="Graphic 3" o:spid="_x0000_s1026" style="position:absolute;margin-left:513.45pt;margin-top:16.75pt;width:17.45pt;height:15.25pt;z-index:-15728640;visibility:visible;mso-wrap-style:square;mso-wrap-distance-left:0;mso-wrap-distance-top:0;mso-wrap-distance-right:0;mso-wrap-distance-bottom:0;mso-position-horizontal:absolute;mso-position-horizontal-relative:page;mso-position-vertical:absolute;mso-position-vertical-relative:text;v-text-anchor:top" coordsize="221615,193675" o:gfxdata="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" path="m221615,l,,,193675r221615,l221615,xe" stroked="f">
+              <v:shape id="Graphic 3" style="position:absolute;margin-left:513.45pt;margin-top:16.75pt;width:17.45pt;height:15.25pt;z-index:-15728640;visibility:visible;mso-wrap-style:square;mso-wrap-distance-left:0;mso-wrap-distance-top:0;mso-wrap-distance-right:0;mso-wrap-distance-bottom:0;mso-position-horizontal:absolute;mso-position-horizontal-relative:page;mso-position-vertical:absolute;mso-position-vertical-relative:text;v-text-anchor:top" coordsize="221615,193675" o:spid="_x0000_s1026" stroked="f" path="m221615,l,,,193675r221615,l221615,xe" o:gfxdata="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" w14:anchorId="6A991BBF">
                 <v:path arrowok="t"/>
                 <w10:wrap type="topAndBottom" anchorx="page"/>
               </v:shape>
@@ -2085,7 +2090,7 @@
           <w:sz w:val="20"/>
         </w:rPr>
         <w:sectPr>
-          <w:pgSz w:w="11910" w:h="16840"/>
+          <w:pgSz w:w="11910" w:h="16840" w:orient="portrait"/>
           <w:pgMar w:top="1340" w:right="283" w:bottom="280" w:left="283" w:header="720" w:footer="720" w:gutter="0"/>
           <w:cols w:space="720"/>
         </w:sectPr>
@@ -2103,14 +2108,13 @@
         </w:tabs>
         <w:ind w:left="1492" w:hanging="359"/>
       </w:pPr>
-      <w:bookmarkStart w:id="0" w:name="_bookmark0"/>
+      <w:bookmarkStart w:name="_bookmark0" w:id="0"/>
       <w:bookmarkEnd w:id="0"/>
       <w:r>
         <w:rPr>
           <w:color w:val="2E5395"/>
           <w:spacing w:val="-2"/>
         </w:rPr>
-        <w:lastRenderedPageBreak/>
         <w:t>Einleitung</w:t>
       </w:r>
     </w:p>
@@ -2127,7 +2131,7 @@
         <w:spacing w:before="199"/>
         <w:ind w:left="1839" w:hanging="706"/>
       </w:pPr>
-      <w:bookmarkStart w:id="1" w:name="_bookmark1"/>
+      <w:bookmarkStart w:name="_bookmark1" w:id="1"/>
       <w:bookmarkEnd w:id="1"/>
       <w:r>
         <w:rPr>
@@ -2262,7 +2266,7 @@
         <w:spacing w:before="158"/>
         <w:ind w:left="1839" w:hanging="706"/>
       </w:pPr>
-      <w:bookmarkStart w:id="2" w:name="_bookmark2"/>
+      <w:bookmarkStart w:name="_bookmark2" w:id="2"/>
       <w:bookmarkEnd w:id="2"/>
       <w:r>
         <w:rPr>
@@ -2335,7 +2339,7 @@
         <w:spacing w:before="156"/>
         <w:ind w:left="1839" w:hanging="706"/>
       </w:pPr>
-      <w:bookmarkStart w:id="3" w:name="_bookmark3"/>
+      <w:bookmarkStart w:name="_bookmark3" w:id="3"/>
       <w:bookmarkEnd w:id="3"/>
       <w:r>
         <w:rPr>
@@ -2372,7 +2376,7 @@
       <w:r>
         <w:t xml:space="preserve"> kann mehreren Zwecken dienen. </w:t>
       </w:r>
-      <w:bookmarkStart w:id="4" w:name="_bookmark4"/>
+      <w:bookmarkStart w:name="_bookmark4" w:id="4"/>
       <w:bookmarkEnd w:id="4"/>
       <w:r>
         <w:t xml:space="preserve">Sie kann als interaktives Lern- und Demonstrationsmedium dienen, um das Interesse an natürlichen Prozessen zu fördern. Darüber hinaus kann eine vereinfachte Waldbrandsimulation in der Forstwirtschaft sowie in der Umweltplanung eingesetzt werden, um theoretisch zu untersuchen, wie sich unterschiedliche </w:t>
@@ -2692,7 +2696,7 @@
         <w:jc w:val="both"/>
         <w:sectPr>
           <w:footerReference w:type="default" r:id="rId8"/>
-          <w:pgSz w:w="11910" w:h="16840"/>
+          <w:pgSz w:w="11910" w:h="16840" w:orient="portrait"/>
           <w:pgMar w:top="1420" w:right="283" w:bottom="1180" w:left="283" w:header="0" w:footer="998" w:gutter="0"/>
           <w:pgNumType w:start="1"/>
           <w:cols w:space="720"/>
@@ -2711,14 +2715,13 @@
         </w:tabs>
         <w:ind w:left="1492" w:hanging="359"/>
       </w:pPr>
-      <w:bookmarkStart w:id="5" w:name="_bookmark5"/>
+      <w:bookmarkStart w:name="_bookmark5" w:id="5"/>
       <w:bookmarkEnd w:id="5"/>
       <w:r>
         <w:rPr>
           <w:color w:val="2E5395"/>
           <w:spacing w:val="-2"/>
         </w:rPr>
-        <w:lastRenderedPageBreak/>
         <w:t>Projektplanung</w:t>
       </w:r>
     </w:p>
@@ -2735,7 +2738,7 @@
         <w:spacing w:before="199"/>
         <w:ind w:left="1839" w:hanging="706"/>
       </w:pPr>
-      <w:bookmarkStart w:id="6" w:name="_bookmark6"/>
+      <w:bookmarkStart w:name="_bookmark6" w:id="6"/>
       <w:bookmarkEnd w:id="6"/>
       <w:r>
         <w:rPr>
@@ -2776,7 +2779,7 @@
       <w:r>
         <w:t xml:space="preserve">Ablauf kann in die folgenden sechs Phasen unterteilt werden: Planungsphase, Analysephase, Entwurfsphase, Implementierungsphase, Dokumentation und Übergabe des Projektes. Jede Phase besteht aus mehreren Teilaufgaben. Ein detaillierter Überblick über die Zeitplanung befindet sich im Anhang </w:t>
       </w:r>
-      <w:hyperlink w:anchor="_bookmark27" w:history="1">
+      <w:hyperlink w:history="1" w:anchor="_bookmark27">
         <w:r>
           <w:rPr>
             <w:color w:val="0462C1"/>
@@ -2799,7 +2802,7 @@
         <w:spacing w:before="160"/>
         <w:ind w:left="1839" w:hanging="706"/>
       </w:pPr>
-      <w:bookmarkStart w:id="7" w:name="_bookmark7"/>
+      <w:bookmarkStart w:name="_bookmark7" w:id="7"/>
       <w:bookmarkEnd w:id="7"/>
       <w:r>
         <w:rPr>
@@ -2897,7 +2900,7 @@
         </w:rPr>
         <w:t xml:space="preserve"> </w:t>
       </w:r>
-      <w:hyperlink w:anchor="_bookmark28" w:history="1">
+      <w:hyperlink w:history="1" w:anchor="_bookmark28">
         <w:r>
           <w:rPr>
             <w:color w:val="0462C1"/>
@@ -3106,7 +3109,7 @@
         <w:spacing w:line="360" w:lineRule="auto"/>
         <w:jc w:val="both"/>
         <w:sectPr>
-          <w:pgSz w:w="11910" w:h="16840"/>
+          <w:pgSz w:w="11910" w:h="16840" w:orient="portrait"/>
           <w:pgMar w:top="1340" w:right="283" w:bottom="1180" w:left="283" w:header="0" w:footer="998" w:gutter="0"/>
           <w:cols w:space="720"/>
         </w:sectPr>
@@ -3124,14 +3127,13 @@
         </w:tabs>
         <w:ind w:left="1492" w:hanging="359"/>
       </w:pPr>
-      <w:bookmarkStart w:id="8" w:name="_bookmark8"/>
+      <w:bookmarkStart w:name="_bookmark8" w:id="8"/>
       <w:bookmarkEnd w:id="8"/>
       <w:r>
         <w:rPr>
           <w:color w:val="2E5395"/>
           <w:spacing w:val="-2"/>
         </w:rPr>
-        <w:lastRenderedPageBreak/>
         <w:t>Analysephase</w:t>
       </w:r>
     </w:p>
@@ -3148,7 +3150,7 @@
         <w:spacing w:before="199"/>
         <w:ind w:left="1839" w:hanging="706"/>
       </w:pPr>
-      <w:bookmarkStart w:id="9" w:name="_bookmark9"/>
+      <w:bookmarkStart w:name="_bookmark9" w:id="9"/>
       <w:bookmarkEnd w:id="9"/>
       <w:r>
         <w:rPr>
@@ -3186,7 +3188,7 @@
         </w:rPr>
         <w:t xml:space="preserve"> </w:t>
       </w:r>
-      <w:bookmarkStart w:id="10" w:name="_bookmark10"/>
+      <w:bookmarkStart w:name="_bookmark10" w:id="10"/>
       <w:bookmarkEnd w:id="10"/>
       <w:r>
         <w:t>Diese Simulationen können grundsätzlich in zwei Kategorien unterschieden werden, und zwar Simulationen mit einem hohen wissenschaftlichen Anspruch sowie vereinfachte, visuell orientierte Anwendungen für Lern- oder Demonstrationszwecke. Diese Simulation fällt eher in die zweite Kategorie, da die Ausbreitung des Feuers autonom erfolgt und der Benutzer lediglich durch das Verändern von Parametern wie Wetterbedingungen oder Waldstruktur Einfluss auf den Verlauf nehmen kann. Bekannte Anwendungen in diesem Bereich sind häufig Teil von wissenschaftlichen Modellen oder Lernprogrammen, die sich über Jahre hinweg weiterentwickelt haben und bereits etabliert sind. Waldbrandsimulationen zeigen eine fortlaufende Weiterentwicklung in Bezug auf Realismus und Visualisierung. Zwischen bestehenden Lösungen besteht eine gewisse Konkurrenz, wobei neue Simulationen versuchen müssen, sich durch Benutzerfreundlichkeit und Verständlichkeit von bestehenden Anwendungen abzuheben.</w:t>
@@ -3339,12 +3341,12 @@
         <w:tblW w:w="0" w:type="auto"/>
         <w:tblInd w:w="1143" w:type="dxa"/>
         <w:tblBorders>
-          <w:top w:val="single" w:sz="4" w:space="0" w:color="BEBEBE"/>
-          <w:left w:val="single" w:sz="4" w:space="0" w:color="BEBEBE"/>
-          <w:bottom w:val="single" w:sz="4" w:space="0" w:color="BEBEBE"/>
-          <w:right w:val="single" w:sz="4" w:space="0" w:color="BEBEBE"/>
-          <w:insideH w:val="single" w:sz="4" w:space="0" w:color="BEBEBE"/>
-          <w:insideV w:val="single" w:sz="4" w:space="0" w:color="BEBEBE"/>
+          <w:top w:val="single" w:color="BEBEBE" w:sz="4" w:space="0"/>
+          <w:left w:val="single" w:color="BEBEBE" w:sz="4" w:space="0"/>
+          <w:bottom w:val="single" w:color="BEBEBE" w:sz="4" w:space="0"/>
+          <w:right w:val="single" w:color="BEBEBE" w:sz="4" w:space="0"/>
+          <w:insideH w:val="single" w:color="BEBEBE" w:sz="4" w:space="0"/>
+          <w:insideV w:val="single" w:color="BEBEBE" w:sz="4" w:space="0"/>
         </w:tblBorders>
         <w:tblLayout w:type="fixed"/>
         <w:tblLook w:val="01E0" w:firstRow="1" w:lastRow="1" w:firstColumn="1" w:lastColumn="1" w:noHBand="0" w:noVBand="0"/>
@@ -3823,7 +3825,7 @@
         <w:spacing w:before="0"/>
         <w:ind w:hanging="708"/>
       </w:pPr>
-      <w:bookmarkStart w:id="11" w:name="_bookmark11"/>
+      <w:bookmarkStart w:name="_bookmark11" w:id="11"/>
       <w:bookmarkEnd w:id="11"/>
       <w:r>
         <w:rPr>
@@ -3894,7 +3896,7 @@
         </w:rPr>
         <w:t xml:space="preserve"> </w:t>
       </w:r>
-      <w:hyperlink w:anchor="_bookmark29" w:history="1">
+      <w:hyperlink w:history="1" w:anchor="_bookmark29">
         <w:r>
           <w:rPr>
             <w:color w:val="0462C1"/>
@@ -3909,7 +3911,7 @@
         </w:rPr>
         <w:t xml:space="preserve"> </w:t>
       </w:r>
-      <w:hyperlink w:anchor="_bookmark29" w:history="1">
+      <w:hyperlink w:history="1" w:anchor="_bookmark29">
         <w:r>
           <w:rPr>
             <w:color w:val="0462C1"/>
@@ -3941,7 +3943,7 @@
         <w:spacing w:before="155"/>
         <w:ind w:left="1531" w:hanging="398"/>
       </w:pPr>
-      <w:bookmarkStart w:id="12" w:name="_bookmark12"/>
+      <w:bookmarkStart w:name="_bookmark12" w:id="12"/>
       <w:bookmarkEnd w:id="12"/>
       <w:r>
         <w:rPr>
@@ -4057,7 +4059,7 @@
         </w:rPr>
         <w:t xml:space="preserve"> </w:t>
       </w:r>
-      <w:hyperlink w:anchor="_bookmark31" w:history="1">
+      <w:hyperlink w:history="1" w:anchor="_bookmark31">
         <w:r>
           <w:rPr>
             <w:color w:val="0462C1"/>
@@ -4072,7 +4074,7 @@
         </w:rPr>
         <w:t xml:space="preserve"> </w:t>
       </w:r>
-      <w:hyperlink w:anchor="_bookmark31" w:history="1">
+      <w:hyperlink w:history="1" w:anchor="_bookmark31">
         <w:r>
           <w:rPr>
             <w:color w:val="0462C1"/>
@@ -4095,7 +4097,7 @@
         <w:spacing w:line="360" w:lineRule="auto"/>
         <w:jc w:val="both"/>
         <w:sectPr>
-          <w:pgSz w:w="11910" w:h="16840"/>
+          <w:pgSz w:w="11910" w:h="16840" w:orient="portrait"/>
           <w:pgMar w:top="1340" w:right="283" w:bottom="1180" w:left="283" w:header="0" w:footer="998" w:gutter="0"/>
           <w:cols w:space="720"/>
         </w:sectPr>
@@ -4114,14 +4116,13 @@
         <w:spacing w:before="61"/>
         <w:ind w:left="1492" w:hanging="359"/>
       </w:pPr>
-      <w:bookmarkStart w:id="13" w:name="_bookmark13"/>
+      <w:bookmarkStart w:name="_bookmark13" w:id="13"/>
       <w:bookmarkEnd w:id="13"/>
       <w:r>
         <w:rPr>
           <w:color w:val="2E5395"/>
           <w:spacing w:val="-2"/>
         </w:rPr>
-        <w:lastRenderedPageBreak/>
         <w:t>Entwurfsphase</w:t>
       </w:r>
     </w:p>
@@ -4138,7 +4139,7 @@
         <w:spacing w:before="200"/>
         <w:ind w:hanging="708"/>
       </w:pPr>
-      <w:bookmarkStart w:id="14" w:name="_bookmark14"/>
+      <w:bookmarkStart w:name="_bookmark14" w:id="14"/>
       <w:bookmarkEnd w:id="14"/>
       <w:r>
         <w:rPr>
@@ -4156,7 +4157,23 @@
         <w:jc w:val="both"/>
       </w:pPr>
       <w:r>
-        <w:t>Für die Entwicklung der Simulation wurde sich für eine Windows-Desktop-Anwendung auf Basis von WPF (Windows Presentation Foundation) entschieden</w:t>
+        <w:t xml:space="preserve">Für die Entwicklung der Simulation wurde sich für eine Windows-Desktop-Anwendung auf Basis von WPF (Windows </w:t>
+      </w:r>
+      <w:proofErr w:type="spellStart"/>
+      <w:r>
+        <w:t>Presentation</w:t>
+      </w:r>
+      <w:proofErr w:type="spellEnd"/>
+      <w:r>
+        <w:t xml:space="preserve"> </w:t>
+      </w:r>
+      <w:proofErr w:type="spellStart"/>
+      <w:r>
+        <w:t>Foundation</w:t>
+      </w:r>
+      <w:proofErr w:type="spellEnd"/>
+      <w:r>
+        <w:t>) entschieden</w:t>
       </w:r>
       <w:r>
         <w:t xml:space="preserve">. </w:t>
@@ -4340,7 +4357,7 @@
         <w:spacing w:before="162"/>
         <w:ind w:left="1839" w:hanging="706"/>
       </w:pPr>
-      <w:bookmarkStart w:id="15" w:name="_bookmark15"/>
+      <w:bookmarkStart w:name="_bookmark15" w:id="15"/>
       <w:bookmarkEnd w:id="15"/>
       <w:r>
         <w:rPr>
@@ -4370,13 +4387,26 @@
         <w:t>Dabei wird die Anwendung in drei Hauptkomponenten geteilt: das Modell, die View und d</w:t>
       </w:r>
       <w:r>
-        <w:t>as ViewModel</w:t>
-      </w:r>
+        <w:t xml:space="preserve">as </w:t>
+      </w:r>
+      <w:proofErr w:type="spellStart"/>
+      <w:r>
+        <w:t>ViewModel</w:t>
+      </w:r>
+      <w:proofErr w:type="spellEnd"/>
       <w:r>
         <w:t xml:space="preserve">. </w:t>
       </w:r>
       <w:r>
-        <w:t>Das Model repräsentiert die Datenstrukturen sowie die Simulationslogik der Anwendung. Die View ist für die Darstellung der grafischen Benutzeroberfläche zuständig und wird mithilfe von XAML umgesetzt. Das ViewModel fungiert als Bindeglied zwischen Model und View, verarbeitet Benutzereingaben und stellt Daten über Data Binding für die View bereit. Durch diese Struktur wird eine lose Kopplung der einzelnen Komponenten erreicht.</w:t>
+        <w:t xml:space="preserve">Das Model repräsentiert die Datenstrukturen sowie die Simulationslogik der Anwendung. Die View ist für die Darstellung der grafischen Benutzeroberfläche zuständig und wird mithilfe von XAML umgesetzt. Das </w:t>
+      </w:r>
+      <w:proofErr w:type="spellStart"/>
+      <w:r>
+        <w:t>ViewModel</w:t>
+      </w:r>
+      <w:proofErr w:type="spellEnd"/>
+      <w:r>
+        <w:t xml:space="preserve"> fungiert als Bindeglied zwischen Model und View, verarbeitet Benutzereingaben und stellt Daten über Data Binding für die View bereit. Durch diese Struktur wird eine lose Kopplung der einzelnen Komponenten erreicht.</w:t>
       </w:r>
     </w:p>
     <w:p>
@@ -4392,7 +4422,7 @@
         <w:spacing w:before="157"/>
         <w:ind w:left="1839" w:hanging="706"/>
       </w:pPr>
-      <w:bookmarkStart w:id="16" w:name="_bookmark16"/>
+      <w:bookmarkStart w:name="_bookmark16" w:id="16"/>
       <w:bookmarkEnd w:id="16"/>
       <w:r>
         <w:rPr>
@@ -4472,19 +4502,7 @@
         <w:br/>
       </w:r>
       <w:r>
-        <w:t xml:space="preserve">Aus den Anforderungen ergab sich die Unterteilung der Anwendung in drei </w:t>
-      </w:r>
-      <w:r>
-        <w:t>Bestandteile</w:t>
-      </w:r>
-      <w:r>
-        <w:t xml:space="preserve">. Die erste </w:t>
-      </w:r>
-      <w:r>
-        <w:t>Etappe</w:t>
-      </w:r>
-      <w:r>
-        <w:t xml:space="preserve"> ermöglicht es dem Benutzer, die Eingabeparameter der Simulation festzulegen. Hier können unter anderem Einstellungen zur Terrain- und Waldgenerierung, zum Feuerverhalten sowie zu Umwelt- und Wetterbedingungen vorgenommen werden. Die Parameter werden übersichtlich dargestellt und können vor dem Start der Simulation angepasst werden.</w:t>
+        <w:t>Aus den Anforderungen ergab sich die Unterteilung der Anwendung in drei Oberflächen. Die erste Oberfläche ermöglicht es dem Benutzer, die Eingabeparameter der Simulation festzulegen. Hier können unter anderem Einstellungen zur Terrain- und Waldgenerierung, zum Feuerverhalten sowie zu Umwelt- und Wetterbedingungen vorgenommen werden. Die Parameter werden übersichtlich dargestellt und können vor dem Start der Simulation angepasst werden.</w:t>
       </w:r>
     </w:p>
     <w:p>
@@ -4495,41 +4513,7 @@
         <w:jc w:val="both"/>
       </w:pPr>
       <w:r>
-        <w:t xml:space="preserve">Die zweite Oberfläche stellt die eigentliche Simulation dar. Der Wald wird als rasterbasierte </w:t>
-      </w:r>
-      <w:r>
-        <w:lastRenderedPageBreak/>
-        <w:t xml:space="preserve">2D-Darstellung aus der Vogelperspektive visualisiert. Einzelne Bäume werden dabei vereinfacht als farbige Kreise dargestellt, wobei die </w:t>
-      </w:r>
-      <w:r>
-        <w:t>Helligkeit</w:t>
-      </w:r>
-      <w:r>
-        <w:t xml:space="preserve"> de</w:t>
-      </w:r>
-      <w:r>
-        <w:t>r</w:t>
-      </w:r>
-      <w:r>
-        <w:t xml:space="preserve"> </w:t>
-      </w:r>
-      <w:r>
-        <w:t>Kreise den Höhenunterschied</w:t>
-      </w:r>
-      <w:r>
-        <w:t xml:space="preserve"> </w:t>
-      </w:r>
-      <w:r>
-        <w:t xml:space="preserve">der Bäume </w:t>
-      </w:r>
-      <w:r>
-        <w:t>repräsentieren. Während der Laufzeit werden zusätzlich relevante Informationen wie Simulationsdauer</w:t>
-      </w:r>
-      <w:r>
-        <w:t>, Windstärke</w:t>
-      </w:r>
-      <w:r>
-        <w:t>, Wald</w:t>
+        <w:t>Die zweite Oberfläche stellt die eigentliche Simulation dar. Der Wald wird als rasterbasierte 2D-Darstellung aus der Vogelperspektive visualisiert. Einzelne Bäume werden dabei vereinfacht als farbige Kreise dargestellt, wobei die Farben den jeweiligen Zustand (gesund, brennend, verbrannt) repräsentieren. Während der Laufzeit werden zusätzlich relevante Informationen wie Simulationsdauer, Wald</w:t>
       </w:r>
       <w:r>
         <w:softHyphen/>
@@ -4544,13 +4528,7 @@
         <w:jc w:val="both"/>
       </w:pPr>
       <w:r>
-        <w:t xml:space="preserve">Die </w:t>
-      </w:r>
-      <w:r>
-        <w:t>letzte</w:t>
-      </w:r>
-      <w:r>
-        <w:t xml:space="preserve"> Oberfläche dient der Auswertung der Simulationsergebnisse. In diesem Auswertungsfenster werden statistische Daten nach Abschluss der Simulation grafisch dargestellt. Dazu gehören unter anderem Diagramme zur Anzahl gewachsener und verbrannter Bäume sowie zur Entwicklung aktiver Bäume über die Zeit. Diese Darstellung ermöglicht es dem Benutzer, den Verlauf der Simulation nachträglich zu analysieren und unterschiedliche Simulationen miteinander zu vergleichen. </w:t>
+        <w:t xml:space="preserve">Die dritte Oberfläche dient der Auswertung der Simulationsergebnisse. In diesem Auswertungsfenster werden statistische Daten nach Abschluss der Simulation grafisch dargestellt. Dazu gehören unter anderem Diagramme zur Anzahl gewachsener und verbrannter Bäume sowie zur Entwicklung aktiver Bäume über die Zeit. Diese Darstellung ermöglicht es dem Benutzer, den Verlauf der Simulation nachträglich zu analysieren und unterschiedliche Simulationen miteinander zu vergleichen. </w:t>
       </w:r>
     </w:p>
     <w:p>
@@ -4643,7 +4621,7 @@
       <w:r>
         <w:t xml:space="preserve">erstellt, diese befinden sich im Anhang </w:t>
       </w:r>
-      <w:hyperlink w:anchor="_bookmark32" w:history="1">
+      <w:hyperlink w:history="1" w:anchor="_bookmark32">
         <w:r>
           <w:rPr>
             <w:color w:val="0462C1"/>
@@ -4669,7 +4647,7 @@
         <w:spacing w:before="156"/>
         <w:ind w:left="1839" w:hanging="706"/>
       </w:pPr>
-      <w:bookmarkStart w:id="17" w:name="_bookmark17"/>
+      <w:bookmarkStart w:name="_bookmark17" w:id="17"/>
       <w:bookmarkEnd w:id="17"/>
       <w:r>
         <w:rPr>
@@ -4812,7 +4790,7 @@
         </w:rPr>
         <w:t xml:space="preserve"> </w:t>
       </w:r>
-      <w:hyperlink w:anchor="_bookmark33" w:history="1">
+      <w:hyperlink w:history="1" w:anchor="_bookmark33">
         <w:r>
           <w:rPr>
             <w:color w:val="0462C1"/>
@@ -4831,7 +4809,7 @@
         <w:spacing w:line="360" w:lineRule="auto"/>
         <w:jc w:val="both"/>
         <w:sectPr>
-          <w:pgSz w:w="11910" w:h="16840"/>
+          <w:pgSz w:w="11910" w:h="16840" w:orient="portrait"/>
           <w:pgMar w:top="1580" w:right="283" w:bottom="1180" w:left="283" w:header="0" w:footer="998" w:gutter="0"/>
           <w:cols w:space="720"/>
         </w:sectPr>
@@ -4849,14 +4827,13 @@
         </w:tabs>
         <w:ind w:left="1492" w:hanging="359"/>
       </w:pPr>
-      <w:bookmarkStart w:id="18" w:name="_bookmark18"/>
+      <w:bookmarkStart w:name="_bookmark18" w:id="18"/>
       <w:bookmarkEnd w:id="18"/>
       <w:r>
         <w:rPr>
           <w:color w:val="2E5395"/>
           <w:spacing w:val="-2"/>
         </w:rPr>
-        <w:lastRenderedPageBreak/>
         <w:t>Implementierungsphase</w:t>
       </w:r>
     </w:p>
@@ -4870,7 +4847,7 @@
       <w:r>
         <w:t xml:space="preserve">In der Implementierungsphase wurden die Resultate der Entwurfsphase umgesetzt. Zur Einleitung dieser Phase wurde ein neues Repository auf der Plattform GitHub </w:t>
       </w:r>
-      <w:bookmarkStart w:id="19" w:name="_bookmark19"/>
+      <w:bookmarkStart w:name="_bookmark19" w:id="19"/>
       <w:bookmarkEnd w:id="19"/>
       <w:r>
         <w:t xml:space="preserve">sowie ein neues WPF-Projekt in Visual Studio </w:t>
@@ -4942,7 +4919,7 @@
       <w:r>
         <w:t xml:space="preserve">-Editor umgesetzt. Zur Vorlage dienten die Mockups aus Anhang </w:t>
       </w:r>
-      <w:hyperlink w:anchor="_bookmark32" w:history="1">
+      <w:hyperlink w:history="1" w:anchor="_bookmark32">
         <w:r>
           <w:rPr>
             <w:color w:val="0462C1"/>
@@ -4954,7 +4931,7 @@
       <w:r>
         <w:t xml:space="preserve">. Wie in Abschnitt </w:t>
       </w:r>
-      <w:hyperlink w:anchor="_bookmark16" w:history="1">
+      <w:hyperlink w:history="1" w:anchor="_bookmark16">
         <w:r>
           <w:rPr>
             <w:color w:val="0462C1"/>
@@ -4969,7 +4946,7 @@
         </w:rPr>
         <w:t xml:space="preserve"> </w:t>
       </w:r>
-      <w:hyperlink w:anchor="_bookmark16" w:history="1">
+      <w:hyperlink w:history="1" w:anchor="_bookmark16">
         <w:r>
           <w:rPr>
             <w:color w:val="0462C1"/>
@@ -4991,13 +4968,7 @@
         <w:t>drei</w:t>
       </w:r>
       <w:r>
-        <w:t xml:space="preserve"> </w:t>
-      </w:r>
-      <w:r>
-        <w:t>Abschnitten</w:t>
-      </w:r>
-      <w:r>
-        <w:t xml:space="preserve"> bestehen.</w:t>
+        <w:t xml:space="preserve"> Szenen bestehen.</w:t>
       </w:r>
     </w:p>
     <w:p>
@@ -5007,19 +4978,7 @@
         <w:ind w:right="1127"/>
       </w:pPr>
       <w:r>
-        <w:t>Zuerst wurde die Konfigurations-Oberfläche</w:t>
-      </w:r>
-      <w:r>
-        <w:t xml:space="preserve"> sowohl als auch die Grafik-Einstellungs-Oberfläche</w:t>
-      </w:r>
-      <w:r>
-        <w:t xml:space="preserve"> erstellt. Diese </w:t>
-      </w:r>
-      <w:r>
-        <w:t xml:space="preserve">Oberflächen </w:t>
-      </w:r>
-      <w:r>
-        <w:t xml:space="preserve">besteht aus mehreren klar strukturierten </w:t>
+        <w:t xml:space="preserve">Zuerst wurde die Konfigurations-Oberfläche erstellt. Diese Szene besteht aus mehreren klar strukturierten </w:t>
       </w:r>
       <w:proofErr w:type="spellStart"/>
       <w:r>
@@ -5051,31 +5010,7 @@
       </w:r>
       <w:proofErr w:type="spellEnd"/>
       <w:r>
-        <w:t xml:space="preserve"> verwendet, sodass Werteänderungen sofort sichtbar sind. Buttons lösen Klick-Ereignisse aus, um Aktionen wie das Starten der Simulation zu ermöglichen. Insgesamt deckt die Konfigurations-Oberfläche alle relevanten Einstellungen ab, die die Benutzer beeinflussen können, darunter Landschaft, Wald, Feuerverhalten und Wetterbedingungen. Ein zentrales Steuerelement ist d</w:t>
-      </w:r>
-      <w:r>
-        <w:t>er</w:t>
-      </w:r>
-      <w:r>
-        <w:t xml:space="preserve"> </w:t>
-      </w:r>
-      <w:r>
-        <w:t>Button</w:t>
-      </w:r>
-      <w:r>
-        <w:t xml:space="preserve"> oben </w:t>
-      </w:r>
-      <w:r>
-        <w:t>links</w:t>
-      </w:r>
-      <w:r>
-        <w:t>, über das das Grafikeinstellungsfenster geöffnet wird. Dort können grafische Effekte wie Blitze, Funken</w:t>
-      </w:r>
-      <w:r>
-        <w:t>, Flammen</w:t>
-      </w:r>
-      <w:r>
-        <w:t xml:space="preserve">, Rauch oder verbrannte Bäume ein- und ausgeschaltet werden. Die Gruppierung der Steuerelemente innerhalb der </w:t>
+        <w:t xml:space="preserve"> verwendet, sodass Werteänderungen sofort sichtbar sind. Buttons lösen Klick-Ereignisse aus, um Aktionen wie das Starten der Simulation zu ermöglichen. Insgesamt deckt die Konfigurations-Oberfläche alle relevanten Einstellungen ab, die die Benutzer beeinflussen können, darunter Landschaft, Wald, Feuerverhalten und Wetterbedingungen. Ein zentrales Steuerelement ist das Zahnrad-Icon oben rechts, über das das Grafikeinstellungsfenster geöffnet wird. Dort können grafische Effekte wie Blitze, Funken, Rauch oder verbrannte Bäume ein- und ausgeschaltet werden. Die Gruppierung der Steuerelemente innerhalb der </w:t>
       </w:r>
       <w:proofErr w:type="spellStart"/>
       <w:r>
@@ -5093,41 +5028,15 @@
         <w:ind w:right="1127"/>
       </w:pPr>
       <w:r>
-        <w:t>Die Simulations-Szene stellt den Wald auf einem Canvas dar, auf dem die Bäume als dynamische Ellipse-Elemente</w:t>
-      </w:r>
-      <w:r>
-        <w:t xml:space="preserve"> oder wahlweise </w:t>
+        <w:t xml:space="preserve">Die Simulations-Szene stellt den Wald auf einem Canvas dar, auf dem die Bäume als dynamische Ellipse-Elemente erzeugt und verwaltet werden. Statusinformationen wie die aktuelle Laufzeit, die insgesamt gewachsenen und verbrannten Bäume sowie die Baumdichte werden über </w:t>
       </w:r>
       <w:proofErr w:type="spellStart"/>
       <w:r>
-        <w:t>Rectangle</w:t>
+        <w:t>TextBlocks</w:t>
       </w:r>
       <w:proofErr w:type="spellEnd"/>
       <w:r>
-        <w:t>-Elemente</w:t>
-      </w:r>
-      <w:r>
-        <w:t xml:space="preserve"> erzeugt und verwaltet werden. Statusinformationen wie die aktuelle Laufzeit, die insgesamt gewachsenen und verbrannten Bäume sowie die Baumdichte werden über </w:t>
-      </w:r>
-      <w:proofErr w:type="spellStart"/>
-      <w:r>
-        <w:t>TextBlocks</w:t>
-      </w:r>
-      <w:proofErr w:type="spellEnd"/>
-      <w:r>
-        <w:t xml:space="preserve"> angezeigt. Über </w:t>
-      </w:r>
-      <w:r>
-        <w:t xml:space="preserve">die 0,5, 1x, 2x und 40x Buttons, </w:t>
-      </w:r>
-      <w:r>
-        <w:t>kann die Wiedergabegeschwindigkeit der Simulation angepasst werden, und über Mausklicks auf dem Canvas kann der Benutzer Bäume beeinflussen.</w:t>
-      </w:r>
-      <w:r>
-        <w:t xml:space="preserve"> Dabei hat man die Auswahl zwischen mehreren Aktionen (Anzünden, Nachpflanzen und zerstören). </w:t>
-      </w:r>
-      <w:r>
-        <w:t>Alle Baumobjekte und Effekte werden dynamisch über Canvas-Elemente verwaltet. Die Szene speichert Wachstum und Brandereignisse, die anschließend in einer Auswertung angezeigt werden.</w:t>
+        <w:t xml:space="preserve"> angezeigt. Über einen Slider kann die Wiedergabegeschwindigkeit der Simulation angepasst werden, und über Mausklicks auf dem Canvas kann der Benutzer Bäume beeinflussen. Alle Baumobjekte und Effekte werden dynamisch über Canvas-Elemente verwaltet. Die Szene speichert Wachstum und Brandereignisse, die anschließend in einer Auswertung angezeigt werden.</w:t>
       </w:r>
     </w:p>
     <w:p>
@@ -5153,21 +5062,7 @@
       </w:r>
       <w:proofErr w:type="spellEnd"/>
       <w:r>
-        <w:t xml:space="preserve"> integriert. Zwei Hauptdiagramme visualisieren den zeitlichen Verlauf der Bäume: die Gesamtzahl der gewachsenen und verbrannten Bäume sowie die Anzahl der aktuell aktiven Bäume. Die </w:t>
-      </w:r>
-      <w:r>
-        <w:lastRenderedPageBreak/>
-        <w:t>Diagramme wurden gezielt in die Benutzeroberfläche eingebunden, um die Auswertung übersichtlich und interaktiv zu gestalten.</w:t>
-      </w:r>
-    </w:p>
-    <w:p>
-      <w:pPr>
-        <w:pStyle w:val="Textkrper"/>
-        <w:spacing w:line="360" w:lineRule="auto"/>
-        <w:ind w:right="1127"/>
-      </w:pPr>
-      <w:r>
-        <w:t>Es gibt außerdem noch die Möglichkeit die Simulationsergebnisse als Datei im CSV-Format zu exportieren und lokal zu speichern. Das verbessert die Vergleichbarkeit der Ergebnisse, auch nach Schließung des Waldbrand-Simulations-Bildschirms.</w:t>
+        <w:t xml:space="preserve"> integriert. Zwei Hauptdiagramme visualisieren den zeitlichen Verlauf der Bäume: die Gesamtzahl der gewachsenen und verbrannten Bäume sowie die Anzahl der aktuell aktiven Bäume. Die Diagramme wurden gezielt in die Benutzeroberfläche eingebunden, um die Auswertung übersichtlich und interaktiv zu gestalten.</w:t>
       </w:r>
     </w:p>
     <w:p>
@@ -5180,7 +5075,7 @@
       <w:r>
         <w:t xml:space="preserve">Im Anhang </w:t>
       </w:r>
-      <w:hyperlink w:anchor="_bookmark34" w:history="1">
+      <w:hyperlink w:history="1" w:anchor="_bookmark34">
         <w:r>
           <w:rPr>
             <w:color w:val="0462C1"/>
@@ -5225,7 +5120,7 @@
         <w:spacing w:before="1"/>
         <w:ind w:left="1839" w:hanging="706"/>
       </w:pPr>
-      <w:bookmarkStart w:id="20" w:name="_bookmark20"/>
+      <w:bookmarkStart w:name="_bookmark20" w:id="20"/>
       <w:bookmarkEnd w:id="20"/>
       <w:r>
         <w:rPr>
@@ -5413,13 +5308,7 @@
         <w:jc w:val="both"/>
       </w:pPr>
       <w:r>
-        <w:t xml:space="preserve">Bäume können wachsen, Feuer fangen und brennen, wobei Umgebungsfaktoren wie Wind, Temperatur und Luftfeuchtigkeit die Wahrscheinlichkeit für Brandausbreitung bestimmen. Zustände werden </w:t>
-      </w:r>
-      <w:r>
-        <w:t>mit</w:t>
-      </w:r>
-      <w:r>
-        <w:t xml:space="preserve"> </w:t>
+        <w:t xml:space="preserve">Bäume können wachsen, Feuer fangen und brennen, wobei Umgebungsfaktoren wie Wind, Temperatur und Luftfeuchtigkeit die Wahrscheinlichkeit für Brandausbreitung bestimmen. Zustände werden in </w:t>
       </w:r>
       <w:proofErr w:type="spellStart"/>
       <w:r>
@@ -5431,31 +5320,19 @@
       </w:r>
       <w:proofErr w:type="spellStart"/>
       <w:r>
-        <w:t>SimulationRenderer</w:t>
+        <w:t>ParticleGenerator</w:t>
       </w:r>
       <w:proofErr w:type="spellEnd"/>
       <w:r>
-        <w:t xml:space="preserve"> </w:t>
-      </w:r>
-      <w:r>
-        <w:t>und d</w:t>
-      </w:r>
-      <w:r>
-        <w:t>en</w:t>
-      </w:r>
-      <w:r>
-        <w:t xml:space="preserve"> </w:t>
+        <w:t xml:space="preserve"> und die </w:t>
       </w:r>
       <w:proofErr w:type="spellStart"/>
       <w:r>
-        <w:t>ParticleGenerator</w:t>
+        <w:t>VisualEffectsConfig</w:t>
       </w:r>
       <w:proofErr w:type="spellEnd"/>
       <w:r>
-        <w:t xml:space="preserve"> </w:t>
-      </w:r>
-      <w:r>
-        <w:t>umgesetzt.</w:t>
+        <w:t xml:space="preserve"> umgesetzt.</w:t>
       </w:r>
     </w:p>
     <w:p>
@@ -5479,27 +5356,13 @@
       <w:r>
         <w:t xml:space="preserve">Im Anhang </w:t>
       </w:r>
-      <w:hyperlink w:anchor="_bookmark30" w:history="1">
+      <w:hyperlink w:history="1" w:anchor="_bookmark30">
         <w:r>
           <w:rPr>
             <w:color w:val="0462C1"/>
             <w:u w:val="single" w:color="0462C1"/>
           </w:rPr>
-          <w:t>A.4 Klassendia</w:t>
-        </w:r>
-        <w:r>
-          <w:rPr>
-            <w:color w:val="0462C1"/>
-            <w:u w:val="single" w:color="0462C1"/>
-          </w:rPr>
-          <w:t>g</w:t>
-        </w:r>
-        <w:r>
-          <w:rPr>
-            <w:color w:val="0462C1"/>
-            <w:u w:val="single" w:color="0462C1"/>
-          </w:rPr>
-          <w:t>ramm</w:t>
+          <w:t>A.4 Klassendiagramm</w:t>
         </w:r>
       </w:hyperlink>
       <w:r>
@@ -5519,7 +5382,7 @@
         <w:ind w:left="0" w:right="1133"/>
         <w:jc w:val="both"/>
         <w:sectPr>
-          <w:pgSz w:w="11910" w:h="16840"/>
+          <w:pgSz w:w="11910" w:h="16840" w:orient="portrait"/>
           <w:pgMar w:top="1320" w:right="283" w:bottom="1180" w:left="283" w:header="0" w:footer="998" w:gutter="0"/>
           <w:cols w:space="720"/>
         </w:sectPr>
@@ -5537,14 +5400,13 @@
         </w:tabs>
         <w:ind w:left="1492" w:hanging="359"/>
       </w:pPr>
-      <w:bookmarkStart w:id="21" w:name="_bookmark21"/>
+      <w:bookmarkStart w:name="_bookmark21" w:id="21"/>
       <w:bookmarkEnd w:id="21"/>
       <w:r>
         <w:rPr>
           <w:color w:val="2E5395"/>
           <w:spacing w:val="-2"/>
         </w:rPr>
-        <w:lastRenderedPageBreak/>
         <w:t>Projektabschluss</w:t>
       </w:r>
     </w:p>
@@ -5561,7 +5423,7 @@
         <w:spacing w:before="199"/>
         <w:ind w:left="1839" w:hanging="706"/>
       </w:pPr>
-      <w:bookmarkStart w:id="22" w:name="_bookmark22"/>
+      <w:bookmarkStart w:name="_bookmark22" w:id="22"/>
       <w:bookmarkEnd w:id="22"/>
       <w:r>
         <w:rPr>
@@ -5624,7 +5486,7 @@
         </w:rPr>
         <w:t xml:space="preserve"> </w:t>
       </w:r>
-      <w:hyperlink w:anchor="_bookmark35" w:history="1">
+      <w:hyperlink w:history="1" w:anchor="_bookmark35">
         <w:r>
           <w:rPr>
             <w:color w:val="0462C1"/>
@@ -5656,7 +5518,7 @@
         <w:spacing w:before="160"/>
         <w:ind w:left="1839" w:hanging="706"/>
       </w:pPr>
-      <w:bookmarkStart w:id="23" w:name="_bookmark23"/>
+      <w:bookmarkStart w:name="_bookmark23" w:id="23"/>
       <w:bookmarkEnd w:id="23"/>
       <w:r>
         <w:rPr>
@@ -5850,17 +5712,28 @@
         <w:ind w:right="1138"/>
         <w:jc w:val="both"/>
       </w:pPr>
-      <w:hyperlink w:anchor="_bookmark36" w:history="1">
-        <w:r>
-          <w:rPr>
-            <w:color w:val="0462C1"/>
-            <w:u w:val="single" w:color="0462C1"/>
-          </w:rPr>
-          <w:t>A.10 Benutzerhandbuch</w:t>
-        </w:r>
-      </w:hyperlink>
-      <w:r>
-        <w:t>. Das Benutzerhandbuch erläutert die Funktionen und die korrekte Nutzung der Anwendung, so soll die Benutzerfreundlichkeit erhöht werden und der Supportaufwand minimiert werden.</w:t>
+      <w:r>
+        <w:fldChar w:fldCharType="begin"/>
+      </w:r>
+      <w:r>
+        <w:instrText xml:space="preserve">HYPERLINK  \l "_bookmark36"</w:instrText>
+      </w:r>
+      <w:r>
+        <w:fldChar w:fldCharType="separate"/>
+      </w:r>
+      <w:r>
+        <w:rPr>
+          <w:color w:val="0462C1"/>
+          <w:u w:val="single"/>
+        </w:rPr>
+        <w:t>A.10 Benutzerhandbuch</w:t>
+      </w:r>
+      <w:r>
+        <w:fldChar w:fldCharType="end"/>
+      </w:r>
+      <w:r>
+        <w:rPr/>
+        <w:t>. Das Benutzerhandbuch erläutert die Funktionen und die korrekte Nutzung der Anwendung, so soll die Benutzerfreundlichkeit erhöht werden.</w:t>
       </w:r>
     </w:p>
     <w:p>
@@ -5876,7 +5749,7 @@
         <w:spacing w:before="155"/>
         <w:ind w:left="1839" w:hanging="706"/>
       </w:pPr>
-      <w:bookmarkStart w:id="24" w:name="_bookmark24"/>
+      <w:bookmarkStart w:name="_bookmark24" w:id="24"/>
       <w:bookmarkEnd w:id="24"/>
       <w:r>
         <w:rPr>
@@ -5956,7 +5829,7 @@
         </w:rPr>
         <w:t xml:space="preserve"> </w:t>
       </w:r>
-      <w:hyperlink w:anchor="_bookmark27" w:history="1">
+      <w:hyperlink w:history="1" w:anchor="_bookmark27">
         <w:r>
           <w:rPr>
             <w:color w:val="0462C1"/>
@@ -6028,7 +5901,7 @@
         <w:spacing w:before="163"/>
         <w:ind w:left="1839" w:hanging="706"/>
       </w:pPr>
-      <w:bookmarkStart w:id="25" w:name="_bookmark25"/>
+      <w:bookmarkStart w:name="_bookmark25" w:id="25"/>
       <w:bookmarkEnd w:id="25"/>
       <w:r>
         <w:rPr>
@@ -6108,13 +5981,7 @@
         <w:ind w:right="1129"/>
       </w:pPr>
       <w:r>
-        <w:t>Erweiterung um einen</w:t>
-      </w:r>
-      <w:r>
-        <w:t xml:space="preserve"> eigenen</w:t>
-      </w:r>
-      <w:r>
-        <w:t xml:space="preserve"> </w:t>
+        <w:t xml:space="preserve">Erweiterung um einen </w:t>
       </w:r>
       <w:proofErr w:type="spellStart"/>
       <w:r>
@@ -6122,19 +5989,7 @@
       </w:r>
       <w:proofErr w:type="spellEnd"/>
       <w:r>
-        <w:t>-Editor, der es ermöglicht, Waldlandschaften</w:t>
-      </w:r>
-      <w:r>
-        <w:t xml:space="preserve"> besser</w:t>
-      </w:r>
-      <w:r>
-        <w:t xml:space="preserve"> zu gestalten, </w:t>
-      </w:r>
-      <w:r>
-        <w:t xml:space="preserve">Höhenparameter und </w:t>
-      </w:r>
-      <w:r>
-        <w:t>unterschiedliche weitere Feuerquellen zu konfigurieren.</w:t>
+        <w:t>-Editor, der es ermöglicht, individuelle Waldlandschaften zu gestalten, Startbedingungen anzupassen oder Brände gezielt zu setzen.</w:t>
       </w:r>
     </w:p>
     <w:p>
@@ -6152,34 +6007,16 @@
         <w:pStyle w:val="Textkrper"/>
         <w:spacing w:before="142" w:line="360" w:lineRule="auto"/>
         <w:ind w:right="1129"/>
-      </w:pPr>
-      <w:r>
-        <w:t>Analyse und Export: Erweiterung der Auswertungsoberfläche, um</w:t>
-      </w:r>
-      <w:r>
-        <w:t xml:space="preserve"> Wind, und Feuerereignisse, oder andere genaue </w:t>
-      </w:r>
-      <w:r>
-        <w:t>Statistiken bereitzustellen</w:t>
-      </w:r>
-      <w:r>
-        <w:t xml:space="preserve"> und visuell darzustellen</w:t>
-      </w:r>
-      <w:r>
-        <w:t>.</w:t>
-      </w:r>
-    </w:p>
-    <w:p>
-      <w:pPr>
-        <w:pStyle w:val="Textkrper"/>
-        <w:spacing w:line="360" w:lineRule="auto"/>
-        <w:jc w:val="both"/>
         <w:sectPr>
-          <w:pgSz w:w="11910" w:h="16840"/>
+          <w:pgSz w:w="11910" w:h="16840" w:orient="portrait"/>
           <w:pgMar w:top="1340" w:right="283" w:bottom="1180" w:left="283" w:header="0" w:footer="998" w:gutter="0"/>
           <w:cols w:space="720"/>
         </w:sectPr>
       </w:pPr>
+      <w:r>
+        <w:rPr/>
+        <w:t>Analyse und Export: Erweiterung der Auswertungsoberfläche, um Simulationsergebnisse zu exportieren oder detailliertere Statistiken bereitzustellen.</w:t>
+      </w:r>
     </w:p>
     <w:p>
       <w:pPr>
@@ -6194,14 +6031,13 @@
         <w:spacing w:before="78"/>
         <w:ind w:left="1492" w:hanging="359"/>
       </w:pPr>
-      <w:bookmarkStart w:id="26" w:name="_bookmark26"/>
+      <w:bookmarkStart w:name="_bookmark26" w:id="26"/>
       <w:bookmarkEnd w:id="26"/>
       <w:r>
         <w:rPr>
           <w:color w:val="2E5395"/>
           <w:spacing w:val="-2"/>
         </w:rPr>
-        <w:lastRenderedPageBreak/>
         <w:t>Anhang</w:t>
       </w:r>
     </w:p>
@@ -6218,7 +6054,7 @@
         <w:spacing w:before="43"/>
         <w:ind w:hanging="708"/>
       </w:pPr>
-      <w:bookmarkStart w:id="27" w:name="_bookmark27"/>
+      <w:bookmarkStart w:name="_bookmark27" w:id="27"/>
       <w:bookmarkEnd w:id="27"/>
       <w:r>
         <w:rPr>
@@ -6234,12 +6070,12 @@
         <w:tblW w:w="0" w:type="auto"/>
         <w:tblInd w:w="1143" w:type="dxa"/>
         <w:tblBorders>
-          <w:top w:val="single" w:sz="4" w:space="0" w:color="BEBEBE"/>
-          <w:left w:val="single" w:sz="4" w:space="0" w:color="BEBEBE"/>
-          <w:bottom w:val="single" w:sz="4" w:space="0" w:color="BEBEBE"/>
-          <w:right w:val="single" w:sz="4" w:space="0" w:color="BEBEBE"/>
-          <w:insideH w:val="single" w:sz="4" w:space="0" w:color="BEBEBE"/>
-          <w:insideV w:val="single" w:sz="4" w:space="0" w:color="BEBEBE"/>
+          <w:top w:val="single" w:color="BEBEBE" w:sz="4" w:space="0"/>
+          <w:left w:val="single" w:color="BEBEBE" w:sz="4" w:space="0"/>
+          <w:bottom w:val="single" w:color="BEBEBE" w:sz="4" w:space="0"/>
+          <w:right w:val="single" w:color="BEBEBE" w:sz="4" w:space="0"/>
+          <w:insideH w:val="single" w:color="BEBEBE" w:sz="4" w:space="0"/>
+          <w:insideV w:val="single" w:color="BEBEBE" w:sz="4" w:space="0"/>
         </w:tblBorders>
         <w:tblLayout w:type="fixed"/>
         <w:tblLook w:val="01E0" w:firstRow="1" w:lastRow="1" w:firstColumn="1" w:lastColumn="1" w:noHBand="0" w:noVBand="0"/>
@@ -6988,7 +6824,7 @@
           <w:tcPr>
             <w:tcW w:w="8363" w:type="dxa"/>
             <w:tcBorders>
-              <w:bottom w:val="single" w:sz="4" w:space="0" w:color="000000"/>
+              <w:bottom w:val="single" w:color="000000" w:sz="4" w:space="0"/>
             </w:tcBorders>
           </w:tcPr>
           <w:p>
@@ -7020,7 +6856,7 @@
           <w:tcPr>
             <w:tcW w:w="705" w:type="dxa"/>
             <w:tcBorders>
-              <w:bottom w:val="single" w:sz="4" w:space="0" w:color="000000"/>
+              <w:bottom w:val="single" w:color="000000" w:sz="4" w:space="0"/>
             </w:tcBorders>
           </w:tcPr>
           <w:p>
@@ -7050,7 +6886,7 @@
           <w:tcPr>
             <w:tcW w:w="8363" w:type="dxa"/>
             <w:tcBorders>
-              <w:top w:val="single" w:sz="4" w:space="0" w:color="000000"/>
+              <w:top w:val="single" w:color="000000" w:sz="4" w:space="0"/>
             </w:tcBorders>
             <w:shd w:val="clear" w:color="auto" w:fill="F1F1F1"/>
           </w:tcPr>
@@ -7077,7 +6913,7 @@
           <w:tcPr>
             <w:tcW w:w="705" w:type="dxa"/>
             <w:tcBorders>
-              <w:top w:val="single" w:sz="4" w:space="0" w:color="000000"/>
+              <w:top w:val="single" w:color="000000" w:sz="4" w:space="0"/>
             </w:tcBorders>
             <w:shd w:val="clear" w:color="auto" w:fill="F1F1F1"/>
           </w:tcPr>
@@ -7142,7 +6978,7 @@
         <w:spacing w:before="1"/>
         <w:ind w:hanging="708"/>
       </w:pPr>
-      <w:bookmarkStart w:id="28" w:name="_bookmark28"/>
+      <w:bookmarkStart w:name="_bookmark28" w:id="28"/>
       <w:bookmarkEnd w:id="28"/>
       <w:r>
         <w:rPr>
@@ -7463,7 +7299,7 @@
       <w:pPr>
         <w:pStyle w:val="Listenabsatz"/>
         <w:sectPr>
-          <w:pgSz w:w="11910" w:h="16840"/>
+          <w:pgSz w:w="11910" w:h="16840" w:orient="portrait"/>
           <w:pgMar w:top="1320" w:right="283" w:bottom="1180" w:left="283" w:header="0" w:footer="998" w:gutter="0"/>
           <w:cols w:space="720"/>
         </w:sectPr>
@@ -7481,14 +7317,13 @@
         </w:tabs>
         <w:ind w:hanging="708"/>
       </w:pPr>
-      <w:bookmarkStart w:id="29" w:name="_bookmark29"/>
+      <w:bookmarkStart w:name="_bookmark29" w:id="29"/>
       <w:bookmarkEnd w:id="29"/>
       <w:r>
         <w:rPr>
           <w:color w:val="2E5395"/>
           <w:spacing w:val="-2"/>
         </w:rPr>
-        <w:lastRenderedPageBreak/>
         <w:t>Use-Case-Diagramm</w:t>
       </w:r>
     </w:p>
@@ -7564,7 +7399,7 @@
         <w:spacing w:before="194"/>
         <w:ind w:hanging="708"/>
       </w:pPr>
-      <w:bookmarkStart w:id="30" w:name="_bookmark30"/>
+      <w:bookmarkStart w:name="_bookmark30" w:id="30"/>
       <w:bookmarkEnd w:id="30"/>
       <w:r>
         <w:rPr>
@@ -7653,7 +7488,7 @@
           <w:sz w:val="9"/>
         </w:rPr>
         <w:sectPr>
-          <w:pgSz w:w="11910" w:h="16840"/>
+          <w:pgSz w:w="11910" w:h="16840" w:orient="portrait"/>
           <w:pgMar w:top="1320" w:right="283" w:bottom="1180" w:left="283" w:header="0" w:footer="998" w:gutter="0"/>
           <w:cols w:space="720"/>
         </w:sectPr>
@@ -7671,13 +7506,12 @@
         </w:tabs>
         <w:ind w:hanging="708"/>
       </w:pPr>
-      <w:bookmarkStart w:id="31" w:name="_bookmark31"/>
+      <w:bookmarkStart w:name="_bookmark31" w:id="31"/>
       <w:bookmarkEnd w:id="31"/>
       <w:r>
         <w:rPr>
           <w:color w:val="2E5395"/>
         </w:rPr>
-        <w:lastRenderedPageBreak/>
         <w:t>Lastenheft</w:t>
       </w:r>
       <w:r>
@@ -8832,7 +8666,7 @@
         <w:jc w:val="both"/>
         <w:sectPr>
           <w:footerReference w:type="default" r:id="rId11"/>
-          <w:pgSz w:w="11910" w:h="16840"/>
+          <w:pgSz w:w="11910" w:h="16840" w:orient="portrait"/>
           <w:pgMar w:top="1320" w:right="283" w:bottom="1180" w:left="283" w:header="0" w:footer="998" w:gutter="0"/>
           <w:cols w:space="720"/>
         </w:sectPr>
@@ -8850,14 +8684,13 @@
         </w:tabs>
         <w:ind w:hanging="708"/>
       </w:pPr>
-      <w:bookmarkStart w:id="32" w:name="_bookmark32"/>
+      <w:bookmarkStart w:name="_bookmark32" w:id="32"/>
       <w:bookmarkEnd w:id="32"/>
       <w:r>
         <w:rPr>
           <w:color w:val="2E5395"/>
           <w:spacing w:val="-2"/>
         </w:rPr>
-        <w:lastRenderedPageBreak/>
         <w:t>Mockups</w:t>
       </w:r>
     </w:p>
@@ -9080,7 +8913,7 @@
         </w:rPr>
         <w:sectPr>
           <w:footerReference w:type="default" r:id="rId15"/>
-          <w:pgSz w:w="11910" w:h="16840"/>
+          <w:pgSz w:w="11910" w:h="16840" w:orient="portrait"/>
           <w:pgMar w:top="1320" w:right="283" w:bottom="1180" w:left="283" w:header="0" w:footer="998" w:gutter="0"/>
           <w:pgNumType w:start="1"/>
           <w:cols w:space="720"/>
@@ -9098,14 +8931,15 @@
           <w:tab w:val="left" w:pos="1841"/>
         </w:tabs>
         <w:ind w:hanging="708"/>
-      </w:pPr>
-      <w:bookmarkStart w:id="33" w:name="_bookmark33"/>
+        <w:jc w:val="left"/>
+        <w:rPr/>
+      </w:pPr>
+      <w:bookmarkStart w:name="_bookmark33" w:id="33"/>
       <w:bookmarkEnd w:id="33"/>
       <w:r>
         <w:rPr>
           <w:color w:val="2E5395"/>
         </w:rPr>
-        <w:lastRenderedPageBreak/>
         <w:t>Pflichtenheft</w:t>
       </w:r>
       <w:r>
@@ -9128,8 +8962,10 @@
         <w:pStyle w:val="Textkrper"/>
         <w:spacing w:before="143" w:line="360" w:lineRule="auto"/>
         <w:ind w:right="1138"/>
-      </w:pPr>
-      <w:r>
+        <w:jc w:val="left"/>
+      </w:pPr>
+      <w:r>
+        <w:rPr/>
         <w:t>Im</w:t>
       </w:r>
       <w:r>
@@ -9139,6 +8975,7 @@
         <w:t xml:space="preserve"> </w:t>
       </w:r>
       <w:r>
+        <w:rPr/>
         <w:t>folgenden</w:t>
       </w:r>
       <w:r>
@@ -9148,6 +8985,7 @@
         <w:t xml:space="preserve"> </w:t>
       </w:r>
       <w:r>
+        <w:rPr/>
         <w:t>Auszug</w:t>
       </w:r>
       <w:r>
@@ -9157,6 +8995,7 @@
         <w:t xml:space="preserve"> </w:t>
       </w:r>
       <w:r>
+        <w:rPr/>
         <w:t>des</w:t>
       </w:r>
       <w:r>
@@ -9166,6 +9005,7 @@
         <w:t xml:space="preserve"> </w:t>
       </w:r>
       <w:r>
+        <w:rPr/>
         <w:t>Pflichtenheftes</w:t>
       </w:r>
       <w:r>
@@ -9175,6 +9015,7 @@
         <w:t xml:space="preserve"> </w:t>
       </w:r>
       <w:r>
+        <w:rPr/>
         <w:t>wird</w:t>
       </w:r>
       <w:r>
@@ -9184,6 +9025,7 @@
         <w:t xml:space="preserve"> </w:t>
       </w:r>
       <w:r>
+        <w:rPr/>
         <w:t>die</w:t>
       </w:r>
       <w:r>
@@ -9193,6 +9035,7 @@
         <w:t xml:space="preserve"> </w:t>
       </w:r>
       <w:r>
+        <w:rPr/>
         <w:t>Umsetzung</w:t>
       </w:r>
       <w:r>
@@ -9202,6 +9045,7 @@
         <w:t xml:space="preserve"> </w:t>
       </w:r>
       <w:r>
+        <w:rPr/>
         <w:t>der</w:t>
       </w:r>
       <w:r>
@@ -9211,6 +9055,7 @@
         <w:t xml:space="preserve"> </w:t>
       </w:r>
       <w:r>
+        <w:rPr/>
         <w:t>Anforderungen,</w:t>
       </w:r>
       <w:r>
@@ -9220,6 +9065,7 @@
         <w:t xml:space="preserve"> </w:t>
       </w:r>
       <w:r>
+        <w:rPr/>
         <w:t>die</w:t>
       </w:r>
       <w:r>
@@ -9229,6 +9075,7 @@
         <w:t xml:space="preserve"> </w:t>
       </w:r>
       <w:r>
+        <w:rPr/>
         <w:t>im Lastenheft gestellt wurden, beschrieben.</w:t>
       </w:r>
     </w:p>
@@ -9237,11 +9084,13 @@
         <w:pStyle w:val="Textkrper"/>
         <w:spacing w:before="164"/>
         <w:ind w:left="0"/>
+        <w:jc w:val="left"/>
       </w:pPr>
     </w:p>
     <w:p>
       <w:pPr>
         <w:pStyle w:val="Textkrper"/>
+        <w:jc w:val="left"/>
       </w:pPr>
       <w:r>
         <w:rPr>
@@ -9256,20 +9105,26 @@
         <w:pStyle w:val="Textkrper"/>
         <w:spacing w:before="127" w:line="360" w:lineRule="auto"/>
         <w:ind w:right="1138"/>
-      </w:pPr>
-      <w:r>
+        <w:jc w:val="left"/>
+      </w:pPr>
+      <w:r>
+        <w:rPr/>
         <w:t xml:space="preserve">Das Ziel dieses Projektes ist die Entwicklung einer Simulation. Für die Entwicklung wird </w:t>
       </w:r>
       <w:r>
+        <w:rPr/>
         <w:t>das</w:t>
       </w:r>
       <w:r>
-        <w:t xml:space="preserve"> </w:t>
-      </w:r>
-      <w:r>
+        <w:rPr/>
+        <w:t xml:space="preserve"> </w:t>
+      </w:r>
+      <w:r>
+        <w:rPr/>
         <w:t>Framework WPF</w:t>
       </w:r>
       <w:r>
+        <w:rPr/>
         <w:t xml:space="preserve"> verwendet und der Quellcode in C# geschrieben.</w:t>
       </w:r>
     </w:p>
@@ -9278,12 +9133,14 @@
         <w:pStyle w:val="Textkrper"/>
         <w:spacing w:before="168"/>
         <w:ind w:left="0"/>
+        <w:jc w:val="left"/>
       </w:pPr>
     </w:p>
     <w:p>
       <w:pPr>
         <w:pStyle w:val="Textkrper"/>
         <w:spacing w:before="1"/>
+        <w:jc w:val="left"/>
       </w:pPr>
       <w:r>
         <w:rPr>
@@ -9305,9 +9162,11 @@
         </w:tabs>
         <w:spacing w:before="127"/>
         <w:ind w:left="1851" w:hanging="358"/>
-        <w:jc w:val="both"/>
-      </w:pPr>
-      <w:r>
+        <w:jc w:val="left"/>
+        <w:rPr/>
+      </w:pPr>
+      <w:r>
+        <w:rPr/>
         <w:t>Die</w:t>
       </w:r>
       <w:r>
@@ -9317,6 +9176,7 @@
         <w:t xml:space="preserve"> </w:t>
       </w:r>
       <w:r>
+        <w:rPr/>
         <w:t>Blitze und Brände sind</w:t>
       </w:r>
       <w:r>
@@ -9326,6 +9186,7 @@
         <w:t xml:space="preserve"> </w:t>
       </w:r>
       <w:r>
+        <w:rPr/>
         <w:t>animiert</w:t>
       </w:r>
       <w:r>
@@ -9335,6 +9196,7 @@
         <w:t xml:space="preserve"> </w:t>
       </w:r>
       <w:r>
+        <w:rPr/>
         <w:t>und</w:t>
       </w:r>
       <w:r>
@@ -9350,6 +9212,7 @@
         <w:t xml:space="preserve">Partikel </w:t>
       </w:r>
       <w:r>
+        <w:rPr/>
         <w:t>bewegen</w:t>
       </w:r>
       <w:r>
@@ -9359,6 +9222,7 @@
         <w:t xml:space="preserve"> </w:t>
       </w:r>
       <w:r>
+        <w:rPr/>
         <w:t>sich</w:t>
       </w:r>
       <w:r>
@@ -9368,6 +9232,7 @@
         <w:t xml:space="preserve"> </w:t>
       </w:r>
       <w:r>
+        <w:rPr/>
         <w:t>auf</w:t>
       </w:r>
       <w:r>
@@ -9377,6 +9242,7 @@
         <w:t xml:space="preserve"> </w:t>
       </w:r>
       <w:r>
+        <w:rPr/>
         <w:t>der</w:t>
       </w:r>
       <w:r>
@@ -9399,9 +9265,11 @@
         </w:tabs>
         <w:spacing w:before="127" w:line="357" w:lineRule="auto"/>
         <w:ind w:right="1137"/>
-        <w:jc w:val="both"/>
-      </w:pPr>
-      <w:r>
+        <w:jc w:val="left"/>
+        <w:rPr/>
+      </w:pPr>
+      <w:r>
+        <w:rPr/>
         <w:t>Die</w:t>
       </w:r>
       <w:r>
@@ -9411,6 +9279,7 @@
         <w:t xml:space="preserve"> </w:t>
       </w:r>
       <w:r>
+        <w:rPr/>
         <w:t>Oberfläche</w:t>
       </w:r>
       <w:r>
@@ -9420,6 +9289,7 @@
         <w:t xml:space="preserve"> </w:t>
       </w:r>
       <w:r>
+        <w:rPr/>
         <w:t>der</w:t>
       </w:r>
       <w:r>
@@ -9429,6 +9299,7 @@
         <w:t xml:space="preserve"> </w:t>
       </w:r>
       <w:r>
+        <w:rPr/>
         <w:t>Simulation</w:t>
       </w:r>
       <w:r>
@@ -9438,6 +9309,7 @@
         <w:t xml:space="preserve"> </w:t>
       </w:r>
       <w:r>
+        <w:rPr/>
         <w:t>wird</w:t>
       </w:r>
       <w:r>
@@ -9447,6 +9319,7 @@
         <w:t xml:space="preserve"> </w:t>
       </w:r>
       <w:r>
+        <w:rPr/>
         <w:t>mit</w:t>
       </w:r>
       <w:r>
@@ -9456,6 +9329,7 @@
         <w:t xml:space="preserve"> </w:t>
       </w:r>
       <w:r>
+        <w:rPr/>
         <w:t>WPF</w:t>
       </w:r>
       <w:r>
@@ -9465,6 +9339,7 @@
         <w:t xml:space="preserve"> </w:t>
       </w:r>
       <w:r>
+        <w:rPr/>
         <w:t>erstellt</w:t>
       </w:r>
       <w:r>
@@ -9474,6 +9349,7 @@
         <w:t xml:space="preserve"> </w:t>
       </w:r>
       <w:r>
+        <w:rPr/>
         <w:t>und</w:t>
       </w:r>
       <w:r>
@@ -9483,6 +9359,7 @@
         <w:t xml:space="preserve"> </w:t>
       </w:r>
       <w:r>
+        <w:rPr/>
         <w:t>besteht</w:t>
       </w:r>
       <w:r>
@@ -9492,6 +9369,7 @@
         <w:t xml:space="preserve"> </w:t>
       </w:r>
       <w:r>
+        <w:rPr/>
         <w:t>aus</w:t>
       </w:r>
       <w:r>
@@ -9501,9 +9379,11 @@
         <w:t xml:space="preserve"> </w:t>
       </w:r>
       <w:r>
+        <w:rPr/>
         <w:t xml:space="preserve">drei </w:t>
       </w:r>
       <w:r>
+        <w:rPr/>
         <w:t>Szenen.</w:t>
       </w:r>
       <w:r>
@@ -9513,12 +9393,15 @@
         <w:t xml:space="preserve"> </w:t>
       </w:r>
       <w:r>
+        <w:rPr/>
         <w:t>Die “</w:t>
       </w:r>
       <w:r>
+        <w:rPr/>
         <w:t>Konfigurations-Oberfläche</w:t>
       </w:r>
       <w:r>
+        <w:rPr/>
         <w:t>”</w:t>
       </w:r>
       <w:r>
@@ -9528,12 +9411,15 @@
         <w:t xml:space="preserve"> </w:t>
       </w:r>
       <w:r>
+        <w:rPr/>
         <w:t>stellt</w:t>
       </w:r>
       <w:r>
+        <w:rPr/>
         <w:t xml:space="preserve"> den Ausgangszustand des Waldes dar</w:t>
       </w:r>
       <w:r>
+        <w:rPr/>
         <w:t>,</w:t>
       </w:r>
       <w:r>
@@ -9543,6 +9429,7 @@
         <w:t xml:space="preserve"> </w:t>
       </w:r>
       <w:r>
+        <w:rPr/>
         <w:t>außerdem</w:t>
       </w:r>
       <w:r>
@@ -9552,9 +9439,11 @@
         <w:t xml:space="preserve"> </w:t>
       </w:r>
       <w:r>
+        <w:rPr/>
         <w:t xml:space="preserve">können Informationen </w:t>
       </w:r>
       <w:r>
+        <w:rPr/>
         <w:t>zu den einzelnen Umweltfaktoren gesetzt werden.</w:t>
       </w:r>
     </w:p>
@@ -9566,51 +9455,20 @@
           <w:numId w:val="6"/>
         </w:numPr>
         <w:tabs>
-          <w:tab w:val="left" w:pos="1850"/>
-          <w:tab w:val="left" w:pos="1853"/>
+          <w:tab w:val="left" w:leader="none" w:pos="1850"/>
+          <w:tab w:val="left" w:leader="none" w:pos="1853"/>
         </w:tabs>
         <w:spacing w:before="5" w:line="360" w:lineRule="auto"/>
         <w:ind w:right="1129"/>
-        <w:jc w:val="both"/>
-      </w:pPr>
-      <w:r>
-        <w:t>Es ist dem</w:t>
-      </w:r>
-      <w:r>
-        <w:rPr>
-          <w:spacing w:val="-3"/>
-        </w:rPr>
-        <w:t xml:space="preserve"> </w:t>
-      </w:r>
-      <w:r>
-        <w:t>Benutzer möglich für</w:t>
-      </w:r>
-      <w:r>
-        <w:rPr>
-          <w:spacing w:val="-2"/>
-        </w:rPr>
-        <w:t xml:space="preserve"> </w:t>
-      </w:r>
-      <w:r>
-        <w:t>jeden Spieler</w:t>
-      </w:r>
-      <w:r>
-        <w:rPr>
-          <w:spacing w:val="-2"/>
-        </w:rPr>
-        <w:t xml:space="preserve"> </w:t>
-      </w:r>
-      <w:r>
-        <w:t>die Geschwindigkeit, Zweikampfstärke, Schusskraft und</w:t>
-      </w:r>
-      <w:r>
-        <w:rPr>
-          <w:spacing w:val="-2"/>
-        </w:rPr>
-        <w:t xml:space="preserve"> </w:t>
-      </w:r>
-      <w:r>
-        <w:t>Ausdauer zu bearbeiten. Dazu wird für jede Fähigkeit zum Start ein Wert von eins bis fünf festgelegt, wobei eins der schwächste Wert ist und fünf der stärkste Wert.</w:t>
+        <w:jc w:val="left"/>
+        <w:rPr/>
+      </w:pPr>
+      <w:r>
+        <w:rPr>
+          <w:noProof w:val="0"/>
+          <w:lang w:val="de-DE"/>
+        </w:rPr>
+        <w:t>Es ist dem Benutzer möglich, eine Vielzahl von Umwelt- und Simulationsparametern individuell zu konfigurieren. Dazu gehören unter anderem die Baumdichte, die Windgeschwindigkeit (skaliert nach der Beaufort-Skala), die Windrichtung, die Luftfeuchtigkeit, die Umgebungstemperatur sowie die Wahrscheinlichkeit für Blitzeinschläge. Die Eingabe erfolgt über Slider, wobei für jeden Wert ein definierter Minimal- und Maximalbereich festgelegt ist (z. B. Temperatur von -10 °C bis +50 °C), um eine wissenschaftlich plausible Simulation zu gewährleisten.</w:t>
       </w:r>
     </w:p>
     <w:p>
@@ -9621,15 +9479,20 @@
           <w:numId w:val="6"/>
         </w:numPr>
         <w:tabs>
-          <w:tab w:val="left" w:pos="1850"/>
-          <w:tab w:val="left" w:pos="1853"/>
+          <w:tab w:val="left" w:leader="none" w:pos="1850"/>
+          <w:tab w:val="left" w:leader="none" w:pos="1853"/>
         </w:tabs>
         <w:spacing w:before="3" w:line="360" w:lineRule="auto"/>
         <w:ind w:right="1133"/>
-        <w:jc w:val="both"/>
-      </w:pPr>
-      <w:r>
-        <w:t>Beim Starten der Anwendung werden die Fähigkeitswerte für jeden Spieler automatisch generiert, wobei die meisten Werte zwischen drei und vier liegen. Dies ermöglicht es dem Benutzer, die Simulation ohne vorherige Bearbeitung der Spielerwerte zu starten und dennoch eine ausgewogene Partie zu erleben.</w:t>
+        <w:jc w:val="left"/>
+        <w:rPr/>
+      </w:pPr>
+      <w:r>
+        <w:rPr>
+          <w:noProof w:val="0"/>
+          <w:lang w:val="de-DE"/>
+        </w:rPr>
+        <w:t>Es ist dem Benutzer möglich, eine Vielzahl von Umwelt- und Simulationsparametern individuell zu konfigurieren. Dazu gehören unter anderem die Baumdichte, die Windgeschwindigkeit (skaliert nach der Beaufort-Skala), die Windrichtung, die Luftfeuchtigkeit, die Umgebungstemperatur sowie die Wahrscheinlichkeit für Blitzeinschläge. Die Eingabe erfolgt über Slider, wobei für jeden Wert ein definierter Minimal- und Maximalbereich festgelegt ist (z. B. Temperatur von -10 °C bis +50 °C), um eine wissenschaftlich plausible Simulation zu gewährleisten.</w:t>
       </w:r>
     </w:p>
     <w:p>
@@ -9645,385 +9508,16 @@
         </w:tabs>
         <w:spacing w:before="0" w:line="360" w:lineRule="auto"/>
         <w:ind w:right="1129"/>
-        <w:jc w:val="both"/>
-      </w:pPr>
-      <w:r>
-        <w:t>Das Alter und die Tagesform sind die zwei Zufallsfaktoren in der Simulation. Beide Parameter wirken sich auf die Leistung der Spieler während der Simulation aus. Die Tagesform eines Spielers kann gut, neutral oder schlecht sein. Hier wurde die Gleichverteilung umgesetzt. Jede Tagesform hat die gleiche Wahrscheinlichkeit einzutreten. Die Tagesform eines Spielers kann dessen Schnelligkeit und Zweikampfstärke positiv oder negativ beeinflussen, ausgenommen der neutralen Tagesform, die darauf keinen Einfluss ausübt. Mit dem Alter wurde die Normalverteilung</w:t>
-      </w:r>
-      <w:r>
-        <w:rPr>
-          <w:spacing w:val="-10"/>
-        </w:rPr>
-        <w:t xml:space="preserve"> </w:t>
-      </w:r>
-      <w:r>
-        <w:t>umgesetzt.</w:t>
-      </w:r>
-      <w:r>
-        <w:rPr>
-          <w:spacing w:val="-8"/>
-        </w:rPr>
-        <w:t xml:space="preserve"> </w:t>
-      </w:r>
-      <w:r>
-        <w:t>Es</w:t>
-      </w:r>
-      <w:r>
-        <w:rPr>
-          <w:spacing w:val="-5"/>
-        </w:rPr>
-        <w:t xml:space="preserve"> </w:t>
-      </w:r>
-      <w:r>
-        <w:t>ist</w:t>
-      </w:r>
-      <w:r>
-        <w:rPr>
-          <w:spacing w:val="-8"/>
-        </w:rPr>
-        <w:t xml:space="preserve"> </w:t>
-      </w:r>
-      <w:r>
-        <w:t>möglich</w:t>
-      </w:r>
-      <w:r>
-        <w:rPr>
-          <w:spacing w:val="-5"/>
-        </w:rPr>
-        <w:t xml:space="preserve"> </w:t>
-      </w:r>
-      <w:r>
-        <w:t>für</w:t>
-      </w:r>
-      <w:r>
-        <w:rPr>
-          <w:spacing w:val="-8"/>
-        </w:rPr>
-        <w:t xml:space="preserve"> </w:t>
-      </w:r>
-      <w:r>
-        <w:t>Spieler</w:t>
-      </w:r>
-      <w:r>
-        <w:rPr>
-          <w:spacing w:val="-8"/>
-        </w:rPr>
-        <w:t xml:space="preserve"> </w:t>
-      </w:r>
-      <w:r>
-        <w:t>ein</w:t>
-      </w:r>
-      <w:r>
-        <w:rPr>
-          <w:spacing w:val="-16"/>
-        </w:rPr>
-        <w:t xml:space="preserve"> </w:t>
-      </w:r>
-      <w:r>
-        <w:t>Alter</w:t>
-      </w:r>
-      <w:r>
-        <w:rPr>
-          <w:spacing w:val="-7"/>
-        </w:rPr>
-        <w:t xml:space="preserve"> </w:t>
-      </w:r>
-      <w:r>
-        <w:t>von</w:t>
-      </w:r>
-      <w:r>
-        <w:rPr>
-          <w:spacing w:val="-5"/>
-        </w:rPr>
-        <w:t xml:space="preserve"> </w:t>
-      </w:r>
-      <w:r>
-        <w:t>18</w:t>
-      </w:r>
-      <w:r>
-        <w:rPr>
-          <w:spacing w:val="-9"/>
-        </w:rPr>
-        <w:t xml:space="preserve"> </w:t>
-      </w:r>
-      <w:r>
-        <w:t>bis</w:t>
-      </w:r>
-      <w:r>
-        <w:rPr>
-          <w:spacing w:val="-5"/>
-        </w:rPr>
-        <w:t xml:space="preserve"> </w:t>
-      </w:r>
-      <w:r>
-        <w:t>zu</w:t>
-      </w:r>
-      <w:r>
-        <w:rPr>
-          <w:spacing w:val="-5"/>
-        </w:rPr>
-        <w:t xml:space="preserve"> </w:t>
-      </w:r>
-      <w:r>
-        <w:t>35</w:t>
-      </w:r>
-      <w:r>
-        <w:rPr>
-          <w:spacing w:val="-9"/>
-        </w:rPr>
-        <w:t xml:space="preserve"> </w:t>
-      </w:r>
-      <w:r>
-        <w:t>Jahre zu haben. Mit höchster Wahrscheinlichkeit sind die meisten Spieler 22 oder 23 Jahre. Jüngere</w:t>
-      </w:r>
-      <w:r>
-        <w:rPr>
-          <w:spacing w:val="-6"/>
-        </w:rPr>
-        <w:t xml:space="preserve"> </w:t>
-      </w:r>
-      <w:r>
-        <w:t>oder</w:t>
-      </w:r>
-      <w:r>
-        <w:rPr>
-          <w:spacing w:val="-9"/>
-        </w:rPr>
-        <w:t xml:space="preserve"> </w:t>
-      </w:r>
-      <w:r>
-        <w:t>ältere</w:t>
-      </w:r>
-      <w:r>
-        <w:rPr>
-          <w:spacing w:val="-2"/>
-        </w:rPr>
-        <w:t xml:space="preserve"> </w:t>
-      </w:r>
-      <w:r>
-        <w:t>Spieler</w:t>
-      </w:r>
-      <w:r>
-        <w:rPr>
-          <w:spacing w:val="-5"/>
-        </w:rPr>
-        <w:t xml:space="preserve"> </w:t>
-      </w:r>
-      <w:r>
-        <w:t>treten</w:t>
-      </w:r>
-      <w:r>
-        <w:rPr>
-          <w:spacing w:val="-2"/>
-        </w:rPr>
-        <w:t xml:space="preserve"> </w:t>
-      </w:r>
-      <w:r>
-        <w:t>mit</w:t>
-      </w:r>
-      <w:r>
-        <w:rPr>
-          <w:spacing w:val="-5"/>
-        </w:rPr>
-        <w:t xml:space="preserve"> </w:t>
-      </w:r>
-      <w:r>
-        <w:t>zunehmendem</w:t>
-      </w:r>
-      <w:r>
-        <w:rPr>
-          <w:spacing w:val="-15"/>
-        </w:rPr>
-        <w:t xml:space="preserve"> </w:t>
-      </w:r>
-      <w:r>
-        <w:t>Abstand</w:t>
-      </w:r>
-      <w:r>
-        <w:rPr>
-          <w:spacing w:val="-2"/>
-        </w:rPr>
-        <w:t xml:space="preserve"> </w:t>
-      </w:r>
-      <w:r>
-        <w:t>zu</w:t>
-      </w:r>
-      <w:r>
-        <w:rPr>
-          <w:spacing w:val="-2"/>
-        </w:rPr>
-        <w:t xml:space="preserve"> </w:t>
-      </w:r>
-      <w:r>
-        <w:t>22</w:t>
-      </w:r>
-      <w:r>
-        <w:rPr>
-          <w:spacing w:val="-2"/>
-        </w:rPr>
-        <w:t xml:space="preserve"> </w:t>
-      </w:r>
-      <w:r>
-        <w:t>und</w:t>
-      </w:r>
-      <w:r>
-        <w:rPr>
-          <w:spacing w:val="-2"/>
-        </w:rPr>
-        <w:t xml:space="preserve"> </w:t>
-      </w:r>
-      <w:r>
-        <w:t>23</w:t>
-      </w:r>
-      <w:r>
-        <w:rPr>
-          <w:spacing w:val="-2"/>
-        </w:rPr>
-        <w:t xml:space="preserve"> </w:t>
-      </w:r>
-      <w:r>
-        <w:t>immer</w:t>
-      </w:r>
-      <w:r>
-        <w:rPr>
-          <w:spacing w:val="-9"/>
-        </w:rPr>
-        <w:t xml:space="preserve"> </w:t>
-      </w:r>
-      <w:r>
-        <w:t>mit geringerer Wahrscheinlichkeit auf. Das Alter hat Einfluss auf die Performance der Spieler. Spieler, die jünger als 25 Jahre sind, erhalten ein „Jugend-Schub“. Diese Spieler erhalten eine Verbesserung ihrer Schnelligkeit und Ausdauer. Spieler, die 25 Jahre oder älter sind erhalten einen „Erfahrungs-Schub“, dieser bewirkt eine Verbesserung der Zweikampfstärke und Schusskraft.</w:t>
-      </w:r>
-    </w:p>
-    <w:p>
-      <w:pPr>
-        <w:pStyle w:val="Listenabsatz"/>
-        <w:spacing w:line="360" w:lineRule="auto"/>
-        <w:jc w:val="both"/>
-        <w:sectPr>
-          <w:pgSz w:w="11910" w:h="16840"/>
-          <w:pgMar w:top="1320" w:right="283" w:bottom="1180" w:left="283" w:header="0" w:footer="998" w:gutter="0"/>
-          <w:cols w:space="720"/>
-        </w:sectPr>
-      </w:pPr>
-    </w:p>
-    <w:p>
-      <w:pPr>
-        <w:pStyle w:val="Listenabsatz"/>
-        <w:numPr>
-          <w:ilvl w:val="0"/>
-          <w:numId w:val="6"/>
-        </w:numPr>
-        <w:tabs>
-          <w:tab w:val="left" w:pos="1850"/>
-          <w:tab w:val="left" w:pos="1853"/>
-        </w:tabs>
-        <w:spacing w:before="82" w:line="360" w:lineRule="auto"/>
-        <w:ind w:right="1126"/>
-        <w:jc w:val="both"/>
-      </w:pPr>
-      <w:r>
-        <w:lastRenderedPageBreak/>
-        <w:t>Ein Fußballspiel hat eine Dauer von drei Minuten. Danach ist das Spiel beendet. Bei Bedarf kann ein neues Spiel gestartet werden.</w:t>
-      </w:r>
-    </w:p>
-    <w:p>
-      <w:pPr>
-        <w:pStyle w:val="Listenabsatz"/>
-        <w:numPr>
-          <w:ilvl w:val="0"/>
-          <w:numId w:val="6"/>
-        </w:numPr>
-        <w:tabs>
-          <w:tab w:val="left" w:pos="1850"/>
-          <w:tab w:val="left" w:pos="1853"/>
-        </w:tabs>
-        <w:spacing w:before="1" w:line="360" w:lineRule="auto"/>
-        <w:ind w:right="1131"/>
-        <w:jc w:val="both"/>
-      </w:pPr>
-      <w:r>
-        <w:t>Zur Laufzeit des Spiels kann der Benutzer über Knöpfe in der Oberfläche die Simulationsgeschwindigkeit beliebig verändern. Die Geschwindigkeit kann normal, doppelt</w:t>
-      </w:r>
-      <w:r>
-        <w:rPr>
-          <w:spacing w:val="-6"/>
-        </w:rPr>
-        <w:t xml:space="preserve"> </w:t>
-      </w:r>
-      <w:r>
-        <w:t>oder</w:t>
-      </w:r>
-      <w:r>
-        <w:rPr>
-          <w:spacing w:val="-6"/>
-        </w:rPr>
-        <w:t xml:space="preserve"> </w:t>
-      </w:r>
-      <w:r>
-        <w:t>dreifach</w:t>
-      </w:r>
-      <w:r>
-        <w:rPr>
-          <w:spacing w:val="-7"/>
-        </w:rPr>
-        <w:t xml:space="preserve"> </w:t>
-      </w:r>
-      <w:r>
-        <w:t>so</w:t>
-      </w:r>
-      <w:r>
-        <w:rPr>
-          <w:spacing w:val="-7"/>
-        </w:rPr>
-        <w:t xml:space="preserve"> </w:t>
-      </w:r>
-      <w:r>
-        <w:t>schnell</w:t>
-      </w:r>
-      <w:r>
-        <w:rPr>
-          <w:spacing w:val="-5"/>
-        </w:rPr>
-        <w:t xml:space="preserve"> </w:t>
-      </w:r>
-      <w:r>
-        <w:t>ablaufen.</w:t>
-      </w:r>
-      <w:r>
-        <w:rPr>
-          <w:spacing w:val="-5"/>
-        </w:rPr>
-        <w:t xml:space="preserve"> </w:t>
-      </w:r>
-      <w:r>
-        <w:t>Zwischen</w:t>
-      </w:r>
-      <w:r>
-        <w:rPr>
-          <w:spacing w:val="-3"/>
-        </w:rPr>
-        <w:t xml:space="preserve"> </w:t>
-      </w:r>
-      <w:r>
-        <w:t>den</w:t>
-      </w:r>
-      <w:r>
-        <w:rPr>
-          <w:spacing w:val="-7"/>
-        </w:rPr>
-        <w:t xml:space="preserve"> </w:t>
-      </w:r>
-      <w:r>
-        <w:t>Beschleunigungsstufen</w:t>
-      </w:r>
-      <w:r>
-        <w:rPr>
-          <w:spacing w:val="-7"/>
-        </w:rPr>
-        <w:t xml:space="preserve"> </w:t>
-      </w:r>
-      <w:r>
-        <w:t>kann beliebig gewechselt werden.</w:t>
+        <w:jc w:val="left"/>
+        <w:rPr/>
+      </w:pPr>
+      <w:r>
+        <w:rPr/>
+        <w:t>Das Alter und die Tagesform sind die zwei Zufallsfaktoren in der Simulation. Beide Parameter wirken sich auf die Leistung der Spieler während der Simulation aus. Die Tagesform eines Spielers kann gut, neutral oder schlecht sein. Hier wurde die Gleichverteilung umgesetzt. Jede Tagesform hat die gleiche Wahrscheinlichkeit einzutreten. Die Tagesform eines Spielers kann dessen Schnelligkeit und Zweikampfstärke positiv oder negativ beeinflussen, ausgenommen der neutralen Tagesform, die darauf keinen Einfluss aus</w:t>
+      </w:r>
+      <w:r>
+        <w:rPr/>
+        <w:t>übt.</w:t>
       </w:r>
     </w:p>
     <w:p>
@@ -10038,11 +9532,127 @@
           <w:tab w:val="left" w:pos="1853"/>
         </w:tabs>
         <w:spacing w:before="0" w:line="360" w:lineRule="auto"/>
-        <w:ind w:right="1141"/>
-        <w:jc w:val="both"/>
-      </w:pPr>
-      <w:r>
-        <w:t>Nach Ablauf der Spielzeit stoppt die Simulation und dem Benutzer wird ein Dialog angezeigt, in dem das Endergebnis und die gefallenen Tore, inklusive Zeitpunkt und Torschützen, angezeigt wird.</w:t>
+        <w:ind w:right="1129"/>
+        <w:jc w:val="left"/>
+        <w:rPr>
+          <w:noProof w:val="0"/>
+          <w:lang w:val="de-DE"/>
+        </w:rPr>
+      </w:pPr>
+      <w:r>
+        <w:rPr>
+          <w:noProof w:val="0"/>
+          <w:lang w:val="de-DE"/>
+        </w:rPr>
+        <w:t>Die Simulation nutzt drei verschiedene Zufallsfaktoren, um die Unvorhersehbarkeit natürlicher Prozesse abzubilden:</w:t>
+      </w:r>
+      <w:r>
+        <w:br/>
+      </w:r>
+      <w:r>
+        <w:rPr>
+          <w:b w:val="1"/>
+          <w:bCs w:val="1"/>
+          <w:noProof w:val="0"/>
+          <w:lang w:val="de-DE"/>
+        </w:rPr>
+        <w:t>Gleichverteilung:</w:t>
+      </w:r>
+      <w:r>
+        <w:rPr>
+          <w:b w:val="1"/>
+          <w:bCs w:val="1"/>
+          <w:noProof w:val="0"/>
+          <w:lang w:val="de-DE"/>
+        </w:rPr>
+        <w:t xml:space="preserve"> </w:t>
+      </w:r>
+      <w:r>
+        <w:rPr>
+          <w:noProof w:val="0"/>
+          <w:lang w:val="de-DE"/>
+        </w:rPr>
+        <w:t xml:space="preserve">Diese wird für die räumliche Positionierung der Bäume während der Waldgenerierung sowie für die Bestimmung der Koordinaten von Blitzeinschlägen genutzt. Jede Zelle innerhalb des Simulationsgitters hat dabei die exakt gleiche Wahrscheinlichkeit, ausgewählt zu werden. </w:t>
+      </w:r>
+      <w:r>
+        <w:br/>
+      </w:r>
+      <w:r>
+        <w:rPr>
+          <w:b w:val="1"/>
+          <w:bCs w:val="1"/>
+          <w:noProof w:val="0"/>
+          <w:lang w:val="de-DE"/>
+        </w:rPr>
+        <w:t>Normalverteilung (Gauß-Verteilung):</w:t>
+      </w:r>
+      <w:r>
+        <w:rPr>
+          <w:b w:val="1"/>
+          <w:bCs w:val="1"/>
+          <w:noProof w:val="0"/>
+          <w:lang w:val="de-DE"/>
+        </w:rPr>
+        <w:t xml:space="preserve"> </w:t>
+      </w:r>
+      <w:r>
+        <w:rPr>
+          <w:noProof w:val="0"/>
+          <w:lang w:val="de-DE"/>
+        </w:rPr>
+        <w:t>Die Wahrscheinlichkeit der Brandübertragung auf benachbarte Zellen folgt einer Normalverteilung.</w:t>
+      </w:r>
+      <w:r>
+        <w:br/>
+      </w:r>
+      <w:r>
+        <w:rPr>
+          <w:noProof w:val="0"/>
+          <w:lang w:val="de-DE"/>
+        </w:rPr>
+        <w:t>Während Faktoren wie Wind und Trockenheit die Wahrscheinlichkeit beeinflussen, treten die meisten Ausbreitungsereignisse um einen berechneten Mittelwert auf. Extreme Abweichungen – wie ein untypisch schnelles Überspringen oder ein plötzliches Erlöschen trotz günstiger Bedingungen – sind statistisch seltener.</w:t>
+      </w:r>
+      <w:r>
+        <w:br/>
+      </w:r>
+      <w:r>
+        <w:rPr>
+          <w:b w:val="1"/>
+          <w:bCs w:val="1"/>
+          <w:noProof w:val="0"/>
+          <w:lang w:val="de-DE"/>
+        </w:rPr>
+        <w:t>Exponentialverteilung:</w:t>
+      </w:r>
+      <w:r>
+        <w:rPr>
+          <w:b w:val="1"/>
+          <w:bCs w:val="1"/>
+          <w:noProof w:val="0"/>
+          <w:lang w:val="de-DE"/>
+        </w:rPr>
+        <w:t xml:space="preserve"> </w:t>
+      </w:r>
+      <w:r>
+        <w:rPr>
+          <w:noProof w:val="0"/>
+          <w:lang w:val="de-DE"/>
+        </w:rPr>
+        <w:t xml:space="preserve">Dieser Faktor steuert die zeitlichen Intervalle zwischen zufälligen Ereignissen, wie beispielsweise dem Auftreten von Sekundärbränden durch Funkenflug (Spot </w:t>
+      </w:r>
+      <w:r>
+        <w:rPr>
+          <w:noProof w:val="0"/>
+          <w:lang w:val="de-DE"/>
+        </w:rPr>
+        <w:t>Fires</w:t>
+      </w:r>
+      <w:r>
+        <w:rPr>
+          <w:noProof w:val="0"/>
+          <w:lang w:val="de-DE"/>
+        </w:rPr>
+        <w:t>). Hierbei sind kürzere Zeitabstände zwischen den Ereignissen wahrscheinlicher, während sehr lange Pausen seltener vorkommen, was die Intensitätsphasen eines realen Waldbrandes widerspiegelt.</w:t>
       </w:r>
     </w:p>
     <w:p>
@@ -10053,62 +9663,23 @@
           <w:numId w:val="6"/>
         </w:numPr>
         <w:tabs>
-          <w:tab w:val="left" w:pos="1851"/>
+          <w:tab w:val="left" w:pos="1850"/>
+          <w:tab w:val="left" w:pos="1853"/>
         </w:tabs>
-        <w:spacing w:before="0"/>
-        <w:ind w:left="1851" w:hanging="358"/>
-        <w:jc w:val="both"/>
-      </w:pPr>
-      <w:r>
-        <w:t>Die</w:t>
-      </w:r>
-      <w:r>
-        <w:rPr>
-          <w:spacing w:val="-15"/>
-        </w:rPr>
-        <w:t xml:space="preserve"> </w:t>
-      </w:r>
-      <w:r>
-        <w:t>Anwendung</w:t>
-      </w:r>
-      <w:r>
-        <w:rPr>
-          <w:spacing w:val="-4"/>
-        </w:rPr>
-        <w:t xml:space="preserve"> </w:t>
-      </w:r>
-      <w:r>
-        <w:t>ist</w:t>
-      </w:r>
-      <w:r>
-        <w:rPr>
-          <w:spacing w:val="-6"/>
-        </w:rPr>
-        <w:t xml:space="preserve"> </w:t>
-      </w:r>
-      <w:r>
-        <w:t>als</w:t>
-      </w:r>
-      <w:r>
-        <w:rPr>
-          <w:spacing w:val="-3"/>
-        </w:rPr>
-        <w:t xml:space="preserve"> </w:t>
-      </w:r>
-      <w:r>
-        <w:t>Windowsanwendung</w:t>
-      </w:r>
-      <w:r>
-        <w:rPr>
-          <w:spacing w:val="-3"/>
-        </w:rPr>
-        <w:t xml:space="preserve"> </w:t>
-      </w:r>
-      <w:r>
-        <w:rPr>
-          <w:spacing w:val="-2"/>
-        </w:rPr>
-        <w:t>ausführbar.</w:t>
+        <w:spacing w:before="0" w:line="360" w:lineRule="auto"/>
+        <w:ind w:right="1129"/>
+        <w:jc w:val="left"/>
+        <w:rPr>
+          <w:noProof w:val="0"/>
+          <w:lang w:val="de-DE"/>
+        </w:rPr>
+      </w:pPr>
+      <w:r>
+        <w:rPr>
+          <w:noProof w:val="0"/>
+          <w:lang w:val="de-DE"/>
+        </w:rPr>
+        <w:t>Eine feste Zeitbegrenzung wie bei einem Sportereignis gibt es nicht; die Simulation ist dynamisch. Sie endet entweder automatisch, wenn alle Brandherde erloschen sind oder der gesamte Waldbestand vernichtet wurde, oder sie wird vom Benutzer manuell gestoppt. Bei Bedarf kann die Simulation jederzeit zurückgesetzt und mit neuen Parametern gestartet werden.</w:t>
       </w:r>
     </w:p>
     <w:p>
@@ -10118,34 +9689,94 @@
           <w:ilvl w:val="0"/>
           <w:numId w:val="6"/>
         </w:numPr>
-        <w:tabs>
-          <w:tab w:val="left" w:pos="1849"/>
-          <w:tab w:val="left" w:pos="1853"/>
-        </w:tabs>
-        <w:spacing w:before="128" w:line="360" w:lineRule="auto"/>
-        <w:ind w:right="1130"/>
-        <w:jc w:val="both"/>
-      </w:pPr>
-      <w:r>
-        <w:t xml:space="preserve">Während der Programmierung wurde darauf geachtet, die Clean-Code-Prinzipien </w:t>
-      </w:r>
-      <w:r>
-        <w:rPr>
-          <w:spacing w:val="-2"/>
-        </w:rPr>
-        <w:t>einzuhalten</w:t>
-      </w:r>
-    </w:p>
-    <w:p>
-      <w:pPr>
-        <w:spacing w:line="250" w:lineRule="exact"/>
-        <w:ind w:left="1493"/>
-      </w:pPr>
-      <w:r>
-        <w:rPr>
-          <w:spacing w:val="-10"/>
-        </w:rPr>
-        <w:t>.</w:t>
+        <w:spacing w:before="240" w:beforeAutospacing="off" w:after="240" w:afterAutospacing="off" w:line="360" w:lineRule="auto"/>
+        <w:ind/>
+        <w:jc w:val="left"/>
+        <w:rPr>
+          <w:noProof w:val="0"/>
+          <w:lang w:val="de-DE"/>
+        </w:rPr>
+      </w:pPr>
+      <w:r>
+        <w:rPr>
+          <w:noProof w:val="0"/>
+          <w:lang w:val="de-DE"/>
+        </w:rPr>
+        <w:t>Zur Laufzeit der Simulation kann der Benutzer über einen Slider in der Benutzeroberfläche die Geschwindigkeit stufenlos regulieren. Dabei wird ein Bereich von der halben Geschwindigkeit (0.5x) bis hin zu einer vierzigfachen Beschleunigung (40x) abgedeckt. Ein Wechsel zwischen den Geschwindigkeitsstufen ist jederzeit ohne Unterbrechung der Berechnung möglich.</w:t>
+      </w:r>
+    </w:p>
+    <w:p>
+      <w:pPr>
+        <w:pStyle w:val="Listenabsatz"/>
+        <w:numPr>
+          <w:ilvl w:val="0"/>
+          <w:numId w:val="6"/>
+        </w:numPr>
+        <w:spacing w:before="240" w:beforeAutospacing="off" w:after="240" w:afterAutospacing="off" w:line="360" w:lineRule="auto"/>
+        <w:ind/>
+        <w:jc w:val="left"/>
+        <w:rPr>
+          <w:noProof w:val="0"/>
+          <w:lang w:val="de-DE"/>
+        </w:rPr>
+      </w:pPr>
+      <w:r>
+        <w:rPr>
+          <w:noProof w:val="0"/>
+          <w:lang w:val="de-DE"/>
+        </w:rPr>
+        <w:t>Sobald die Simulation gestoppt wird oder endet, wird dem Benutzer ein detailliertes Evaluations-Interface angezeigt. Statt einfacher Spielereignisse werden hier statistische Auswertungen in Form von Liniendiagrammen präsentiert. Diese visualisieren den zeitlichen Verlauf der gesund gewachsenen Bäume im Vergleich zu den verbrannten Bäumen. Zudem werden Endstatistiken zur Laufzeit und den durchschnittlichen Umweltbedingungen eingeblendet. Über eine Export-Funktion können diese Daten als CSV-Datei für externe Analysen gesichert werden.</w:t>
+      </w:r>
+    </w:p>
+    <w:p>
+      <w:pPr>
+        <w:pStyle w:val="Listenabsatz"/>
+        <w:numPr>
+          <w:ilvl w:val="0"/>
+          <w:numId w:val="6"/>
+        </w:numPr>
+        <w:spacing w:before="240" w:beforeAutospacing="off" w:after="240" w:afterAutospacing="off" w:line="360" w:lineRule="auto"/>
+        <w:ind/>
+        <w:jc w:val="left"/>
+        <w:rPr>
+          <w:noProof w:val="0"/>
+          <w:lang w:val="de-DE"/>
+        </w:rPr>
+      </w:pPr>
+      <w:r>
+        <w:rPr>
+          <w:noProof w:val="0"/>
+          <w:lang w:val="de-DE"/>
+        </w:rPr>
+        <w:t>Die Anwendung ist als native Windows-Anwendung ausführbar. Sie wurde für die Nutzung unter Windows 10/11 optimiert und setzt das .NET 9 SDK (Version 9.0.200) voraus.</w:t>
+      </w:r>
+    </w:p>
+    <w:p>
+      <w:pPr>
+        <w:pStyle w:val="Listenabsatz"/>
+        <w:numPr>
+          <w:ilvl w:val="0"/>
+          <w:numId w:val="6"/>
+        </w:numPr>
+        <w:spacing w:before="240" w:beforeAutospacing="off" w:after="240" w:afterAutospacing="off" w:line="360" w:lineRule="auto"/>
+        <w:ind/>
+        <w:jc w:val="left"/>
+        <w:rPr>
+          <w:noProof w:val="0"/>
+          <w:lang w:val="de-DE"/>
+        </w:rPr>
+        <w:sectPr>
+          <w:pgSz w:w="11910" w:h="16840" w:orient="portrait"/>
+          <w:pgMar w:top="1320" w:right="283" w:bottom="1180" w:left="283" w:header="0" w:footer="998" w:gutter="0"/>
+          <w:cols w:space="720"/>
+        </w:sectPr>
+      </w:pPr>
+      <w:r>
+        <w:rPr>
+          <w:noProof w:val="0"/>
+          <w:lang w:val="de-DE"/>
+        </w:rPr>
+        <w:t>Während der Programmierung wurde konsequent auf die Einhaltung von Clean-Code-Prinzipien geachtet. Dies umfasst die Kapselung der Simulationslogik in eigenen Klassen (Trennung von UI und Logik), die Verwendung sprechender Bezeichner sowie die Einhaltung des Single-Responsibility-Prinzips, um eine hohe Wartbarkeit und Lesbarkeit des Quellcodes zu garantieren.</w:t>
       </w:r>
     </w:p>
     <w:p>
@@ -10161,7 +9792,7 @@
         <w:spacing w:before="40"/>
         <w:ind w:hanging="708"/>
       </w:pPr>
-      <w:bookmarkStart w:id="34" w:name="_bookmark34"/>
+      <w:bookmarkStart w:name="_bookmark34" w:id="34"/>
       <w:bookmarkEnd w:id="34"/>
       <w:r>
         <w:rPr>
@@ -10313,7 +9944,7 @@
           <w:sz w:val="15"/>
         </w:rPr>
         <w:sectPr>
-          <w:pgSz w:w="11910" w:h="16840"/>
+          <w:pgSz w:w="11910" w:h="16840" w:orient="portrait"/>
           <w:pgMar w:top="1320" w:right="283" w:bottom="1180" w:left="283" w:header="0" w:footer="998" w:gutter="0"/>
           <w:cols w:space="720"/>
         </w:sectPr>
@@ -10331,14 +9962,13 @@
         </w:tabs>
         <w:ind w:hanging="708"/>
       </w:pPr>
-      <w:bookmarkStart w:id="35" w:name="_bookmark35"/>
+      <w:bookmarkStart w:name="_bookmark35" w:id="35"/>
       <w:bookmarkEnd w:id="35"/>
       <w:r>
         <w:rPr>
           <w:color w:val="2E5395"/>
           <w:spacing w:val="-2"/>
         </w:rPr>
-        <w:lastRenderedPageBreak/>
         <w:t>Testprotokoll</w:t>
       </w:r>
     </w:p>
@@ -11498,7 +11128,7 @@
         <w:spacing w:line="360" w:lineRule="auto"/>
         <w:jc w:val="both"/>
         <w:sectPr>
-          <w:pgSz w:w="11910" w:h="16840"/>
+          <w:pgSz w:w="11910" w:h="16840" w:orient="portrait"/>
           <w:pgMar w:top="1320" w:right="283" w:bottom="1180" w:left="283" w:header="0" w:footer="998" w:gutter="0"/>
           <w:cols w:space="720"/>
         </w:sectPr>
@@ -11520,7 +11150,6 @@
         <w:jc w:val="both"/>
       </w:pPr>
       <w:r>
-        <w:lastRenderedPageBreak/>
         <w:t xml:space="preserve">Die Werte der Spieler werden initial so festgelegt, dass die Fähigkeiten der beiden Teams ausgeglichen sein sollten, damit sollten auch die Ergebnisse </w:t>
       </w:r>
       <w:proofErr w:type="gramStart"/>
@@ -12004,7 +11633,7 @@
         <w:pStyle w:val="Textkrper"/>
         <w:spacing w:line="360" w:lineRule="auto"/>
         <w:sectPr>
-          <w:pgSz w:w="11910" w:h="16840"/>
+          <w:pgSz w:w="11910" w:h="16840" w:orient="portrait"/>
           <w:pgMar w:top="1320" w:right="283" w:bottom="1180" w:left="283" w:header="0" w:footer="998" w:gutter="0"/>
           <w:cols w:space="720"/>
         </w:sectPr>
@@ -12022,14 +11651,13 @@
         </w:tabs>
         <w:ind w:hanging="708"/>
       </w:pPr>
-      <w:bookmarkStart w:id="36" w:name="_bookmark36"/>
+      <w:bookmarkStart w:name="_bookmark36" w:id="36"/>
       <w:bookmarkEnd w:id="36"/>
       <w:r>
         <w:rPr>
           <w:color w:val="2E5395"/>
           <w:spacing w:val="-2"/>
         </w:rPr>
-        <w:lastRenderedPageBreak/>
         <w:t>Benutzerhandbuch</w:t>
       </w:r>
     </w:p>
@@ -12432,7 +12060,7 @@
           <w:sz w:val="11"/>
         </w:rPr>
         <w:sectPr>
-          <w:pgSz w:w="11910" w:h="16840"/>
+          <w:pgSz w:w="11910" w:h="16840" w:orient="portrait"/>
           <w:pgMar w:top="1320" w:right="283" w:bottom="1180" w:left="283" w:header="0" w:footer="998" w:gutter="0"/>
           <w:cols w:space="720"/>
         </w:sectPr>
@@ -12451,7 +12079,6 @@
           <w:noProof/>
           <w:sz w:val="20"/>
         </w:rPr>
-        <w:lastRenderedPageBreak/>
         <w:drawing>
           <wp:inline distT="0" distB="0" distL="0" distR="0" wp14:anchorId="7C12F447" wp14:editId="7E324299">
             <wp:extent cx="4250563" cy="1480566"/>
@@ -12780,7 +12407,7 @@
         <w:spacing w:line="357" w:lineRule="auto"/>
         <w:jc w:val="both"/>
         <w:sectPr>
-          <w:pgSz w:w="11910" w:h="16840"/>
+          <w:pgSz w:w="11910" w:h="16840" w:orient="portrait"/>
           <w:pgMar w:top="1400" w:right="283" w:bottom="1180" w:left="283" w:header="0" w:footer="998" w:gutter="0"/>
           <w:cols w:space="720"/>
         </w:sectPr>
@@ -12799,7 +12426,6 @@
           <w:noProof/>
           <w:sz w:val="20"/>
         </w:rPr>
-        <w:lastRenderedPageBreak/>
         <w:drawing>
           <wp:inline distT="0" distB="0" distL="0" distR="0" wp14:anchorId="616796BE" wp14:editId="5E0ED668">
             <wp:extent cx="5110328" cy="2971419"/>
@@ -13192,7 +12818,7 @@
           <w:sz w:val="11"/>
         </w:rPr>
         <w:sectPr>
-          <w:pgSz w:w="11910" w:h="16840"/>
+          <w:pgSz w:w="11910" w:h="16840" w:orient="portrait"/>
           <w:pgMar w:top="1400" w:right="283" w:bottom="1180" w:left="283" w:header="0" w:footer="998" w:gutter="0"/>
           <w:cols w:space="720"/>
         </w:sectPr>
@@ -13208,7 +12834,6 @@
         <w:rPr>
           <w:color w:val="1F3762"/>
         </w:rPr>
-        <w:lastRenderedPageBreak/>
         <w:t>Übersicht</w:t>
       </w:r>
       <w:r>
@@ -13364,12 +12989,12 @@
         <w:tblW w:w="0" w:type="auto"/>
         <w:tblInd w:w="1143" w:type="dxa"/>
         <w:tblBorders>
-          <w:top w:val="single" w:sz="4" w:space="0" w:color="000000"/>
-          <w:left w:val="single" w:sz="4" w:space="0" w:color="000000"/>
-          <w:bottom w:val="single" w:sz="4" w:space="0" w:color="000000"/>
-          <w:right w:val="single" w:sz="4" w:space="0" w:color="000000"/>
-          <w:insideH w:val="single" w:sz="4" w:space="0" w:color="000000"/>
-          <w:insideV w:val="single" w:sz="4" w:space="0" w:color="000000"/>
+          <w:top w:val="single" w:color="000000" w:sz="4" w:space="0"/>
+          <w:left w:val="single" w:color="000000" w:sz="4" w:space="0"/>
+          <w:bottom w:val="single" w:color="000000" w:sz="4" w:space="0"/>
+          <w:right w:val="single" w:color="000000" w:sz="4" w:space="0"/>
+          <w:insideH w:val="single" w:color="000000" w:sz="4" w:space="0"/>
+          <w:insideV w:val="single" w:color="000000" w:sz="4" w:space="0"/>
         </w:tblBorders>
         <w:tblLayout w:type="fixed"/>
         <w:tblLook w:val="01E0" w:firstRow="1" w:lastRow="1" w:firstColumn="1" w:lastColumn="1" w:noHBand="0" w:noVBand="0"/>
@@ -13386,7 +13011,7 @@
           <w:tcPr>
             <w:tcW w:w="424" w:type="dxa"/>
             <w:tcBorders>
-              <w:bottom w:val="single" w:sz="6" w:space="0" w:color="000000"/>
+              <w:bottom w:val="single" w:color="000000" w:sz="6" w:space="0"/>
             </w:tcBorders>
             <w:shd w:val="clear" w:color="auto" w:fill="FF0000"/>
           </w:tcPr>
@@ -13427,7 +13052,7 @@
           <w:tcPr>
             <w:tcW w:w="424" w:type="dxa"/>
             <w:tcBorders>
-              <w:bottom w:val="single" w:sz="6" w:space="0" w:color="000000"/>
+              <w:bottom w:val="single" w:color="000000" w:sz="6" w:space="0"/>
             </w:tcBorders>
             <w:shd w:val="clear" w:color="auto" w:fill="FFFF00"/>
           </w:tcPr>
@@ -13468,7 +13093,7 @@
           <w:tcPr>
             <w:tcW w:w="424" w:type="dxa"/>
             <w:tcBorders>
-              <w:bottom w:val="single" w:sz="6" w:space="0" w:color="000000"/>
+              <w:bottom w:val="single" w:color="000000" w:sz="6" w:space="0"/>
             </w:tcBorders>
             <w:shd w:val="clear" w:color="auto" w:fill="EC7C30"/>
           </w:tcPr>
@@ -13763,7 +13388,7 @@
       </w:r>
     </w:p>
     <w:sectPr>
-      <w:pgSz w:w="11910" w:h="16840"/>
+      <w:pgSz w:w="11910" w:h="16840" w:orient="portrait"/>
       <w:pgMar w:top="1320" w:right="283" w:bottom="1180" w:left="283" w:header="0" w:footer="998" w:gutter="0"/>
       <w:cols w:space="720"/>
     </w:sectPr>
@@ -13791,7 +13416,7 @@
 </file>
 
 <file path=word/footer1.xml><?xml version="1.0" encoding="utf-8"?>
-<w:ftr xmlns:wpc="http://schemas.microsoft.com/office/word/2010/wordprocessingCanvas" xmlns:cx="http://schemas.microsoft.com/office/drawing/2014/chartex" xmlns:cx1="http://schemas.microsoft.com/office/drawing/2015/9/8/chartex" xmlns:cx2="http://schemas.microsoft.com/office/drawing/2015/10/21/chartex" xmlns:cx3="http://schemas.microsoft.com/office/drawing/2016/5/9/chartex" xmlns:cx4="http://schemas.microsoft.com/office/drawing/2016/5/10/chartex" xmlns:cx5="http://schemas.microsoft.com/office/drawing/2016/5/11/chartex" xmlns:cx6="http://schemas.microsoft.com/office/drawing/2016/5/12/chartex" xmlns:cx7="http://schemas.microsoft.com/office/drawing/2016/5/13/chartex" xmlns:cx8="http://schemas.microsoft.com/office/drawing/2016/5/14/chartex" xmlns:mc="http://schemas.openxmlformats.org/markup-compatibility/2006" xmlns:aink="http://schemas.microsoft.com/office/drawing/2016/ink" xmlns:am3d="http://schemas.microsoft.com/office/drawing/2017/model3d" xmlns:o="urn:schemas-microsoft-com:office:office" xmlns:oel="http://schemas.microsoft.com/office/2019/extlst" xmlns:r="http://schemas.openxmlformats.org/officeDocument/2006/relationships" xmlns:m="http://schemas.openxmlformats.org/officeDocument/2006/math" xmlns:v="urn:schemas-microsoft-com:vml" xmlns:wp14="http://schemas.microsoft.com/office/word/2010/wordprocessingDrawing" xmlns:wp="http://schemas.openxmlformats.org/drawingml/2006/wordprocessingDrawing" xmlns:w10="urn:schemas-microsoft-com:office:word" xmlns:w="http://schemas.openxmlformats.org/wordprocessingml/2006/main" xmlns:w14="http://schemas.microsoft.com/office/word/2010/wordml" xmlns:w15="http://schemas.microsoft.com/office/word/2012/wordml" xmlns:w16cex="http://schemas.microsoft.com/office/word/2018/wordml/cex" xmlns:w16cid="http://schemas.microsoft.com/office/word/2016/wordml/cid" xmlns:w16="http://schemas.microsoft.com/office/word/2018/wordml" xmlns:w16du="http://schemas.microsoft.com/office/word/2023/wordml/word16du" xmlns:w16sdtdh="http://schemas.microsoft.com/office/word/2020/wordml/sdtdatahash" xmlns:w16sdtfl="http://schemas.microsoft.com/office/word/2024/wordml/sdtformatlock" xmlns:w16se="http://schemas.microsoft.com/office/word/2015/wordml/symex" xmlns:wpg="http://schemas.microsoft.com/office/word/2010/wordprocessingGroup" xmlns:wpi="http://schemas.microsoft.com/office/word/2010/wordprocessingInk" xmlns:wne="http://schemas.microsoft.com/office/word/2006/wordml" xmlns:wps="http://schemas.microsoft.com/office/word/2010/wordprocessingShape" mc:Ignorable="w14 w15 w16se w16cid w16 w16cex w16sdtdh w16sdtfl w16du wp14">
+<w:ftr xmlns:wpc="http://schemas.microsoft.com/office/word/2010/wordprocessingCanvas" xmlns:cx="http://schemas.microsoft.com/office/drawing/2014/chartex" xmlns:cx1="http://schemas.microsoft.com/office/drawing/2015/9/8/chartex" xmlns:cx2="http://schemas.microsoft.com/office/drawing/2015/10/21/chartex" xmlns:cx3="http://schemas.microsoft.com/office/drawing/2016/5/9/chartex" xmlns:cx4="http://schemas.microsoft.com/office/drawing/2016/5/10/chartex" xmlns:cx5="http://schemas.microsoft.com/office/drawing/2016/5/11/chartex" xmlns:cx6="http://schemas.microsoft.com/office/drawing/2016/5/12/chartex" xmlns:cx7="http://schemas.microsoft.com/office/drawing/2016/5/13/chartex" xmlns:cx8="http://schemas.microsoft.com/office/drawing/2016/5/14/chartex" xmlns:mc="http://schemas.openxmlformats.org/markup-compatibility/2006" xmlns:aink="http://schemas.microsoft.com/office/drawing/2016/ink" xmlns:am3d="http://schemas.microsoft.com/office/drawing/2017/model3d" xmlns:o="urn:schemas-microsoft-com:office:office" xmlns:oel="http://schemas.microsoft.com/office/2019/extlst" xmlns:r="http://schemas.openxmlformats.org/officeDocument/2006/relationships" xmlns:m="http://schemas.openxmlformats.org/officeDocument/2006/math" xmlns:v="urn:schemas-microsoft-com:vml" xmlns:wp14="http://schemas.microsoft.com/office/word/2010/wordprocessingDrawing" xmlns:wp="http://schemas.openxmlformats.org/drawingml/2006/wordprocessingDrawing" xmlns:w10="urn:schemas-microsoft-com:office:word" xmlns:w="http://schemas.openxmlformats.org/wordprocessingml/2006/main" xmlns:w14="http://schemas.microsoft.com/office/word/2010/wordml" xmlns:w15="http://schemas.microsoft.com/office/word/2012/wordml" xmlns:w16cex="http://schemas.microsoft.com/office/word/2018/wordml/cex" xmlns:w16cid="http://schemas.microsoft.com/office/word/2016/wordml/cid" xmlns:w16="http://schemas.microsoft.com/office/word/2018/wordml" xmlns:w16du="http://schemas.microsoft.com/office/word/2023/wordml/word16du" xmlns:w16sdtdh="http://schemas.microsoft.com/office/word/2020/wordml/sdtdatahash" xmlns:w16sdtfl="http://schemas.microsoft.com/office/word/2024/wordml/sdtformatlock" xmlns:w16se="http://schemas.microsoft.com/office/word/2015/wordml/symex" xmlns:wpg="http://schemas.microsoft.com/office/word/2010/wordprocessingGroup" xmlns:wpi="http://schemas.microsoft.com/office/word/2010/wordprocessingInk" xmlns:wne="http://schemas.microsoft.com/office/word/2006/wordml" xmlns:wps="http://schemas.microsoft.com/office/word/2010/wordprocessingShape" xmlns:a="http://schemas.openxmlformats.org/drawingml/2006/main" mc:Ignorable="w14 w15 w16se w16cid w16 w16cex w16sdtdh w16sdtfl w16du wp14">
   <w:p>
     <w:pPr>
       <w:pStyle w:val="Textkrper"/>
@@ -13899,11 +13524,11 @@
         </mc:Choice>
         <mc:Fallback>
           <w:pict>
-            <v:shapetype w14:anchorId="541729BB" id="_x0000_t202" coordsize="21600,21600" o:spt="202" path="m,l,21600r21600,l21600,xe">
+            <v:shapetype id="_x0000_t202" coordsize="21600,21600" o:spt="202" path="m,l,21600r21600,l21600,xe" w14:anchorId="541729BB">
               <v:stroke joinstyle="miter"/>
               <v:path gradientshapeok="t" o:connecttype="rect"/>
             </v:shapetype>
-            <v:shape id="Textbox 4" o:spid="_x0000_s1027" type="#_x0000_t202" style="position:absolute;margin-left:515.95pt;margin-top:780.9pt;width:12.6pt;height:13pt;z-index:-16069632;visibility:visible;mso-wrap-style:square;mso-wrap-distance-left:0;mso-wrap-distance-top:0;mso-wrap-distance-right:0;mso-wrap-distance-bottom:0;mso-position-horizontal:absolute;mso-position-horizontal-relative:page;mso-position-vertical:absolute;mso-position-vertical-relative:page;v-text-anchor:top" o:gfxdata="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" filled="f" stroked="f">
+            <v:shape id="Textbox 4" style="position:absolute;margin-left:515.95pt;margin-top:780.9pt;width:12.6pt;height:13pt;z-index:-16069632;visibility:visible;mso-wrap-style:square;mso-wrap-distance-left:0;mso-wrap-distance-top:0;mso-wrap-distance-right:0;mso-wrap-distance-bottom:0;mso-position-horizontal:absolute;mso-position-horizontal-relative:page;mso-position-vertical:absolute;mso-position-vertical-relative:page;v-text-anchor:top" o:spid="_x0000_s1027" filled="f" stroked="f" type="#_x0000_t202" o:gfxdata="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">
               <v:textbox inset="0,0,0,0">
                 <w:txbxContent>
                   <w:p>
@@ -13964,7 +13589,7 @@
 </file>
 
 <file path=word/footer2.xml><?xml version="1.0" encoding="utf-8"?>
-<w:ftr xmlns:wpc="http://schemas.microsoft.com/office/word/2010/wordprocessingCanvas" xmlns:cx="http://schemas.microsoft.com/office/drawing/2014/chartex" xmlns:cx1="http://schemas.microsoft.com/office/drawing/2015/9/8/chartex" xmlns:cx2="http://schemas.microsoft.com/office/drawing/2015/10/21/chartex" xmlns:cx3="http://schemas.microsoft.com/office/drawing/2016/5/9/chartex" xmlns:cx4="http://schemas.microsoft.com/office/drawing/2016/5/10/chartex" xmlns:cx5="http://schemas.microsoft.com/office/drawing/2016/5/11/chartex" xmlns:cx6="http://schemas.microsoft.com/office/drawing/2016/5/12/chartex" xmlns:cx7="http://schemas.microsoft.com/office/drawing/2016/5/13/chartex" xmlns:cx8="http://schemas.microsoft.com/office/drawing/2016/5/14/chartex" xmlns:mc="http://schemas.openxmlformats.org/markup-compatibility/2006" xmlns:aink="http://schemas.microsoft.com/office/drawing/2016/ink" xmlns:am3d="http://schemas.microsoft.com/office/drawing/2017/model3d" xmlns:o="urn:schemas-microsoft-com:office:office" xmlns:oel="http://schemas.microsoft.com/office/2019/extlst" xmlns:r="http://schemas.openxmlformats.org/officeDocument/2006/relationships" xmlns:m="http://schemas.openxmlformats.org/officeDocument/2006/math" xmlns:v="urn:schemas-microsoft-com:vml" xmlns:wp14="http://schemas.microsoft.com/office/word/2010/wordprocessingDrawing" xmlns:wp="http://schemas.openxmlformats.org/drawingml/2006/wordprocessingDrawing" xmlns:w10="urn:schemas-microsoft-com:office:word" xmlns:w="http://schemas.openxmlformats.org/wordprocessingml/2006/main" xmlns:w14="http://schemas.microsoft.com/office/word/2010/wordml" xmlns:w15="http://schemas.microsoft.com/office/word/2012/wordml" xmlns:w16cex="http://schemas.microsoft.com/office/word/2018/wordml/cex" xmlns:w16cid="http://schemas.microsoft.com/office/word/2016/wordml/cid" xmlns:w16="http://schemas.microsoft.com/office/word/2018/wordml" xmlns:w16du="http://schemas.microsoft.com/office/word/2023/wordml/word16du" xmlns:w16sdtdh="http://schemas.microsoft.com/office/word/2020/wordml/sdtdatahash" xmlns:w16sdtfl="http://schemas.microsoft.com/office/word/2024/wordml/sdtformatlock" xmlns:w16se="http://schemas.microsoft.com/office/word/2015/wordml/symex" xmlns:wpg="http://schemas.microsoft.com/office/word/2010/wordprocessingGroup" xmlns:wpi="http://schemas.microsoft.com/office/word/2010/wordprocessingInk" xmlns:wne="http://schemas.microsoft.com/office/word/2006/wordml" xmlns:wps="http://schemas.microsoft.com/office/word/2010/wordprocessingShape" mc:Ignorable="w14 w15 w16se w16cid w16 w16cex w16sdtdh w16sdtfl w16du wp14">
+<w:ftr xmlns:wpc="http://schemas.microsoft.com/office/word/2010/wordprocessingCanvas" xmlns:cx="http://schemas.microsoft.com/office/drawing/2014/chartex" xmlns:cx1="http://schemas.microsoft.com/office/drawing/2015/9/8/chartex" xmlns:cx2="http://schemas.microsoft.com/office/drawing/2015/10/21/chartex" xmlns:cx3="http://schemas.microsoft.com/office/drawing/2016/5/9/chartex" xmlns:cx4="http://schemas.microsoft.com/office/drawing/2016/5/10/chartex" xmlns:cx5="http://schemas.microsoft.com/office/drawing/2016/5/11/chartex" xmlns:cx6="http://schemas.microsoft.com/office/drawing/2016/5/12/chartex" xmlns:cx7="http://schemas.microsoft.com/office/drawing/2016/5/13/chartex" xmlns:cx8="http://schemas.microsoft.com/office/drawing/2016/5/14/chartex" xmlns:mc="http://schemas.openxmlformats.org/markup-compatibility/2006" xmlns:aink="http://schemas.microsoft.com/office/drawing/2016/ink" xmlns:am3d="http://schemas.microsoft.com/office/drawing/2017/model3d" xmlns:o="urn:schemas-microsoft-com:office:office" xmlns:oel="http://schemas.microsoft.com/office/2019/extlst" xmlns:r="http://schemas.openxmlformats.org/officeDocument/2006/relationships" xmlns:m="http://schemas.openxmlformats.org/officeDocument/2006/math" xmlns:v="urn:schemas-microsoft-com:vml" xmlns:wp14="http://schemas.microsoft.com/office/word/2010/wordprocessingDrawing" xmlns:wp="http://schemas.openxmlformats.org/drawingml/2006/wordprocessingDrawing" xmlns:w10="urn:schemas-microsoft-com:office:word" xmlns:w="http://schemas.openxmlformats.org/wordprocessingml/2006/main" xmlns:w14="http://schemas.microsoft.com/office/word/2010/wordml" xmlns:w15="http://schemas.microsoft.com/office/word/2012/wordml" xmlns:w16cex="http://schemas.microsoft.com/office/word/2018/wordml/cex" xmlns:w16cid="http://schemas.microsoft.com/office/word/2016/wordml/cid" xmlns:w16="http://schemas.microsoft.com/office/word/2018/wordml" xmlns:w16du="http://schemas.microsoft.com/office/word/2023/wordml/word16du" xmlns:w16sdtdh="http://schemas.microsoft.com/office/word/2020/wordml/sdtdatahash" xmlns:w16sdtfl="http://schemas.microsoft.com/office/word/2024/wordml/sdtformatlock" xmlns:w16se="http://schemas.microsoft.com/office/word/2015/wordml/symex" xmlns:wpg="http://schemas.microsoft.com/office/word/2010/wordprocessingGroup" xmlns:wpi="http://schemas.microsoft.com/office/word/2010/wordprocessingInk" xmlns:wne="http://schemas.microsoft.com/office/word/2006/wordml" xmlns:wps="http://schemas.microsoft.com/office/word/2010/wordprocessingShape" xmlns:a="http://schemas.openxmlformats.org/drawingml/2006/main" mc:Ignorable="w14 w15 w16se w16cid w16 w16cex w16sdtdh w16sdtfl w16du wp14">
   <w:p>
     <w:pPr>
       <w:pStyle w:val="Textkrper"/>
@@ -14044,11 +13669,11 @@
         </mc:Choice>
         <mc:Fallback>
           <w:pict>
-            <v:shapetype w14:anchorId="3F21C228" id="_x0000_t202" coordsize="21600,21600" o:spt="202" path="m,l,21600r21600,l21600,xe">
+            <v:shapetype id="_x0000_t202" coordsize="21600,21600" o:spt="202" path="m,l,21600r21600,l21600,xe" w14:anchorId="3F21C228">
               <v:stroke joinstyle="miter"/>
               <v:path gradientshapeok="t" o:connecttype="rect"/>
             </v:shapetype>
-            <v:shape id="Textbox 7" o:spid="_x0000_s1028" type="#_x0000_t202" style="position:absolute;margin-left:512.4pt;margin-top:780.9pt;width:13.2pt;height:13pt;z-index:-16069120;visibility:visible;mso-wrap-style:square;mso-wrap-distance-left:0;mso-wrap-distance-top:0;mso-wrap-distance-right:0;mso-wrap-distance-bottom:0;mso-position-horizontal:absolute;mso-position-horizontal-relative:page;mso-position-vertical:absolute;mso-position-vertical-relative:page;v-text-anchor:top" o:gfxdata="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" filled="f" stroked="f">
+            <v:shape id="Textbox 7" style="position:absolute;margin-left:512.4pt;margin-top:780.9pt;width:13.2pt;height:13pt;z-index:-16069120;visibility:visible;mso-wrap-style:square;mso-wrap-distance-left:0;mso-wrap-distance-top:0;mso-wrap-distance-right:0;mso-wrap-distance-bottom:0;mso-position-horizontal:absolute;mso-position-horizontal-relative:page;mso-position-vertical:absolute;mso-position-vertical-relative:page;v-text-anchor:top" o:spid="_x0000_s1028" filled="f" stroked="f" type="#_x0000_t202" o:gfxdata="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">
               <v:textbox inset="0,0,0,0">
                 <w:txbxContent>
                   <w:p>
@@ -14081,7 +13706,7 @@
 </file>
 
 <file path=word/footer3.xml><?xml version="1.0" encoding="utf-8"?>
-<w:ftr xmlns:wpc="http://schemas.microsoft.com/office/word/2010/wordprocessingCanvas" xmlns:cx="http://schemas.microsoft.com/office/drawing/2014/chartex" xmlns:cx1="http://schemas.microsoft.com/office/drawing/2015/9/8/chartex" xmlns:cx2="http://schemas.microsoft.com/office/drawing/2015/10/21/chartex" xmlns:cx3="http://schemas.microsoft.com/office/drawing/2016/5/9/chartex" xmlns:cx4="http://schemas.microsoft.com/office/drawing/2016/5/10/chartex" xmlns:cx5="http://schemas.microsoft.com/office/drawing/2016/5/11/chartex" xmlns:cx6="http://schemas.microsoft.com/office/drawing/2016/5/12/chartex" xmlns:cx7="http://schemas.microsoft.com/office/drawing/2016/5/13/chartex" xmlns:cx8="http://schemas.microsoft.com/office/drawing/2016/5/14/chartex" xmlns:mc="http://schemas.openxmlformats.org/markup-compatibility/2006" xmlns:aink="http://schemas.microsoft.com/office/drawing/2016/ink" xmlns:am3d="http://schemas.microsoft.com/office/drawing/2017/model3d" xmlns:o="urn:schemas-microsoft-com:office:office" xmlns:oel="http://schemas.microsoft.com/office/2019/extlst" xmlns:r="http://schemas.openxmlformats.org/officeDocument/2006/relationships" xmlns:m="http://schemas.openxmlformats.org/officeDocument/2006/math" xmlns:v="urn:schemas-microsoft-com:vml" xmlns:wp14="http://schemas.microsoft.com/office/word/2010/wordprocessingDrawing" xmlns:wp="http://schemas.openxmlformats.org/drawingml/2006/wordprocessingDrawing" xmlns:w10="urn:schemas-microsoft-com:office:word" xmlns:w="http://schemas.openxmlformats.org/wordprocessingml/2006/main" xmlns:w14="http://schemas.microsoft.com/office/word/2010/wordml" xmlns:w15="http://schemas.microsoft.com/office/word/2012/wordml" xmlns:w16cex="http://schemas.microsoft.com/office/word/2018/wordml/cex" xmlns:w16cid="http://schemas.microsoft.com/office/word/2016/wordml/cid" xmlns:w16="http://schemas.microsoft.com/office/word/2018/wordml" xmlns:w16du="http://schemas.microsoft.com/office/word/2023/wordml/word16du" xmlns:w16sdtdh="http://schemas.microsoft.com/office/word/2020/wordml/sdtdatahash" xmlns:w16sdtfl="http://schemas.microsoft.com/office/word/2024/wordml/sdtformatlock" xmlns:w16se="http://schemas.microsoft.com/office/word/2015/wordml/symex" xmlns:wpg="http://schemas.microsoft.com/office/word/2010/wordprocessingGroup" xmlns:wpi="http://schemas.microsoft.com/office/word/2010/wordprocessingInk" xmlns:wne="http://schemas.microsoft.com/office/word/2006/wordml" xmlns:wps="http://schemas.microsoft.com/office/word/2010/wordprocessingShape" mc:Ignorable="w14 w15 w16se w16cid w16 w16cex w16sdtdh w16sdtfl w16du wp14">
+<w:ftr xmlns:wpc="http://schemas.microsoft.com/office/word/2010/wordprocessingCanvas" xmlns:cx="http://schemas.microsoft.com/office/drawing/2014/chartex" xmlns:cx1="http://schemas.microsoft.com/office/drawing/2015/9/8/chartex" xmlns:cx2="http://schemas.microsoft.com/office/drawing/2015/10/21/chartex" xmlns:cx3="http://schemas.microsoft.com/office/drawing/2016/5/9/chartex" xmlns:cx4="http://schemas.microsoft.com/office/drawing/2016/5/10/chartex" xmlns:cx5="http://schemas.microsoft.com/office/drawing/2016/5/11/chartex" xmlns:cx6="http://schemas.microsoft.com/office/drawing/2016/5/12/chartex" xmlns:cx7="http://schemas.microsoft.com/office/drawing/2016/5/13/chartex" xmlns:cx8="http://schemas.microsoft.com/office/drawing/2016/5/14/chartex" xmlns:mc="http://schemas.openxmlformats.org/markup-compatibility/2006" xmlns:aink="http://schemas.microsoft.com/office/drawing/2016/ink" xmlns:am3d="http://schemas.microsoft.com/office/drawing/2017/model3d" xmlns:o="urn:schemas-microsoft-com:office:office" xmlns:oel="http://schemas.microsoft.com/office/2019/extlst" xmlns:r="http://schemas.openxmlformats.org/officeDocument/2006/relationships" xmlns:m="http://schemas.openxmlformats.org/officeDocument/2006/math" xmlns:v="urn:schemas-microsoft-com:vml" xmlns:wp14="http://schemas.microsoft.com/office/word/2010/wordprocessingDrawing" xmlns:wp="http://schemas.openxmlformats.org/drawingml/2006/wordprocessingDrawing" xmlns:w10="urn:schemas-microsoft-com:office:word" xmlns:w="http://schemas.openxmlformats.org/wordprocessingml/2006/main" xmlns:w14="http://schemas.microsoft.com/office/word/2010/wordml" xmlns:w15="http://schemas.microsoft.com/office/word/2012/wordml" xmlns:w16cex="http://schemas.microsoft.com/office/word/2018/wordml/cex" xmlns:w16cid="http://schemas.microsoft.com/office/word/2016/wordml/cid" xmlns:w16="http://schemas.microsoft.com/office/word/2018/wordml" xmlns:w16du="http://schemas.microsoft.com/office/word/2023/wordml/word16du" xmlns:w16sdtdh="http://schemas.microsoft.com/office/word/2020/wordml/sdtdatahash" xmlns:w16sdtfl="http://schemas.microsoft.com/office/word/2024/wordml/sdtformatlock" xmlns:w16se="http://schemas.microsoft.com/office/word/2015/wordml/symex" xmlns:wpg="http://schemas.microsoft.com/office/word/2010/wordprocessingGroup" xmlns:wpi="http://schemas.microsoft.com/office/word/2010/wordprocessingInk" xmlns:wne="http://schemas.microsoft.com/office/word/2006/wordml" xmlns:wps="http://schemas.microsoft.com/office/word/2010/wordprocessingShape" xmlns:a="http://schemas.openxmlformats.org/drawingml/2006/main" mc:Ignorable="w14 w15 w16se w16cid w16 w16cex w16sdtdh w16sdtfl w16du wp14">
   <w:p>
     <w:pPr>
       <w:pStyle w:val="Textkrper"/>
@@ -14196,11 +13821,11 @@
         </mc:Choice>
         <mc:Fallback>
           <w:pict>
-            <v:shapetype w14:anchorId="773DA983" id="_x0000_t202" coordsize="21600,21600" o:spt="202" path="m,l,21600r21600,l21600,xe">
+            <v:shapetype id="_x0000_t202" coordsize="21600,21600" o:spt="202" path="m,l,21600r21600,l21600,xe" w14:anchorId="773DA983">
               <v:stroke joinstyle="miter"/>
               <v:path gradientshapeok="t" o:connecttype="rect"/>
             </v:shapetype>
-            <v:shape id="Textbox 8" o:spid="_x0000_s1029" type="#_x0000_t202" style="position:absolute;margin-left:512.4pt;margin-top:780.9pt;width:16.2pt;height:13pt;z-index:-16068608;visibility:visible;mso-wrap-style:square;mso-wrap-distance-left:0;mso-wrap-distance-top:0;mso-wrap-distance-right:0;mso-wrap-distance-bottom:0;mso-position-horizontal:absolute;mso-position-horizontal-relative:page;mso-position-vertical:absolute;mso-position-vertical-relative:page;v-text-anchor:top" o:gfxdata="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" filled="f" stroked="f">
+            <v:shape id="Textbox 8" style="position:absolute;margin-left:512.4pt;margin-top:780.9pt;width:16.2pt;height:13pt;z-index:-16068608;visibility:visible;mso-wrap-style:square;mso-wrap-distance-left:0;mso-wrap-distance-top:0;mso-wrap-distance-right:0;mso-wrap-distance-bottom:0;mso-position-horizontal:absolute;mso-position-horizontal-relative:page;mso-position-vertical:absolute;mso-position-vertical-relative:page;v-text-anchor:top" o:spid="_x0000_s1029" filled="f" stroked="f" type="#_x0000_t202" o:gfxdata="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">
               <v:textbox inset="0,0,0,0">
                 <w:txbxContent>
                   <w:p>
@@ -14288,6 +13913,230 @@
 
 <file path=word/numbering.xml><?xml version="1.0" encoding="utf-8"?>
 <w:numbering xmlns:wpc="http://schemas.microsoft.com/office/word/2010/wordprocessingCanvas" xmlns:cx="http://schemas.microsoft.com/office/drawing/2014/chartex" xmlns:cx1="http://schemas.microsoft.com/office/drawing/2015/9/8/chartex" xmlns:cx2="http://schemas.microsoft.com/office/drawing/2015/10/21/chartex" xmlns:cx3="http://schemas.microsoft.com/office/drawing/2016/5/9/chartex" xmlns:cx4="http://schemas.microsoft.com/office/drawing/2016/5/10/chartex" xmlns:cx5="http://schemas.microsoft.com/office/drawing/2016/5/11/chartex" xmlns:cx6="http://schemas.microsoft.com/office/drawing/2016/5/12/chartex" xmlns:cx7="http://schemas.microsoft.com/office/drawing/2016/5/13/chartex" xmlns:cx8="http://schemas.microsoft.com/office/drawing/2016/5/14/chartex" xmlns:mc="http://schemas.openxmlformats.org/markup-compatibility/2006" xmlns:aink="http://schemas.microsoft.com/office/drawing/2016/ink" xmlns:am3d="http://schemas.microsoft.com/office/drawing/2017/model3d" xmlns:o="urn:schemas-microsoft-com:office:office" xmlns:oel="http://schemas.microsoft.com/office/2019/extlst" xmlns:r="http://schemas.openxmlformats.org/officeDocument/2006/relationships" xmlns:m="http://schemas.openxmlformats.org/officeDocument/2006/math" xmlns:v="urn:schemas-microsoft-com:vml" xmlns:wp14="http://schemas.microsoft.com/office/word/2010/wordprocessingDrawing" xmlns:wp="http://schemas.openxmlformats.org/drawingml/2006/wordprocessingDrawing" xmlns:w10="urn:schemas-microsoft-com:office:word" xmlns:w="http://schemas.openxmlformats.org/wordprocessingml/2006/main" xmlns:w14="http://schemas.microsoft.com/office/word/2010/wordml" xmlns:w15="http://schemas.microsoft.com/office/word/2012/wordml" xmlns:w16cex="http://schemas.microsoft.com/office/word/2018/wordml/cex" xmlns:w16cid="http://schemas.microsoft.com/office/word/2016/wordml/cid" xmlns:w16="http://schemas.microsoft.com/office/word/2018/wordml" xmlns:w16du="http://schemas.microsoft.com/office/word/2023/wordml/word16du" xmlns:w16sdtdh="http://schemas.microsoft.com/office/word/2020/wordml/sdtdatahash" xmlns:w16sdtfl="http://schemas.microsoft.com/office/word/2024/wordml/sdtformatlock" xmlns:w16se="http://schemas.microsoft.com/office/word/2015/wordml/symex" xmlns:wpg="http://schemas.microsoft.com/office/word/2010/wordprocessingGroup" xmlns:wpi="http://schemas.microsoft.com/office/word/2010/wordprocessingInk" xmlns:wne="http://schemas.microsoft.com/office/word/2006/wordml" xmlns:wps="http://schemas.microsoft.com/office/word/2010/wordprocessingShape" mc:Ignorable="w14 w15 w16se w16cid w16 w16cex w16sdtdh w16sdtfl w16du wp14">
+  <w:abstractNum xmlns:w="http://schemas.openxmlformats.org/wordprocessingml/2006/main" w:abstractNumId="14">
+    <w:nsid w:val="62d35d73"/>
+    <w:multiLevelType xmlns:w="http://schemas.openxmlformats.org/wordprocessingml/2006/main" w:val="hybridMultilevel"/>
+    <w:lvl xmlns:w="http://schemas.openxmlformats.org/wordprocessingml/2006/main" w:ilvl="0">
+      <w:start w:val="1"/>
+      <w:numFmt w:val="bullet"/>
+      <w:lvlText w:val=""/>
+      <w:lvlJc w:val="left"/>
+      <w:pPr>
+        <w:ind w:left="720" w:hanging="360"/>
+      </w:pPr>
+      <w:rPr>
+        <w:rFonts w:hint="default" w:ascii="Symbol" w:hAnsi="Symbol"/>
+      </w:rPr>
+    </w:lvl>
+    <w:lvl xmlns:w="http://schemas.openxmlformats.org/wordprocessingml/2006/main" w:ilvl="1">
+      <w:start w:val="1"/>
+      <w:numFmt w:val="bullet"/>
+      <w:lvlText w:val="o"/>
+      <w:lvlJc w:val="left"/>
+      <w:pPr>
+        <w:ind w:left="1440" w:hanging="360"/>
+      </w:pPr>
+      <w:rPr>
+        <w:rFonts w:hint="default" w:ascii="Courier New" w:hAnsi="Courier New"/>
+      </w:rPr>
+    </w:lvl>
+    <w:lvl xmlns:w="http://schemas.openxmlformats.org/wordprocessingml/2006/main" w:ilvl="2">
+      <w:start w:val="1"/>
+      <w:numFmt w:val="bullet"/>
+      <w:lvlText w:val=""/>
+      <w:lvlJc w:val="left"/>
+      <w:pPr>
+        <w:ind w:left="2160" w:hanging="360"/>
+      </w:pPr>
+      <w:rPr>
+        <w:rFonts w:hint="default" w:ascii="Wingdings" w:hAnsi="Wingdings"/>
+      </w:rPr>
+    </w:lvl>
+    <w:lvl xmlns:w="http://schemas.openxmlformats.org/wordprocessingml/2006/main" w:ilvl="3">
+      <w:start w:val="1"/>
+      <w:numFmt w:val="bullet"/>
+      <w:lvlText w:val=""/>
+      <w:lvlJc w:val="left"/>
+      <w:pPr>
+        <w:ind w:left="2880" w:hanging="360"/>
+      </w:pPr>
+      <w:rPr>
+        <w:rFonts w:hint="default" w:ascii="Symbol" w:hAnsi="Symbol"/>
+      </w:rPr>
+    </w:lvl>
+    <w:lvl xmlns:w="http://schemas.openxmlformats.org/wordprocessingml/2006/main" w:ilvl="4">
+      <w:start w:val="1"/>
+      <w:numFmt w:val="bullet"/>
+      <w:lvlText w:val="o"/>
+      <w:lvlJc w:val="left"/>
+      <w:pPr>
+        <w:ind w:left="3600" w:hanging="360"/>
+      </w:pPr>
+      <w:rPr>
+        <w:rFonts w:hint="default" w:ascii="Courier New" w:hAnsi="Courier New"/>
+      </w:rPr>
+    </w:lvl>
+    <w:lvl xmlns:w="http://schemas.openxmlformats.org/wordprocessingml/2006/main" w:ilvl="5">
+      <w:start w:val="1"/>
+      <w:numFmt w:val="bullet"/>
+      <w:lvlText w:val=""/>
+      <w:lvlJc w:val="left"/>
+      <w:pPr>
+        <w:ind w:left="4320" w:hanging="360"/>
+      </w:pPr>
+      <w:rPr>
+        <w:rFonts w:hint="default" w:ascii="Wingdings" w:hAnsi="Wingdings"/>
+      </w:rPr>
+    </w:lvl>
+    <w:lvl xmlns:w="http://schemas.openxmlformats.org/wordprocessingml/2006/main" w:ilvl="6">
+      <w:start w:val="1"/>
+      <w:numFmt w:val="bullet"/>
+      <w:lvlText w:val=""/>
+      <w:lvlJc w:val="left"/>
+      <w:pPr>
+        <w:ind w:left="5040" w:hanging="360"/>
+      </w:pPr>
+      <w:rPr>
+        <w:rFonts w:hint="default" w:ascii="Symbol" w:hAnsi="Symbol"/>
+      </w:rPr>
+    </w:lvl>
+    <w:lvl xmlns:w="http://schemas.openxmlformats.org/wordprocessingml/2006/main" w:ilvl="7">
+      <w:start w:val="1"/>
+      <w:numFmt w:val="bullet"/>
+      <w:lvlText w:val="o"/>
+      <w:lvlJc w:val="left"/>
+      <w:pPr>
+        <w:ind w:left="5760" w:hanging="360"/>
+      </w:pPr>
+      <w:rPr>
+        <w:rFonts w:hint="default" w:ascii="Courier New" w:hAnsi="Courier New"/>
+      </w:rPr>
+    </w:lvl>
+    <w:lvl xmlns:w="http://schemas.openxmlformats.org/wordprocessingml/2006/main" w:ilvl="8">
+      <w:start w:val="1"/>
+      <w:numFmt w:val="bullet"/>
+      <w:lvlText w:val=""/>
+      <w:lvlJc w:val="left"/>
+      <w:pPr>
+        <w:ind w:left="6480" w:hanging="360"/>
+      </w:pPr>
+      <w:rPr>
+        <w:rFonts w:hint="default" w:ascii="Wingdings" w:hAnsi="Wingdings"/>
+      </w:rPr>
+    </w:lvl>
+  </w:abstractNum>
+  <w:abstractNum xmlns:w="http://schemas.openxmlformats.org/wordprocessingml/2006/main" w:abstractNumId="13">
+    <w:nsid w:val="6f2f61b4"/>
+    <w:multiLevelType xmlns:w="http://schemas.openxmlformats.org/wordprocessingml/2006/main" w:val="hybridMultilevel"/>
+    <w:lvl xmlns:w="http://schemas.openxmlformats.org/wordprocessingml/2006/main" w:ilvl="0">
+      <w:start w:val="1"/>
+      <w:numFmt w:val="bullet"/>
+      <w:lvlText w:val=""/>
+      <w:lvlJc w:val="left"/>
+      <w:pPr>
+        <w:ind w:left="720" w:hanging="360"/>
+      </w:pPr>
+      <w:rPr>
+        <w:rFonts w:hint="default" w:ascii="Symbol" w:hAnsi="Symbol"/>
+      </w:rPr>
+    </w:lvl>
+    <w:lvl xmlns:w="http://schemas.openxmlformats.org/wordprocessingml/2006/main" w:ilvl="1">
+      <w:start w:val="1"/>
+      <w:numFmt w:val="bullet"/>
+      <w:lvlText w:val="o"/>
+      <w:lvlJc w:val="left"/>
+      <w:pPr>
+        <w:ind w:left="1440" w:hanging="360"/>
+      </w:pPr>
+      <w:rPr>
+        <w:rFonts w:hint="default" w:ascii="Courier New" w:hAnsi="Courier New"/>
+      </w:rPr>
+    </w:lvl>
+    <w:lvl xmlns:w="http://schemas.openxmlformats.org/wordprocessingml/2006/main" w:ilvl="2">
+      <w:start w:val="1"/>
+      <w:numFmt w:val="bullet"/>
+      <w:lvlText w:val=""/>
+      <w:lvlJc w:val="left"/>
+      <w:pPr>
+        <w:ind w:left="2160" w:hanging="360"/>
+      </w:pPr>
+      <w:rPr>
+        <w:rFonts w:hint="default" w:ascii="Wingdings" w:hAnsi="Wingdings"/>
+      </w:rPr>
+    </w:lvl>
+    <w:lvl xmlns:w="http://schemas.openxmlformats.org/wordprocessingml/2006/main" w:ilvl="3">
+      <w:start w:val="1"/>
+      <w:numFmt w:val="bullet"/>
+      <w:lvlText w:val=""/>
+      <w:lvlJc w:val="left"/>
+      <w:pPr>
+        <w:ind w:left="2880" w:hanging="360"/>
+      </w:pPr>
+      <w:rPr>
+        <w:rFonts w:hint="default" w:ascii="Symbol" w:hAnsi="Symbol"/>
+      </w:rPr>
+    </w:lvl>
+    <w:lvl xmlns:w="http://schemas.openxmlformats.org/wordprocessingml/2006/main" w:ilvl="4">
+      <w:start w:val="1"/>
+      <w:numFmt w:val="bullet"/>
+      <w:lvlText w:val="o"/>
+      <w:lvlJc w:val="left"/>
+      <w:pPr>
+        <w:ind w:left="3600" w:hanging="360"/>
+      </w:pPr>
+      <w:rPr>
+        <w:rFonts w:hint="default" w:ascii="Courier New" w:hAnsi="Courier New"/>
+      </w:rPr>
+    </w:lvl>
+    <w:lvl xmlns:w="http://schemas.openxmlformats.org/wordprocessingml/2006/main" w:ilvl="5">
+      <w:start w:val="1"/>
+      <w:numFmt w:val="bullet"/>
+      <w:lvlText w:val=""/>
+      <w:lvlJc w:val="left"/>
+      <w:pPr>
+        <w:ind w:left="4320" w:hanging="360"/>
+      </w:pPr>
+      <w:rPr>
+        <w:rFonts w:hint="default" w:ascii="Wingdings" w:hAnsi="Wingdings"/>
+      </w:rPr>
+    </w:lvl>
+    <w:lvl xmlns:w="http://schemas.openxmlformats.org/wordprocessingml/2006/main" w:ilvl="6">
+      <w:start w:val="1"/>
+      <w:numFmt w:val="bullet"/>
+      <w:lvlText w:val=""/>
+      <w:lvlJc w:val="left"/>
+      <w:pPr>
+        <w:ind w:left="5040" w:hanging="360"/>
+      </w:pPr>
+      <w:rPr>
+        <w:rFonts w:hint="default" w:ascii="Symbol" w:hAnsi="Symbol"/>
+      </w:rPr>
+    </w:lvl>
+    <w:lvl xmlns:w="http://schemas.openxmlformats.org/wordprocessingml/2006/main" w:ilvl="7">
+      <w:start w:val="1"/>
+      <w:numFmt w:val="bullet"/>
+      <w:lvlText w:val="o"/>
+      <w:lvlJc w:val="left"/>
+      <w:pPr>
+        <w:ind w:left="5760" w:hanging="360"/>
+      </w:pPr>
+      <w:rPr>
+        <w:rFonts w:hint="default" w:ascii="Courier New" w:hAnsi="Courier New"/>
+      </w:rPr>
+    </w:lvl>
+    <w:lvl xmlns:w="http://schemas.openxmlformats.org/wordprocessingml/2006/main" w:ilvl="8">
+      <w:start w:val="1"/>
+      <w:numFmt w:val="bullet"/>
+      <w:lvlText w:val=""/>
+      <w:lvlJc w:val="left"/>
+      <w:pPr>
+        <w:ind w:left="6480" w:hanging="360"/>
+      </w:pPr>
+      <w:rPr>
+        <w:rFonts w:hint="default" w:ascii="Wingdings" w:hAnsi="Wingdings"/>
+      </w:rPr>
+    </w:lvl>
+  </w:abstractNum>
   <w:abstractNum w:abstractNumId="0" w15:restartNumberingAfterBreak="0">
     <w:nsid w:val="09A104D5"/>
     <w:multiLevelType w:val="hybridMultilevel"/>
@@ -14301,7 +14150,7 @@
         <w:ind w:left="1853" w:hanging="361"/>
       </w:pPr>
       <w:rPr>
-        <w:rFonts w:ascii="Arial MT" w:eastAsia="Arial MT" w:hAnsi="Arial MT" w:cs="Arial MT" w:hint="default"/>
+        <w:rFonts w:hint="default" w:ascii="Arial MT" w:hAnsi="Arial MT" w:eastAsia="Arial MT" w:cs="Arial MT"/>
         <w:b w:val="0"/>
         <w:bCs w:val="0"/>
         <w:i w:val="0"/>
@@ -14423,7 +14272,7 @@
         <w:ind w:left="1853" w:hanging="361"/>
       </w:pPr>
       <w:rPr>
-        <w:rFonts w:ascii="Arial MT" w:eastAsia="Arial MT" w:hAnsi="Arial MT" w:cs="Arial MT" w:hint="default"/>
+        <w:rFonts w:hint="default" w:ascii="Arial MT" w:hAnsi="Arial MT" w:eastAsia="Arial MT" w:cs="Arial MT"/>
         <w:b w:val="0"/>
         <w:bCs w:val="0"/>
         <w:i w:val="0"/>
@@ -14558,7 +14407,7 @@
         <w:ind w:left="1841" w:hanging="709"/>
       </w:pPr>
       <w:rPr>
-        <w:rFonts w:ascii="Arial MT" w:eastAsia="Arial MT" w:hAnsi="Arial MT" w:cs="Arial MT" w:hint="default"/>
+        <w:rFonts w:hint="default" w:ascii="Arial MT" w:hAnsi="Arial MT" w:eastAsia="Arial MT" w:cs="Arial MT"/>
         <w:b w:val="0"/>
         <w:bCs w:val="0"/>
         <w:i w:val="0"/>
@@ -14579,7 +14428,7 @@
         <w:ind w:left="1133" w:hanging="361"/>
       </w:pPr>
       <w:rPr>
-        <w:rFonts w:ascii="Calibri" w:eastAsia="Calibri" w:hAnsi="Calibri" w:cs="Calibri" w:hint="default"/>
+        <w:rFonts w:hint="default" w:ascii="Calibri" w:hAnsi="Calibri" w:eastAsia="Calibri" w:cs="Calibri"/>
         <w:b w:val="0"/>
         <w:bCs w:val="0"/>
         <w:i w:val="0"/>
@@ -14690,7 +14539,7 @@
         <w:ind w:left="2026" w:hanging="673"/>
       </w:pPr>
       <w:rPr>
-        <w:rFonts w:ascii="Arial MT" w:eastAsia="Arial MT" w:hAnsi="Arial MT" w:cs="Arial MT" w:hint="default"/>
+        <w:rFonts w:hint="default" w:ascii="Arial MT" w:hAnsi="Arial MT" w:eastAsia="Arial MT" w:cs="Arial MT"/>
         <w:b w:val="0"/>
         <w:bCs w:val="0"/>
         <w:i w:val="0"/>
@@ -14800,7 +14649,7 @@
         <w:ind w:left="1853" w:hanging="361"/>
       </w:pPr>
       <w:rPr>
-        <w:rFonts w:ascii="Arial MT" w:eastAsia="Arial MT" w:hAnsi="Arial MT" w:cs="Arial MT" w:hint="default"/>
+        <w:rFonts w:hint="default" w:ascii="Arial MT" w:hAnsi="Arial MT" w:eastAsia="Arial MT" w:cs="Arial MT"/>
         <w:b w:val="0"/>
         <w:bCs w:val="0"/>
         <w:i w:val="0"/>
@@ -14935,7 +14784,7 @@
         <w:ind w:left="2014" w:hanging="661"/>
       </w:pPr>
       <w:rPr>
-        <w:rFonts w:ascii="Arial MT" w:eastAsia="Arial MT" w:hAnsi="Arial MT" w:cs="Arial MT" w:hint="default"/>
+        <w:rFonts w:hint="default" w:ascii="Arial MT" w:hAnsi="Arial MT" w:eastAsia="Arial MT" w:cs="Arial MT"/>
         <w:b w:val="0"/>
         <w:bCs w:val="0"/>
         <w:i w:val="0"/>
@@ -15044,7 +14893,7 @@
         <w:ind w:left="1853" w:hanging="361"/>
       </w:pPr>
       <w:rPr>
-        <w:rFonts w:ascii="Calibri" w:eastAsia="Calibri" w:hAnsi="Calibri" w:cs="Calibri" w:hint="default"/>
+        <w:rFonts w:hint="default" w:ascii="Calibri" w:hAnsi="Calibri" w:eastAsia="Calibri" w:cs="Calibri"/>
         <w:b w:val="0"/>
         <w:bCs w:val="0"/>
         <w:i w:val="0"/>
@@ -15166,7 +15015,7 @@
         <w:ind w:left="1853" w:hanging="361"/>
       </w:pPr>
       <w:rPr>
-        <w:rFonts w:ascii="Arial MT" w:eastAsia="Arial MT" w:hAnsi="Arial MT" w:cs="Arial MT" w:hint="default"/>
+        <w:rFonts w:hint="default" w:ascii="Arial MT" w:hAnsi="Arial MT" w:eastAsia="Arial MT" w:cs="Arial MT"/>
         <w:b w:val="0"/>
         <w:bCs w:val="0"/>
         <w:i w:val="0"/>
@@ -15288,7 +15137,7 @@
         <w:ind w:left="1493" w:hanging="360"/>
       </w:pPr>
       <w:rPr>
-        <w:rFonts w:ascii="Arial MT" w:eastAsia="Arial MT" w:hAnsi="Arial MT" w:cs="Arial MT" w:hint="default"/>
+        <w:rFonts w:hint="default" w:ascii="Arial MT" w:hAnsi="Arial MT" w:eastAsia="Arial MT" w:cs="Arial MT"/>
         <w:b w:val="0"/>
         <w:bCs w:val="0"/>
         <w:i w:val="0"/>
@@ -15310,7 +15159,7 @@
         <w:ind w:left="1841" w:hanging="709"/>
       </w:pPr>
       <w:rPr>
-        <w:rFonts w:ascii="Arial MT" w:eastAsia="Arial MT" w:hAnsi="Arial MT" w:cs="Arial MT" w:hint="default"/>
+        <w:rFonts w:hint="default" w:ascii="Arial MT" w:hAnsi="Arial MT" w:eastAsia="Arial MT" w:cs="Arial MT"/>
         <w:b w:val="0"/>
         <w:bCs w:val="0"/>
         <w:i w:val="0"/>
@@ -15434,7 +15283,7 @@
         <w:ind w:left="1532" w:hanging="400"/>
       </w:pPr>
       <w:rPr>
-        <w:rFonts w:ascii="Arial MT" w:eastAsia="Arial MT" w:hAnsi="Arial MT" w:cs="Arial MT" w:hint="default"/>
+        <w:rFonts w:hint="default" w:ascii="Arial MT" w:hAnsi="Arial MT" w:eastAsia="Arial MT" w:cs="Arial MT"/>
         <w:b w:val="0"/>
         <w:bCs w:val="0"/>
         <w:i w:val="0"/>
@@ -15545,7 +15394,7 @@
         <w:ind w:left="1573" w:hanging="440"/>
       </w:pPr>
       <w:rPr>
-        <w:rFonts w:ascii="Arial MT" w:eastAsia="Arial MT" w:hAnsi="Arial MT" w:cs="Arial MT" w:hint="default"/>
+        <w:rFonts w:hint="default" w:ascii="Arial MT" w:hAnsi="Arial MT" w:eastAsia="Arial MT" w:cs="Arial MT"/>
         <w:b w:val="0"/>
         <w:bCs w:val="0"/>
         <w:i w:val="0"/>
@@ -15566,7 +15415,7 @@
         <w:ind w:left="2014" w:hanging="661"/>
       </w:pPr>
       <w:rPr>
-        <w:rFonts w:ascii="Arial MT" w:eastAsia="Arial MT" w:hAnsi="Arial MT" w:cs="Arial MT" w:hint="default"/>
+        <w:rFonts w:hint="default" w:ascii="Arial MT" w:hAnsi="Arial MT" w:eastAsia="Arial MT" w:cs="Arial MT"/>
         <w:b w:val="0"/>
         <w:bCs w:val="0"/>
         <w:i w:val="0"/>
@@ -15676,7 +15525,7 @@
         <w:ind w:left="1853" w:hanging="361"/>
       </w:pPr>
       <w:rPr>
-        <w:rFonts w:ascii="Arial MT" w:eastAsia="Arial MT" w:hAnsi="Arial MT" w:cs="Arial MT" w:hint="default"/>
+        <w:rFonts w:hint="default" w:ascii="Arial MT" w:hAnsi="Arial MT" w:eastAsia="Arial MT" w:cs="Arial MT"/>
         <w:b w:val="0"/>
         <w:bCs w:val="0"/>
         <w:i w:val="0"/>
@@ -15798,7 +15647,7 @@
         <w:ind w:left="1853" w:hanging="361"/>
       </w:pPr>
       <w:rPr>
-        <w:rFonts w:ascii="Arial MT" w:eastAsia="Arial MT" w:hAnsi="Arial MT" w:cs="Arial MT" w:hint="default"/>
+        <w:rFonts w:hint="default" w:ascii="Arial MT" w:hAnsi="Arial MT" w:eastAsia="Arial MT" w:cs="Arial MT"/>
         <w:b w:val="0"/>
         <w:bCs w:val="0"/>
         <w:i w:val="0"/>
@@ -15907,6 +15756,12 @@
       </w:rPr>
     </w:lvl>
   </w:abstractNum>
+  <w:num w:numId="15">
+    <w:abstractNumId w:val="14"/>
+  </w:num>
+  <w:num w:numId="14">
+    <w:abstractNumId w:val="13"/>
+  </w:num>
   <w:num w:numId="1" w16cid:durableId="1038773393">
     <w:abstractNumId w:val="6"/>
   </w:num>
@@ -15954,7 +15809,7 @@
   <w:docDefaults>
     <w:rPrDefault>
       <w:rPr>
-        <w:rFonts w:asciiTheme="minorHAnsi" w:eastAsiaTheme="minorHAnsi" w:hAnsiTheme="minorHAnsi" w:cstheme="minorBidi"/>
+        <w:rFonts w:asciiTheme="minorHAnsi" w:hAnsiTheme="minorHAnsi" w:eastAsiaTheme="minorHAnsi" w:cstheme="minorBidi"/>
         <w:sz w:val="22"/>
         <w:szCs w:val="22"/>
         <w:lang w:val="en-US" w:eastAsia="en-US" w:bidi="ar-SA"/>
@@ -15971,14 +15826,14 @@
   <w:latentStyles w:defLockedState="0" w:defUIPriority="99" w:defSemiHidden="0" w:defUnhideWhenUsed="0" w:defQFormat="0" w:count="376">
     <w:lsdException w:name="Normal" w:uiPriority="0" w:qFormat="1"/>
     <w:lsdException w:name="heading 1" w:uiPriority="9" w:qFormat="1"/>
-    <w:lsdException w:name="heading 2" w:semiHidden="1" w:uiPriority="9" w:unhideWhenUsed="1" w:qFormat="1"/>
-    <w:lsdException w:name="heading 3" w:semiHidden="1" w:uiPriority="9" w:unhideWhenUsed="1" w:qFormat="1"/>
-    <w:lsdException w:name="heading 4" w:semiHidden="1" w:uiPriority="9" w:unhideWhenUsed="1" w:qFormat="1"/>
-    <w:lsdException w:name="heading 5" w:semiHidden="1" w:uiPriority="9" w:unhideWhenUsed="1" w:qFormat="1"/>
-    <w:lsdException w:name="heading 6" w:semiHidden="1" w:uiPriority="9" w:unhideWhenUsed="1" w:qFormat="1"/>
-    <w:lsdException w:name="heading 7" w:semiHidden="1" w:uiPriority="9" w:unhideWhenUsed="1" w:qFormat="1"/>
-    <w:lsdException w:name="heading 8" w:semiHidden="1" w:uiPriority="9" w:unhideWhenUsed="1" w:qFormat="1"/>
-    <w:lsdException w:name="heading 9" w:semiHidden="1" w:uiPriority="9" w:unhideWhenUsed="1" w:qFormat="1"/>
+    <w:lsdException w:name="heading 2" w:uiPriority="9" w:semiHidden="1" w:unhideWhenUsed="1" w:qFormat="1"/>
+    <w:lsdException w:name="heading 3" w:uiPriority="9" w:semiHidden="1" w:unhideWhenUsed="1" w:qFormat="1"/>
+    <w:lsdException w:name="heading 4" w:uiPriority="9" w:semiHidden="1" w:unhideWhenUsed="1" w:qFormat="1"/>
+    <w:lsdException w:name="heading 5" w:uiPriority="9" w:semiHidden="1" w:unhideWhenUsed="1" w:qFormat="1"/>
+    <w:lsdException w:name="heading 6" w:uiPriority="9" w:semiHidden="1" w:unhideWhenUsed="1" w:qFormat="1"/>
+    <w:lsdException w:name="heading 7" w:uiPriority="9" w:semiHidden="1" w:unhideWhenUsed="1" w:qFormat="1"/>
+    <w:lsdException w:name="heading 8" w:uiPriority="9" w:semiHidden="1" w:unhideWhenUsed="1" w:qFormat="1"/>
+    <w:lsdException w:name="heading 9" w:uiPriority="9" w:semiHidden="1" w:unhideWhenUsed="1" w:qFormat="1"/>
     <w:lsdException w:name="index 1" w:semiHidden="1" w:unhideWhenUsed="1"/>
     <w:lsdException w:name="index 2" w:semiHidden="1" w:unhideWhenUsed="1"/>
     <w:lsdException w:name="index 3" w:semiHidden="1" w:unhideWhenUsed="1"/>
@@ -15988,22 +15843,22 @@
     <w:lsdException w:name="index 7" w:semiHidden="1" w:unhideWhenUsed="1"/>
     <w:lsdException w:name="index 8" w:semiHidden="1" w:unhideWhenUsed="1"/>
     <w:lsdException w:name="index 9" w:semiHidden="1" w:unhideWhenUsed="1"/>
-    <w:lsdException w:name="toc 1" w:semiHidden="1" w:uiPriority="39" w:unhideWhenUsed="1"/>
-    <w:lsdException w:name="toc 2" w:semiHidden="1" w:uiPriority="39" w:unhideWhenUsed="1"/>
-    <w:lsdException w:name="toc 3" w:semiHidden="1" w:uiPriority="39" w:unhideWhenUsed="1"/>
-    <w:lsdException w:name="toc 4" w:semiHidden="1" w:uiPriority="39" w:unhideWhenUsed="1"/>
-    <w:lsdException w:name="toc 5" w:semiHidden="1" w:uiPriority="39" w:unhideWhenUsed="1"/>
-    <w:lsdException w:name="toc 6" w:semiHidden="1" w:uiPriority="39" w:unhideWhenUsed="1"/>
-    <w:lsdException w:name="toc 7" w:semiHidden="1" w:uiPriority="39" w:unhideWhenUsed="1"/>
-    <w:lsdException w:name="toc 8" w:semiHidden="1" w:uiPriority="39" w:unhideWhenUsed="1"/>
-    <w:lsdException w:name="toc 9" w:semiHidden="1" w:uiPriority="39" w:unhideWhenUsed="1"/>
+    <w:lsdException w:name="toc 1" w:uiPriority="39" w:semiHidden="1" w:unhideWhenUsed="1"/>
+    <w:lsdException w:name="toc 2" w:uiPriority="39" w:semiHidden="1" w:unhideWhenUsed="1"/>
+    <w:lsdException w:name="toc 3" w:uiPriority="39" w:semiHidden="1" w:unhideWhenUsed="1"/>
+    <w:lsdException w:name="toc 4" w:uiPriority="39" w:semiHidden="1" w:unhideWhenUsed="1"/>
+    <w:lsdException w:name="toc 5" w:uiPriority="39" w:semiHidden="1" w:unhideWhenUsed="1"/>
+    <w:lsdException w:name="toc 6" w:uiPriority="39" w:semiHidden="1" w:unhideWhenUsed="1"/>
+    <w:lsdException w:name="toc 7" w:uiPriority="39" w:semiHidden="1" w:unhideWhenUsed="1"/>
+    <w:lsdException w:name="toc 8" w:uiPriority="39" w:semiHidden="1" w:unhideWhenUsed="1"/>
+    <w:lsdException w:name="toc 9" w:uiPriority="39" w:semiHidden="1" w:unhideWhenUsed="1"/>
     <w:lsdException w:name="Normal Indent" w:semiHidden="1" w:unhideWhenUsed="1"/>
     <w:lsdException w:name="footnote text" w:semiHidden="1" w:unhideWhenUsed="1"/>
     <w:lsdException w:name="annotation text" w:semiHidden="1" w:unhideWhenUsed="1"/>
     <w:lsdException w:name="header" w:semiHidden="1" w:unhideWhenUsed="1"/>
     <w:lsdException w:name="footer" w:semiHidden="1" w:unhideWhenUsed="1"/>
     <w:lsdException w:name="index heading" w:semiHidden="1" w:unhideWhenUsed="1"/>
-    <w:lsdException w:name="caption" w:semiHidden="1" w:uiPriority="35" w:unhideWhenUsed="1" w:qFormat="1"/>
+    <w:lsdException w:name="caption" w:uiPriority="35" w:semiHidden="1" w:unhideWhenUsed="1" w:qFormat="1"/>
     <w:lsdException w:name="table of figures" w:semiHidden="1" w:unhideWhenUsed="1"/>
     <w:lsdException w:name="envelope address" w:semiHidden="1" w:unhideWhenUsed="1"/>
     <w:lsdException w:name="envelope return" w:semiHidden="1" w:unhideWhenUsed="1"/>
@@ -16034,7 +15889,7 @@
     <w:lsdException w:name="Title" w:uiPriority="10" w:qFormat="1"/>
     <w:lsdException w:name="Closing" w:semiHidden="1" w:unhideWhenUsed="1"/>
     <w:lsdException w:name="Signature" w:semiHidden="1" w:unhideWhenUsed="1"/>
-    <w:lsdException w:name="Default Paragraph Font" w:semiHidden="1" w:uiPriority="1" w:unhideWhenUsed="1"/>
+    <w:lsdException w:name="Default Paragraph Font" w:uiPriority="1" w:semiHidden="1" w:unhideWhenUsed="1"/>
     <w:lsdException w:name="Body Text" w:semiHidden="1" w:unhideWhenUsed="1"/>
     <w:lsdException w:name="Body Text Indent" w:semiHidden="1" w:unhideWhenUsed="1"/>
     <w:lsdException w:name="List Continue" w:semiHidden="1" w:unhideWhenUsed="1"/>
@@ -16234,8 +16089,8 @@
     <w:lsdException w:name="Subtle Reference" w:uiPriority="31" w:qFormat="1"/>
     <w:lsdException w:name="Intense Reference" w:uiPriority="32" w:qFormat="1"/>
     <w:lsdException w:name="Book Title" w:uiPriority="33" w:qFormat="1"/>
-    <w:lsdException w:name="Bibliography" w:semiHidden="1" w:uiPriority="37" w:unhideWhenUsed="1"/>
-    <w:lsdException w:name="TOC Heading" w:semiHidden="1" w:uiPriority="39" w:unhideWhenUsed="1" w:qFormat="1"/>
+    <w:lsdException w:name="Bibliography" w:uiPriority="37" w:semiHidden="1" w:unhideWhenUsed="1"/>
+    <w:lsdException w:name="TOC Heading" w:uiPriority="39" w:semiHidden="1" w:unhideWhenUsed="1" w:qFormat="1"/>
     <w:lsdException w:name="Plain Table 1" w:uiPriority="41"/>
     <w:lsdException w:name="Plain Table 2" w:uiPriority="42"/>
     <w:lsdException w:name="Plain Table 3" w:uiPriority="43"/>
@@ -16346,11 +16201,11 @@
     <w:lsdException w:name="Unresolved Mention" w:semiHidden="1" w:unhideWhenUsed="1"/>
     <w:lsdException w:name="Smart Link" w:semiHidden="1" w:unhideWhenUsed="1"/>
   </w:latentStyles>
-  <w:style w:type="paragraph" w:default="1" w:styleId="Standard">
+  <w:style w:type="paragraph" w:styleId="Standard" w:default="1">
     <w:name w:val="Normal"/>
     <w:qFormat/>
     <w:rPr>
-      <w:rFonts w:ascii="Arial MT" w:eastAsia="Arial MT" w:hAnsi="Arial MT" w:cs="Arial MT"/>
+      <w:rFonts w:ascii="Arial MT" w:hAnsi="Arial MT" w:eastAsia="Arial MT" w:cs="Arial MT"/>
       <w:lang w:val="de-DE"/>
     </w:rPr>
   </w:style>
@@ -16404,19 +16259,19 @@
       <w:outlineLvl w:val="2"/>
     </w:pPr>
     <w:rPr>
-      <w:rFonts w:asciiTheme="majorHAnsi" w:eastAsiaTheme="majorEastAsia" w:hAnsiTheme="majorHAnsi" w:cstheme="majorBidi"/>
+      <w:rFonts w:asciiTheme="majorHAnsi" w:hAnsiTheme="majorHAnsi" w:eastAsiaTheme="majorEastAsia" w:cstheme="majorBidi"/>
       <w:color w:val="243F60" w:themeColor="accent1" w:themeShade="7F"/>
       <w:sz w:val="24"/>
       <w:szCs w:val="24"/>
     </w:rPr>
   </w:style>
-  <w:style w:type="character" w:default="1" w:styleId="Absatz-Standardschriftart">
+  <w:style w:type="character" w:styleId="Absatz-Standardschriftart" w:default="1">
     <w:name w:val="Default Paragraph Font"/>
     <w:uiPriority w:val="1"/>
     <w:semiHidden/>
     <w:unhideWhenUsed/>
   </w:style>
-  <w:style w:type="table" w:default="1" w:styleId="NormaleTabelle">
+  <w:style w:type="table" w:styleId="NormaleTabelle" w:default="1">
     <w:name w:val="Normal Table"/>
     <w:uiPriority w:val="99"/>
     <w:semiHidden/>
@@ -16431,13 +16286,13 @@
       </w:tblCellMar>
     </w:tblPr>
   </w:style>
-  <w:style w:type="numbering" w:default="1" w:styleId="KeineListe">
+  <w:style w:type="numbering" w:styleId="KeineListe" w:default="1">
     <w:name w:val="No List"/>
     <w:uiPriority w:val="99"/>
     <w:semiHidden/>
     <w:unhideWhenUsed/>
   </w:style>
-  <w:style w:type="table" w:customStyle="1" w:styleId="TableNormal">
+  <w:style w:type="table" w:styleId="TableNormal" w:customStyle="1">
     <w:name w:val="Table Normal"/>
     <w:uiPriority w:val="2"/>
     <w:semiHidden/>
@@ -16513,7 +16368,7 @@
       <w:ind w:left="1853" w:hanging="660"/>
     </w:pPr>
   </w:style>
-  <w:style w:type="paragraph" w:customStyle="1" w:styleId="TableParagraph">
+  <w:style w:type="paragraph" w:styleId="TableParagraph" w:customStyle="1">
     <w:name w:val="Table Paragraph"/>
     <w:basedOn w:val="Standard"/>
     <w:uiPriority w:val="1"/>
@@ -16536,14 +16391,14 @@
       </w:tabs>
     </w:pPr>
   </w:style>
-  <w:style w:type="character" w:customStyle="1" w:styleId="KopfzeileZchn">
+  <w:style w:type="character" w:styleId="KopfzeileZchn" w:customStyle="1">
     <w:name w:val="Kopfzeile Zchn"/>
     <w:basedOn w:val="Absatz-Standardschriftart"/>
     <w:link w:val="Kopfzeile"/>
     <w:uiPriority w:val="99"/>
     <w:rsid w:val="0049215F"/>
     <w:rPr>
-      <w:rFonts w:ascii="Arial MT" w:eastAsia="Arial MT" w:hAnsi="Arial MT" w:cs="Arial MT"/>
+      <w:rFonts w:ascii="Arial MT" w:hAnsi="Arial MT" w:eastAsia="Arial MT" w:cs="Arial MT"/>
       <w:lang w:val="de-DE"/>
     </w:rPr>
   </w:style>
@@ -16561,14 +16416,14 @@
       </w:tabs>
     </w:pPr>
   </w:style>
-  <w:style w:type="character" w:customStyle="1" w:styleId="FuzeileZchn">
+  <w:style w:type="character" w:styleId="FuzeileZchn" w:customStyle="1">
     <w:name w:val="Fußzeile Zchn"/>
     <w:basedOn w:val="Absatz-Standardschriftart"/>
     <w:link w:val="Fuzeile"/>
     <w:uiPriority w:val="99"/>
     <w:rsid w:val="0049215F"/>
     <w:rPr>
-      <w:rFonts w:ascii="Arial MT" w:eastAsia="Arial MT" w:hAnsi="Arial MT" w:cs="Arial MT"/>
+      <w:rFonts w:ascii="Arial MT" w:hAnsi="Arial MT" w:eastAsia="Arial MT" w:cs="Arial MT"/>
       <w:lang w:val="de-DE"/>
     </w:rPr>
   </w:style>
@@ -16585,7 +16440,7 @@
       <w:szCs w:val="24"/>
     </w:rPr>
   </w:style>
-  <w:style w:type="character" w:customStyle="1" w:styleId="berschrift3Zchn">
+  <w:style w:type="character" w:styleId="berschrift3Zchn" w:customStyle="1">
     <w:name w:val="Überschrift 3 Zchn"/>
     <w:basedOn w:val="Absatz-Standardschriftart"/>
     <w:link w:val="berschrift3"/>
@@ -16593,7 +16448,7 @@
     <w:semiHidden/>
     <w:rsid w:val="001D2D07"/>
     <w:rPr>
-      <w:rFonts w:asciiTheme="majorHAnsi" w:eastAsiaTheme="majorEastAsia" w:hAnsiTheme="majorHAnsi" w:cstheme="majorBidi"/>
+      <w:rFonts w:asciiTheme="majorHAnsi" w:hAnsiTheme="majorHAnsi" w:eastAsiaTheme="majorEastAsia" w:cstheme="majorBidi"/>
       <w:color w:val="243F60" w:themeColor="accent1" w:themeShade="7F"/>
       <w:sz w:val="24"/>
       <w:szCs w:val="24"/>

</xml_diff>

<commit_message>
Doku : Added Images (Use-Case-Diagram & Class-Diagram)
</commit_message>
<xml_diff>
--- a/Dominik-Hinze-Projektdokumentation.docx
+++ b/Dominik-Hinze-Projektdokumentation.docx
@@ -7247,26 +7247,6 @@
         <w:tabs>
           <w:tab w:val="left" w:pos="1853"/>
         </w:tabs>
-        <w:spacing w:before="27"/>
-        <w:ind w:left="1853" w:hanging="360"/>
-      </w:pPr>
-      <w:r>
-        <w:rPr>
-          <w:spacing w:val="-2"/>
-        </w:rPr>
-        <w:t>Draw.io</w:t>
-      </w:r>
-    </w:p>
-    <w:p>
-      <w:pPr>
-        <w:pStyle w:val="Listenabsatz"/>
-        <w:numPr>
-          <w:ilvl w:val="2"/>
-          <w:numId w:val="10"/>
-        </w:numPr>
-        <w:tabs>
-          <w:tab w:val="left" w:pos="1853"/>
-        </w:tabs>
         <w:spacing w:before="24" w:line="264" w:lineRule="auto"/>
         <w:ind w:right="7188" w:firstLine="360"/>
       </w:pPr>
@@ -7473,68 +7453,74 @@
           <w:sz w:val="9"/>
         </w:rPr>
       </w:pPr>
+    </w:p>
+    <w:p>
+      <w:pPr>
+        <w:pStyle w:val="Textkrper"/>
+        <w:ind w:left="0"/>
+        <w:rPr>
+          <w:sz w:val="9"/>
+        </w:rPr>
+        <w:sectPr>
+          <w:pgSz w:w="11910" w:h="16840"/>
+          <w:pgMar w:top="1320" w:right="283" w:bottom="1180" w:left="283" w:header="0" w:footer="998" w:gutter="0"/>
+          <w:cols w:space="720"/>
+        </w:sectPr>
+      </w:pPr>
       <w:r>
         <w:rPr>
           <w:noProof/>
           <w:sz w:val="9"/>
         </w:rPr>
         <w:drawing>
-          <wp:anchor distT="0" distB="0" distL="0" distR="0" simplePos="0" relativeHeight="487589376" behindDoc="1" locked="0" layoutInCell="1" allowOverlap="1" wp14:anchorId="023F5D70" wp14:editId="53F0331B">
-            <wp:simplePos x="0" y="0"/>
-            <wp:positionH relativeFrom="page">
-              <wp:posOffset>899794</wp:posOffset>
-            </wp:positionH>
-            <wp:positionV relativeFrom="paragraph">
-              <wp:posOffset>86785</wp:posOffset>
-            </wp:positionV>
-            <wp:extent cx="5947613" cy="4294822"/>
-            <wp:effectExtent l="0" t="0" r="0" b="0"/>
-            <wp:wrapTopAndBottom/>
-            <wp:docPr id="6" name="Image 6" descr="Ein Bild, das Screenshot, Schwarz enthält."/>
+          <wp:inline distT="0" distB="0" distL="0" distR="0" wp14:anchorId="60D7A180" wp14:editId="64F8E864">
+            <wp:extent cx="7191375" cy="3552825"/>
+            <wp:effectExtent l="0" t="0" r="9525" b="9525"/>
+            <wp:docPr id="1209116094" name="Grafik 14"/>
             <wp:cNvGraphicFramePr>
-              <a:graphicFrameLocks xmlns:a="http://schemas.openxmlformats.org/drawingml/2006/main"/>
+              <a:graphicFrameLocks xmlns:a="http://schemas.openxmlformats.org/drawingml/2006/main" noChangeAspect="1"/>
             </wp:cNvGraphicFramePr>
             <a:graphic xmlns:a="http://schemas.openxmlformats.org/drawingml/2006/main">
               <a:graphicData uri="http://schemas.openxmlformats.org/drawingml/2006/picture">
                 <pic:pic xmlns:pic="http://schemas.openxmlformats.org/drawingml/2006/picture">
                   <pic:nvPicPr>
-                    <pic:cNvPr id="6" name="Image 6" descr="Ein Bild, das Screenshot, Schwarz enthält."/>
-                    <pic:cNvPicPr/>
+                    <pic:cNvPr id="0" name="Picture 20"/>
+                    <pic:cNvPicPr>
+                      <a:picLocks noChangeAspect="1" noChangeArrowheads="1"/>
+                    </pic:cNvPicPr>
                   </pic:nvPicPr>
                   <pic:blipFill>
-                    <a:blip r:embed="rId10" cstate="print"/>
+                    <a:blip r:embed="rId10" cstate="print">
+                      <a:extLst>
+                        <a:ext uri="{28A0092B-C50C-407E-A947-70E740481C1C}">
+                          <a14:useLocalDpi xmlns:a14="http://schemas.microsoft.com/office/drawing/2010/main" val="0"/>
+                        </a:ext>
+                      </a:extLst>
+                    </a:blip>
+                    <a:srcRect/>
                     <a:stretch>
                       <a:fillRect/>
                     </a:stretch>
                   </pic:blipFill>
-                  <pic:spPr>
+                  <pic:spPr bwMode="auto">
                     <a:xfrm>
                       <a:off x="0" y="0"/>
-                      <a:ext cx="5947613" cy="4294822"/>
+                      <a:ext cx="7191375" cy="3552825"/>
                     </a:xfrm>
                     <a:prstGeom prst="rect">
                       <a:avLst/>
                     </a:prstGeom>
+                    <a:noFill/>
+                    <a:ln>
+                      <a:noFill/>
+                    </a:ln>
                   </pic:spPr>
                 </pic:pic>
               </a:graphicData>
             </a:graphic>
-          </wp:anchor>
+          </wp:inline>
         </w:drawing>
       </w:r>
-    </w:p>
-    <w:p>
-      <w:pPr>
-        <w:pStyle w:val="Textkrper"/>
-        <w:rPr>
-          <w:sz w:val="9"/>
-        </w:rPr>
-        <w:sectPr>
-          <w:pgSz w:w="11910" w:h="16840"/>
-          <w:pgMar w:top="1320" w:right="283" w:bottom="1180" w:left="283" w:header="0" w:footer="998" w:gutter="0"/>
-          <w:cols w:space="720"/>
-        </w:sectPr>
-      </w:pPr>
     </w:p>
     <w:p>
       <w:pPr>
@@ -11025,15 +11011,7 @@
       </w:pPr>
       <w:r>
         <w:lastRenderedPageBreak/>
-        <w:t xml:space="preserve">Die Werte der Spieler werden initial so festgelegt, dass die Fähigkeiten der beiden Teams ausgeglichen sein sollten, damit sollten auch die Ergebnisse </w:t>
-      </w:r>
-      <w:proofErr w:type="gramStart"/>
-      <w:r>
-        <w:t>des Spiele</w:t>
-      </w:r>
-      <w:proofErr w:type="gramEnd"/>
-      <w:r>
-        <w:t xml:space="preserve"> ausgeglichen sein.</w:t>
+        <w:t>Die Werte der Spieler werden initial so festgelegt, dass die Fähigkeiten der beiden Teams ausgeglichen sein sollten, damit sollten auch die Ergebnisse des Spiele ausgeglichen sein.</w:t>
       </w:r>
     </w:p>
     <w:p>
@@ -11266,7 +11244,6 @@
         </w:rPr>
         <w:t xml:space="preserve"> </w:t>
       </w:r>
-      <w:proofErr w:type="gramStart"/>
       <w:r>
         <w:t>9</w:t>
       </w:r>
@@ -11279,7 +11256,6 @@
       <w:r>
         <w:t>mal</w:t>
       </w:r>
-      <w:proofErr w:type="gramEnd"/>
       <w:r>
         <w:rPr>
           <w:spacing w:val="-7"/>
@@ -11295,7 +11271,6 @@
         </w:rPr>
         <w:t xml:space="preserve"> </w:t>
       </w:r>
-      <w:proofErr w:type="gramStart"/>
       <w:r>
         <w:t>10</w:t>
       </w:r>
@@ -11308,7 +11283,6 @@
       <w:r>
         <w:t>mal</w:t>
       </w:r>
-      <w:proofErr w:type="gramEnd"/>
       <w:r>
         <w:rPr>
           <w:spacing w:val="-7"/>
@@ -11333,7 +11307,6 @@
         </w:rPr>
         <w:t xml:space="preserve"> </w:t>
       </w:r>
-      <w:proofErr w:type="gramStart"/>
       <w:r>
         <w:t>9</w:t>
       </w:r>
@@ -11346,7 +11319,6 @@
       <w:r>
         <w:t>mal</w:t>
       </w:r>
-      <w:proofErr w:type="gramEnd"/>
       <w:r>
         <w:rPr>
           <w:spacing w:val="-7"/>

</xml_diff>

<commit_message>
Doku: Added getestete-Funktionen-Aufzählung zu Testing
</commit_message>
<xml_diff>
--- a/Dominik-Hinze-Projektdokumentation.docx
+++ b/Dominik-Hinze-Projektdokumentation.docx
@@ -4536,9 +4536,9 @@
               </wp:anchor>
             </w:drawing>
           </mc:Choice>
-          <mc:Fallback xmlns:a="http://schemas.openxmlformats.org/drawingml/2006/main" xmlns:pic="http://schemas.openxmlformats.org/drawingml/2006/picture" xmlns:a14="http://schemas.microsoft.com/office/drawing/2010/main">
+          <mc:Fallback>
             <w:pict>
-              <v:shape id="Graphic 3" style="position:absolute;margin-left:513.45pt;margin-top:16.75pt;width:17.45pt;height:15.25pt;z-index:-15728640;visibility:visible;mso-wrap-style:square;mso-wrap-distance-left:0;mso-wrap-distance-top:0;mso-wrap-distance-right:0;mso-wrap-distance-bottom:0;mso-position-horizontal:absolute;mso-position-horizontal-relative:page;mso-position-vertical:absolute;mso-position-vertical-relative:text;v-text-anchor:top" coordsize="221615,193675" o:spid="_x0000_s1026" stroked="f" path="m221615,l,,,193675r221615,l221615,xe" o:gfxdata="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" w14:anchorId="6A991BBF">
+              <v:shape w14:anchorId="336CC649" id="Graphic 3" o:spid="_x0000_s1026" style="position:absolute;margin-left:513.45pt;margin-top:16.75pt;width:17.45pt;height:15.25pt;z-index:-15728640;visibility:visible;mso-wrap-style:square;mso-wrap-distance-left:0;mso-wrap-distance-top:0;mso-wrap-distance-right:0;mso-wrap-distance-bottom:0;mso-position-horizontal:absolute;mso-position-horizontal-relative:page;mso-position-vertical:absolute;mso-position-vertical-relative:text;v-text-anchor:top" coordsize="221615,193675" o:gfxdata="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" path="m221615,l,,,193675r221615,l221615,xe" stroked="f">
                 <v:path arrowok="t"/>
                 <w10:wrap type="topAndBottom" anchorx="page"/>
               </v:shape>
@@ -6426,6 +6426,9 @@
         <w:jc w:val="both"/>
       </w:pPr>
       <w:r>
+        <w:rPr>
+          <w:noProof/>
+        </w:rPr>
         <w:lastRenderedPageBreak/>
         <w:drawing>
           <wp:inline distT="0" distB="0" distL="0" distR="0" wp14:anchorId="598D190B" wp14:editId="217B7273">
@@ -7098,15 +7101,7 @@
         <w:t xml:space="preserve"> </w:t>
       </w:r>
       <w:r>
-        <w:t>"</w:t>
-      </w:r>
-      <w:proofErr w:type="spellStart"/>
-      <w:r>
-        <w:t>Figma</w:t>
-      </w:r>
-      <w:proofErr w:type="spellEnd"/>
-      <w:r>
-        <w:t>”</w:t>
+        <w:t>"Figma”</w:t>
       </w:r>
       <w:r>
         <w:rPr>
@@ -7475,47 +7470,7 @@
         <w:ind w:right="1127"/>
       </w:pPr>
       <w:r>
-        <w:t xml:space="preserve">Zuerst wurde die Konfigurations-Oberfläche erstellt. Diese Szene besteht aus mehreren klar strukturierten </w:t>
-      </w:r>
-      <w:proofErr w:type="spellStart"/>
-      <w:r>
-        <w:t>GroupBoxen</w:t>
-      </w:r>
-      <w:proofErr w:type="spellEnd"/>
-      <w:r>
-        <w:t xml:space="preserve">, die die Eingabeparameter der Simulation enthalten. Die einzelnen Elemente basieren auf WPF-Steuerelementen wie CheckBoxes, Slidern, </w:t>
-      </w:r>
-      <w:proofErr w:type="spellStart"/>
-      <w:r>
-        <w:t>ComboBoxen</w:t>
-      </w:r>
-      <w:proofErr w:type="spellEnd"/>
-      <w:r>
-        <w:t xml:space="preserve">, </w:t>
-      </w:r>
-      <w:proofErr w:type="spellStart"/>
-      <w:r>
-        <w:t>TextBlocks</w:t>
-      </w:r>
-      <w:proofErr w:type="spellEnd"/>
-      <w:r>
-        <w:t xml:space="preserve"> und Buttons. Slider werden beispielsweise zusammen mit </w:t>
-      </w:r>
-      <w:proofErr w:type="spellStart"/>
-      <w:r>
-        <w:t>TextBlocks</w:t>
-      </w:r>
-      <w:proofErr w:type="spellEnd"/>
-      <w:r>
-        <w:t xml:space="preserve"> verwendet, sodass Werteänderungen sofort sichtbar sind. Buttons lösen Klick-Ereignisse aus, um Aktionen wie das Starten der Simulation zu ermöglichen. Insgesamt deckt die Konfigurations-Oberfläche alle relevanten Einstellungen ab, die die Benutzer beeinflussen können, darunter Landschaft, Wald, Feuerverhalten und Wetterbedingungen. Ein zentrales Steuerelement ist das Zahnrad-Icon oben rechts, über das das Grafikeinstellungsfenster geöffnet wird. Dort können grafische Effekte wie Blitze, Funken, Rauch oder verbrannte Bäume ein- und ausgeschaltet werden. Die Gruppierung der Steuerelemente innerhalb der </w:t>
-      </w:r>
-      <w:proofErr w:type="spellStart"/>
-      <w:r>
-        <w:t>GroupBoxen</w:t>
-      </w:r>
-      <w:proofErr w:type="spellEnd"/>
-      <w:r>
-        <w:t xml:space="preserve"> sorgt für eine übersichtliche und intuitive Bedienung.</w:t>
+        <w:t>Zuerst wurde die Konfigurations-Oberfläche erstellt. Diese Szene besteht aus mehreren klar strukturierten GroupBoxen, die die Eingabeparameter der Simulation enthalten. Die einzelnen Elemente basieren auf WPF-Steuerelementen wie CheckBoxes, Slidern, ComboBoxen, TextBlocks und Buttons. Slider werden beispielsweise zusammen mit TextBlocks verwendet, sodass Werteänderungen sofort sichtbar sind. Buttons lösen Klick-Ereignisse aus, um Aktionen wie das Starten der Simulation zu ermöglichen. Insgesamt deckt die Konfigurations-Oberfläche alle relevanten Einstellungen ab, die die Benutzer beeinflussen können, darunter Landschaft, Wald, Feuerverhalten und Wetterbedingungen. Ein zentrales Steuerelement ist das Zahnrad-Icon oben rechts, über das das Grafikeinstellungsfenster geöffnet wird. Dort können grafische Effekte wie Blitze, Funken, Rauch oder verbrannte Bäume ein- und ausgeschaltet werden. Die Gruppierung der Steuerelemente innerhalb der GroupBoxen sorgt für eine übersichtliche und intuitive Bedienung.</w:t>
       </w:r>
     </w:p>
     <w:p>
@@ -7525,15 +7480,7 @@
         <w:ind w:right="1127"/>
       </w:pPr>
       <w:r>
-        <w:t xml:space="preserve">Die Simulations-Szene stellt den Wald auf einem Canvas dar, auf dem die Bäume als dynamische Ellipse-Elemente erzeugt und verwaltet werden. Statusinformationen wie die aktuelle Laufzeit, die insgesamt gewachsenen und verbrannten Bäume sowie die Baumdichte werden über </w:t>
-      </w:r>
-      <w:proofErr w:type="spellStart"/>
-      <w:r>
-        <w:t>TextBlocks</w:t>
-      </w:r>
-      <w:proofErr w:type="spellEnd"/>
-      <w:r>
-        <w:t xml:space="preserve"> angezeigt. Über einen Slider kann die Wiedergabegeschwindigkeit der Simulation angepasst werden, und über Mausklicks auf dem Canvas kann der Benutzer Bäume beeinflussen. Alle Baumobjekte und Effekte werden dynamisch über Canvas-Elemente verwaltet. Die Szene speichert Wachstum und Brandereignisse, die anschließend in einer Auswertung angezeigt werden.</w:t>
+        <w:t>Die Simulations-Szene stellt den Wald auf einem Canvas dar, auf dem die Bäume als dynamische Ellipse-Elemente erzeugt und verwaltet werden. Statusinformationen wie die aktuelle Laufzeit, die insgesamt gewachsenen und verbrannten Bäume sowie die Baumdichte werden über TextBlocks angezeigt. Über einen Slider kann die Wiedergabegeschwindigkeit der Simulation angepasst werden, und über Mausklicks auf dem Canvas kann der Benutzer Bäume beeinflussen. Alle Baumobjekte und Effekte werden dynamisch über Canvas-Elemente verwaltet. Die Szene speichert Wachstum und Brandereignisse, die anschließend in einer Auswertung angezeigt werden.</w:t>
       </w:r>
     </w:p>
     <w:p>
@@ -7543,23 +7490,7 @@
         <w:ind w:right="1127"/>
       </w:pPr>
       <w:r>
-        <w:t xml:space="preserve">Die Auswertungs-Oberfläche wurde ebenfalls als eigenständiges WPF-Fenster umgesetzt. Sie zeigt nach Abschluss einer Simulation die wichtigsten Kennzahlen in übersichtlicher Form über </w:t>
-      </w:r>
-      <w:proofErr w:type="spellStart"/>
-      <w:r>
-        <w:t>TextBlocks</w:t>
-      </w:r>
-      <w:proofErr w:type="spellEnd"/>
-      <w:r>
-        <w:t xml:space="preserve">, darunter Luftfeuchtigkeit, Temperatur und Laufzeit der Simulation. Für die grafische Darstellung der Ergebnisse wurden Diagramme mit </w:t>
-      </w:r>
-      <w:proofErr w:type="spellStart"/>
-      <w:r>
-        <w:t>OxyPlot</w:t>
-      </w:r>
-      <w:proofErr w:type="spellEnd"/>
-      <w:r>
-        <w:t xml:space="preserve"> integriert. Zwei Hauptdiagramme visualisieren den zeitlichen Verlauf der Bäume: die Gesamtzahl der gewachsenen und verbrannten Bäume sowie die Anzahl der aktuell aktiven Bäume. Die Diagramme wurden gezielt in die Benutzeroberfläche eingebunden, um die Auswertung übersichtlich und interaktiv zu gestalten.</w:t>
+        <w:t>Die Auswertungs-Oberfläche wurde ebenfalls als eigenständiges WPF-Fenster umgesetzt. Sie zeigt nach Abschluss einer Simulation die wichtigsten Kennzahlen in übersichtlicher Form über TextBlocks, darunter Luftfeuchtigkeit, Temperatur und Laufzeit der Simulation. Für die grafische Darstellung der Ergebnisse wurden Diagramme mit OxyPlot integriert. Zwei Hauptdiagramme visualisieren den zeitlichen Verlauf der Bäume: die Gesamtzahl der gewachsenen und verbrannten Bäume sowie die Anzahl der aktuell aktiven Bäume. Die Diagramme wurden gezielt in die Benutzeroberfläche eingebunden, um die Auswertung übersichtlich und interaktiv zu gestalten.</w:t>
       </w:r>
     </w:p>
     <w:p>
@@ -7664,105 +7595,7 @@
         <w:rPr>
           <w:spacing w:val="-2"/>
         </w:rPr>
-        <w:t xml:space="preserve">Die Geschäftslogik der Waldbrandsimulation basiert auf der zentralen Konfiguration </w:t>
-      </w:r>
-      <w:proofErr w:type="spellStart"/>
-      <w:r>
-        <w:rPr>
-          <w:spacing w:val="-2"/>
-        </w:rPr>
-        <w:t>SimulationConfig</w:t>
-      </w:r>
-      <w:proofErr w:type="spellEnd"/>
-      <w:r>
-        <w:rPr>
-          <w:spacing w:val="-2"/>
-        </w:rPr>
-        <w:t xml:space="preserve">, die </w:t>
-      </w:r>
-      <w:proofErr w:type="spellStart"/>
-      <w:r>
-        <w:rPr>
-          <w:spacing w:val="-2"/>
-        </w:rPr>
-        <w:t>TreeConfig</w:t>
-      </w:r>
-      <w:proofErr w:type="spellEnd"/>
-      <w:r>
-        <w:rPr>
-          <w:spacing w:val="-2"/>
-        </w:rPr>
-        <w:t xml:space="preserve">, </w:t>
-      </w:r>
-      <w:proofErr w:type="spellStart"/>
-      <w:r>
-        <w:rPr>
-          <w:spacing w:val="-2"/>
-        </w:rPr>
-        <w:t>FireConfig</w:t>
-      </w:r>
-      <w:proofErr w:type="spellEnd"/>
-      <w:r>
-        <w:rPr>
-          <w:spacing w:val="-2"/>
-        </w:rPr>
-        <w:t xml:space="preserve">, </w:t>
-      </w:r>
-      <w:proofErr w:type="spellStart"/>
-      <w:r>
-        <w:rPr>
-          <w:spacing w:val="-2"/>
-        </w:rPr>
-        <w:t>EnvironmentConfig</w:t>
-      </w:r>
-      <w:proofErr w:type="spellEnd"/>
-      <w:r>
-        <w:rPr>
-          <w:spacing w:val="-2"/>
-        </w:rPr>
-        <w:t xml:space="preserve">, </w:t>
-      </w:r>
-      <w:proofErr w:type="spellStart"/>
-      <w:r>
-        <w:rPr>
-          <w:spacing w:val="-2"/>
-        </w:rPr>
-        <w:t>PrefillConfig</w:t>
-      </w:r>
-      <w:proofErr w:type="spellEnd"/>
-      <w:r>
-        <w:rPr>
-          <w:spacing w:val="-2"/>
-        </w:rPr>
-        <w:t xml:space="preserve">, </w:t>
-      </w:r>
-      <w:proofErr w:type="spellStart"/>
-      <w:r>
-        <w:rPr>
-          <w:spacing w:val="-2"/>
-        </w:rPr>
-        <w:t>TerrainConfig</w:t>
-      </w:r>
-      <w:proofErr w:type="spellEnd"/>
-      <w:r>
-        <w:rPr>
-          <w:spacing w:val="-2"/>
-        </w:rPr>
-        <w:t xml:space="preserve"> und </w:t>
-      </w:r>
-      <w:proofErr w:type="spellStart"/>
-      <w:r>
-        <w:rPr>
-          <w:spacing w:val="-2"/>
-        </w:rPr>
-        <w:t>VisualEffectsConfig</w:t>
-      </w:r>
-      <w:proofErr w:type="spellEnd"/>
-      <w:r>
-        <w:rPr>
-          <w:spacing w:val="-2"/>
-        </w:rPr>
-        <w:t xml:space="preserve"> bündelt</w:t>
+        <w:t>Die Geschäftslogik der Waldbrandsimulation basiert auf der zentralen Konfiguration SimulationConfig, die TreeConfig, FireConfig, EnvironmentConfig, PrefillConfig, TerrainConfig und VisualEffectsConfig bündelt</w:t>
       </w:r>
       <w:r>
         <w:t>.</w:t>
@@ -7779,34 +7612,10 @@
         <w:t>D</w:t>
       </w:r>
       <w:r>
-        <w:t xml:space="preserve">ie Simulation wird über das </w:t>
-      </w:r>
-      <w:proofErr w:type="spellStart"/>
-      <w:r>
-        <w:t>SimulationWindow</w:t>
-      </w:r>
-      <w:proofErr w:type="spellEnd"/>
-      <w:r>
-        <w:t xml:space="preserve"> gesteuert</w:t>
-      </w:r>
-      <w:r>
-        <w:t xml:space="preserve">, worin die Klasse </w:t>
-      </w:r>
-      <w:proofErr w:type="spellStart"/>
-      <w:r>
-        <w:t>ForestFireSimulation</w:t>
-      </w:r>
-      <w:proofErr w:type="spellEnd"/>
-      <w:r>
-        <w:t xml:space="preserve"> mit Hilfe von </w:t>
-      </w:r>
-      <w:proofErr w:type="spellStart"/>
-      <w:r>
-        <w:t>SimulationClock</w:t>
-      </w:r>
-      <w:proofErr w:type="spellEnd"/>
-      <w:r>
-        <w:t xml:space="preserve"> </w:t>
+        <w:t>ie Simulation wird über das SimulationWindow gesteuert</w:t>
+      </w:r>
+      <w:r>
+        <w:t xml:space="preserve">, worin die Klasse ForestFireSimulation mit Hilfe von SimulationClock </w:t>
       </w:r>
       <w:r>
         <w:t xml:space="preserve">die Simulationszeit und zeitlich basierten Events auslöst </w:t>
@@ -7814,29 +7623,14 @@
       <w:r>
         <w:t xml:space="preserve">und </w:t>
       </w:r>
-      <w:proofErr w:type="spellStart"/>
       <w:r>
         <w:t>ForestGrid</w:t>
       </w:r>
-      <w:proofErr w:type="spellEnd"/>
-      <w:r>
-        <w:t xml:space="preserve"> über die Zustände der Bäume Bescheid </w:t>
-      </w:r>
-      <w:proofErr w:type="spellStart"/>
-      <w:r>
-        <w:t>wei</w:t>
-      </w:r>
-      <w:proofErr w:type="spellEnd"/>
-      <w:r>
-        <w:t xml:space="preserve">. Zunächst wird das Wald-Raster erstellt und je nach </w:t>
-      </w:r>
-      <w:proofErr w:type="spellStart"/>
-      <w:r>
-        <w:t>Prefill</w:t>
-      </w:r>
-      <w:proofErr w:type="spellEnd"/>
-      <w:r>
-        <w:t>-Option teilweise mit Bäumen befüllt. Aktivierte Terrain-Generierung beeinflusst Baumwachstum und Brandausbreitung über Geländehöhen und -typen.</w:t>
+      <w:r>
+        <w:t xml:space="preserve"> über die Zustände der Bäume Bescheid wei</w:t>
+      </w:r>
+      <w:r>
+        <w:t>. Zunächst wird das Wald-Raster erstellt und je nach Prefill-Option teilweise mit Bäumen befüllt. Aktivierte Terrain-Generierung beeinflusst Baumwachstum und Brandausbreitung über Geländehöhen und -typen.</w:t>
       </w:r>
     </w:p>
     <w:p>
@@ -7850,53 +7644,19 @@
         <w:t>Bäume können wachsen, Feuer fangen und brennen, wobei Umgebungsfaktoren wie Wind, Temperatur und Luftfeuchtigkeit die Wahrscheinlichkeit für Brandausbreitung bestimmen. Zustände werden</w:t>
       </w:r>
       <w:r>
-        <w:t xml:space="preserve"> im </w:t>
-      </w:r>
-      <w:proofErr w:type="spellStart"/>
-      <w:r>
-        <w:t>ForestGrid</w:t>
-      </w:r>
-      <w:proofErr w:type="spellEnd"/>
-      <w:r>
-        <w:t xml:space="preserve"> mit Hilfe von</w:t>
-      </w:r>
-      <w:r>
-        <w:t xml:space="preserve"> </w:t>
-      </w:r>
-      <w:proofErr w:type="spellStart"/>
-      <w:r>
-        <w:t>ForestCellState</w:t>
-      </w:r>
-      <w:proofErr w:type="spellEnd"/>
-      <w:r>
-        <w:t xml:space="preserve"> verwaltet, und aktive Baumzellen werden auf dem Canvas angezeigt. Visuelle Effekte wie Feuer, Rauch, Blitze oder verbrannte Bäume werden</w:t>
-      </w:r>
-      <w:r>
-        <w:t xml:space="preserve"> mit </w:t>
-      </w:r>
-      <w:proofErr w:type="spellStart"/>
-      <w:r>
-        <w:t>SimulationRenderer</w:t>
-      </w:r>
-      <w:proofErr w:type="spellEnd"/>
-      <w:r>
-        <w:t xml:space="preserve"> über </w:t>
-      </w:r>
-      <w:proofErr w:type="spellStart"/>
-      <w:r>
-        <w:t>ParticleGenerator</w:t>
-      </w:r>
-      <w:proofErr w:type="spellEnd"/>
-      <w:r>
-        <w:t xml:space="preserve"> und die </w:t>
-      </w:r>
-      <w:proofErr w:type="spellStart"/>
-      <w:r>
-        <w:t>Konfig</w:t>
-      </w:r>
-      <w:proofErr w:type="spellEnd"/>
-      <w:r>
-        <w:t xml:space="preserve"> </w:t>
+        <w:t xml:space="preserve"> im ForestGrid mit Hilfe von</w:t>
+      </w:r>
+      <w:r>
+        <w:t xml:space="preserve"> ForestCellState verwaltet, und aktive Baumzellen werden auf dem Canvas angezeigt. Visuelle Effekte wie Feuer, Rauch, Blitze oder verbrannte Bäume werden</w:t>
+      </w:r>
+      <w:r>
+        <w:t xml:space="preserve"> mit SimulationRenderer</w:t>
+      </w:r>
+      <w:r>
+        <w:t xml:space="preserve"> über ParticleGenerator und die </w:t>
+      </w:r>
+      <w:r>
+        <w:t xml:space="preserve">Konfig </w:t>
       </w:r>
       <w:r>
         <w:t>umgesetzt.</w:t>
@@ -8538,15 +8298,7 @@
         <w:ind w:right="1129"/>
       </w:pPr>
       <w:r>
-        <w:t xml:space="preserve">Erweiterung um einen </w:t>
-      </w:r>
-      <w:proofErr w:type="spellStart"/>
-      <w:r>
-        <w:t>Map</w:t>
-      </w:r>
-      <w:proofErr w:type="spellEnd"/>
-      <w:r>
-        <w:t>-Editor, der es ermöglicht, individuelle Waldlandschaften zu gestalten, Startbedingungen anzupassen oder Brände gezielt zu setzen.</w:t>
+        <w:t>Erweiterung um einen Map-Editor, der es ermöglicht, individuelle Waldlandschaften zu gestalten, Startbedingungen anzupassen oder Brände gezielt zu setzen.</w:t>
       </w:r>
     </w:p>
     <w:p>
@@ -9746,7 +9498,6 @@
         <w:spacing w:before="27"/>
         <w:ind w:left="1853" w:hanging="360"/>
       </w:pPr>
-      <w:proofErr w:type="spellStart"/>
       <w:r>
         <w:rPr>
           <w:spacing w:val="-2"/>
@@ -9759,7 +9510,6 @@
         </w:rPr>
         <w:t>UML</w:t>
       </w:r>
-      <w:proofErr w:type="spellEnd"/>
     </w:p>
     <w:p>
       <w:pPr>
@@ -9783,11 +9533,9 @@
         </w:rPr>
         <w:t xml:space="preserve"> </w:t>
       </w:r>
-      <w:proofErr w:type="spellStart"/>
       <w:r>
         <w:t>Paradigm</w:t>
       </w:r>
-      <w:proofErr w:type="spellEnd"/>
       <w:r>
         <w:rPr>
           <w:spacing w:val="-15"/>
@@ -12907,21 +12655,33 @@
         </w:tabs>
         <w:spacing w:before="0" w:line="231" w:lineRule="exact"/>
         <w:ind w:left="1851" w:hanging="358"/>
-      </w:pPr>
-      <w:r>
-        <w:t>Wiedergabegeschwindigkeiten</w:t>
-      </w:r>
-      <w:r>
-        <w:rPr>
-          <w:spacing w:val="-14"/>
-        </w:rPr>
-        <w:t xml:space="preserve"> </w:t>
-      </w:r>
-      <w:r>
-        <w:rPr>
-          <w:spacing w:val="-2"/>
-        </w:rPr>
-        <w:t>testen</w:t>
+        <w:rPr>
+          <w:lang w:val="en-US"/>
+        </w:rPr>
+      </w:pPr>
+      <w:r>
+        <w:rPr>
+          <w:lang w:val="en-US"/>
+        </w:rPr>
+        <w:t>„</w:t>
+      </w:r>
+      <w:r>
+        <w:rPr>
+          <w:lang w:val="en-US"/>
+        </w:rPr>
+        <w:t>Grow-Forest</w:t>
+      </w:r>
+      <w:r>
+        <w:rPr>
+          <w:lang w:val="en-US"/>
+        </w:rPr>
+        <w:t>“</w:t>
+      </w:r>
+      <w:r>
+        <w:rPr>
+          <w:lang w:val="en-US"/>
+        </w:rPr>
+        <w:t>-Checkbox</w:t>
       </w:r>
     </w:p>
     <w:p>
@@ -12938,6 +12698,100 @@
         <w:ind w:left="1851" w:hanging="358"/>
       </w:pPr>
       <w:r>
+        <w:t>„</w:t>
+      </w:r>
+      <w:r>
+        <w:t>Random-Wind-Direction</w:t>
+      </w:r>
+      <w:r>
+        <w:t>“</w:t>
+      </w:r>
+    </w:p>
+    <w:p>
+      <w:pPr>
+        <w:pStyle w:val="Listenabsatz"/>
+        <w:numPr>
+          <w:ilvl w:val="0"/>
+          <w:numId w:val="7"/>
+        </w:numPr>
+        <w:tabs>
+          <w:tab w:val="left" w:pos="1851"/>
+        </w:tabs>
+        <w:spacing w:before="127"/>
+        <w:ind w:left="1851" w:hanging="358"/>
+      </w:pPr>
+      <w:r>
+        <w:t>Blitzeinschlag-Abstände</w:t>
+      </w:r>
+    </w:p>
+    <w:p>
+      <w:pPr>
+        <w:pStyle w:val="Listenabsatz"/>
+        <w:numPr>
+          <w:ilvl w:val="0"/>
+          <w:numId w:val="7"/>
+        </w:numPr>
+        <w:tabs>
+          <w:tab w:val="left" w:pos="1851"/>
+        </w:tabs>
+        <w:spacing w:before="127"/>
+        <w:ind w:left="1851" w:hanging="358"/>
+      </w:pPr>
+      <w:r>
+        <w:t>Tastatur-Reset (R)</w:t>
+      </w:r>
+    </w:p>
+    <w:p>
+      <w:pPr>
+        <w:pStyle w:val="Listenabsatz"/>
+        <w:numPr>
+          <w:ilvl w:val="0"/>
+          <w:numId w:val="7"/>
+        </w:numPr>
+        <w:tabs>
+          <w:tab w:val="left" w:pos="1851"/>
+        </w:tabs>
+        <w:spacing w:before="127"/>
+        <w:ind w:left="1851" w:hanging="358"/>
+      </w:pPr>
+      <w:r>
+        <w:t>Korrekte Info-Zeichen Tooltip</w:t>
+      </w:r>
+      <w:r>
+        <w:t>s</w:t>
+      </w:r>
+    </w:p>
+    <w:p>
+      <w:pPr>
+        <w:pStyle w:val="Listenabsatz"/>
+        <w:numPr>
+          <w:ilvl w:val="0"/>
+          <w:numId w:val="7"/>
+        </w:numPr>
+        <w:tabs>
+          <w:tab w:val="left" w:pos="1851"/>
+        </w:tabs>
+        <w:spacing w:before="127"/>
+        <w:ind w:left="1851" w:hanging="358"/>
+      </w:pPr>
+      <w:r>
+        <w:t xml:space="preserve">Wiedergabegeschwindigkeit testen </w:t>
+      </w:r>
+    </w:p>
+    <w:p>
+      <w:pPr>
+        <w:pStyle w:val="Listenabsatz"/>
+        <w:numPr>
+          <w:ilvl w:val="0"/>
+          <w:numId w:val="7"/>
+        </w:numPr>
+        <w:tabs>
+          <w:tab w:val="left" w:pos="1851"/>
+        </w:tabs>
+        <w:spacing w:before="127"/>
+        <w:ind w:left="1851" w:hanging="358"/>
+      </w:pPr>
+      <w:r>
         <w:t>Die</w:t>
       </w:r>
       <w:r>
@@ -12965,7 +12819,7 @@
         <w:t xml:space="preserve"> </w:t>
       </w:r>
       <w:r>
-        <w:t>Spielerwerte</w:t>
+        <w:t>Grafiksettings</w:t>
       </w:r>
       <w:r>
         <w:rPr>
@@ -12983,19 +12837,10 @@
         <w:t xml:space="preserve"> </w:t>
       </w:r>
       <w:r>
-        <w:t>das</w:t>
-      </w:r>
-      <w:r>
-        <w:rPr>
-          <w:spacing w:val="-2"/>
-        </w:rPr>
-        <w:t xml:space="preserve"> </w:t>
-      </w:r>
-      <w:r>
-        <w:rPr>
-          <w:spacing w:val="-4"/>
-        </w:rPr>
-        <w:t>Spiel</w:t>
+        <w:t>d</w:t>
+      </w:r>
+      <w:r>
+        <w:t>ie Brand-Darstellung</w:t>
       </w:r>
     </w:p>
     <w:p>
@@ -13030,28 +12875,221 @@
         <w:t xml:space="preserve"> </w:t>
       </w:r>
       <w:r>
-        <w:t>Generierung</w:t>
-      </w:r>
-      <w:r>
-        <w:rPr>
-          <w:spacing w:val="-4"/>
-        </w:rPr>
-        <w:t xml:space="preserve"> </w:t>
-      </w:r>
-      <w:r>
-        <w:t>der</w:t>
-      </w:r>
-      <w:r>
-        <w:rPr>
-          <w:spacing w:val="-6"/>
-        </w:rPr>
-        <w:t xml:space="preserve"> </w:t>
-      </w:r>
-      <w:r>
-        <w:rPr>
-          <w:spacing w:val="-2"/>
-        </w:rPr>
-        <w:t>Spielerwerte</w:t>
+        <w:t>Führung zur Auswertung im nicht wachsenden Wald-Modus</w:t>
+      </w:r>
+    </w:p>
+    <w:p>
+      <w:pPr>
+        <w:pStyle w:val="Listenabsatz"/>
+        <w:numPr>
+          <w:ilvl w:val="0"/>
+          <w:numId w:val="7"/>
+        </w:numPr>
+        <w:tabs>
+          <w:tab w:val="left" w:pos="1851"/>
+        </w:tabs>
+        <w:spacing w:before="123"/>
+        <w:ind w:left="1851" w:hanging="358"/>
+      </w:pPr>
+      <w:r>
+        <w:t>Wind-Kompass</w:t>
+      </w:r>
+      <w:r>
+        <w:t xml:space="preserve"> muss sich mit Random-Wind dynamisch </w:t>
+      </w:r>
+      <w:r>
+        <w:t>aktualisieren</w:t>
+      </w:r>
+    </w:p>
+    <w:p>
+      <w:pPr>
+        <w:pStyle w:val="Listenabsatz"/>
+        <w:numPr>
+          <w:ilvl w:val="0"/>
+          <w:numId w:val="7"/>
+        </w:numPr>
+        <w:tabs>
+          <w:tab w:val="left" w:pos="1851"/>
+        </w:tabs>
+        <w:spacing w:before="123"/>
+        <w:ind w:left="1851" w:hanging="358"/>
+      </w:pPr>
+      <w:r>
+        <w:t xml:space="preserve">Overlay verschwindet, wenn </w:t>
+      </w:r>
+      <w:r>
+        <w:t>auf dem Fortsetzen</w:t>
+      </w:r>
+      <w:r>
+        <w:t>/Start -Knopf drückt</w:t>
+      </w:r>
+    </w:p>
+    <w:p>
+      <w:pPr>
+        <w:pStyle w:val="Listenabsatz"/>
+        <w:numPr>
+          <w:ilvl w:val="0"/>
+          <w:numId w:val="7"/>
+        </w:numPr>
+        <w:tabs>
+          <w:tab w:val="left" w:pos="1851"/>
+        </w:tabs>
+        <w:spacing w:before="123"/>
+        <w:ind w:left="1851" w:hanging="358"/>
+      </w:pPr>
+      <w:r>
+        <w:t>Start/Pause mit Leertaste ausführbar</w:t>
+      </w:r>
+    </w:p>
+    <w:p>
+      <w:pPr>
+        <w:pStyle w:val="Listenabsatz"/>
+        <w:numPr>
+          <w:ilvl w:val="0"/>
+          <w:numId w:val="7"/>
+        </w:numPr>
+        <w:tabs>
+          <w:tab w:val="left" w:pos="1851"/>
+        </w:tabs>
+        <w:spacing w:before="123"/>
+        <w:ind w:left="1851" w:hanging="358"/>
+      </w:pPr>
+      <w:r>
+        <w:t>Maustasten-Funktionen</w:t>
+      </w:r>
+      <w:r>
+        <w:t xml:space="preserve"> für</w:t>
+      </w:r>
+      <w:r>
+        <w:t xml:space="preserve"> Wald-Bearbeitung</w:t>
+      </w:r>
+    </w:p>
+    <w:p>
+      <w:pPr>
+        <w:pStyle w:val="Listenabsatz"/>
+        <w:numPr>
+          <w:ilvl w:val="0"/>
+          <w:numId w:val="7"/>
+        </w:numPr>
+        <w:tabs>
+          <w:tab w:val="left" w:pos="1851"/>
+        </w:tabs>
+        <w:spacing w:before="123"/>
+        <w:ind w:left="1851" w:hanging="358"/>
+      </w:pPr>
+      <w:r>
+        <w:t>Höchste Wiedergabegeschwindigkeit beeinflusst Effektdarstellung</w:t>
+      </w:r>
+    </w:p>
+    <w:p>
+      <w:pPr>
+        <w:pStyle w:val="Listenabsatz"/>
+        <w:numPr>
+          <w:ilvl w:val="0"/>
+          <w:numId w:val="7"/>
+        </w:numPr>
+        <w:tabs>
+          <w:tab w:val="left" w:pos="1851"/>
+        </w:tabs>
+        <w:spacing w:before="123"/>
+        <w:ind w:left="1851" w:hanging="358"/>
+      </w:pPr>
+      <w:r>
+        <w:t>Windeffekt-Berechnung mit wenig und viel Wind-Stärke</w:t>
+      </w:r>
+    </w:p>
+    <w:p>
+      <w:pPr>
+        <w:pStyle w:val="Listenabsatz"/>
+        <w:numPr>
+          <w:ilvl w:val="0"/>
+          <w:numId w:val="7"/>
+        </w:numPr>
+        <w:tabs>
+          <w:tab w:val="left" w:pos="1851"/>
+        </w:tabs>
+        <w:spacing w:before="123"/>
+        <w:ind w:left="1851" w:hanging="358"/>
+      </w:pPr>
+      <w:r>
+        <w:t>Luftfeuchtigkeit beeinflusst Ausbreitungschance</w:t>
+      </w:r>
+    </w:p>
+    <w:p>
+      <w:pPr>
+        <w:pStyle w:val="Listenabsatz"/>
+        <w:numPr>
+          <w:ilvl w:val="0"/>
+          <w:numId w:val="7"/>
+        </w:numPr>
+        <w:tabs>
+          <w:tab w:val="left" w:pos="1851"/>
+        </w:tabs>
+        <w:spacing w:before="123"/>
+        <w:ind w:left="1851" w:hanging="358"/>
+      </w:pPr>
+      <w:r>
+        <w:t>Lufttemperatur wirkt sich auf Waldbrand aus</w:t>
+      </w:r>
+    </w:p>
+    <w:p>
+      <w:pPr>
+        <w:pStyle w:val="Listenabsatz"/>
+        <w:numPr>
+          <w:ilvl w:val="0"/>
+          <w:numId w:val="7"/>
+        </w:numPr>
+        <w:tabs>
+          <w:tab w:val="left" w:pos="1851"/>
+        </w:tabs>
+        <w:spacing w:before="123"/>
+        <w:ind w:left="1851" w:hanging="358"/>
+      </w:pPr>
+      <w:r>
+        <w:t>Wald-Dichte beeinflusst Chance</w:t>
+      </w:r>
+      <w:r>
+        <w:t xml:space="preserve"> auf </w:t>
+      </w:r>
+      <w:r>
+        <w:t>Blitzeinschlag</w:t>
+      </w:r>
+      <w:r>
+        <w:t xml:space="preserve"> bei Baum-Zelle</w:t>
+      </w:r>
+    </w:p>
+    <w:p>
+      <w:pPr>
+        <w:pStyle w:val="Listenabsatz"/>
+        <w:numPr>
+          <w:ilvl w:val="0"/>
+          <w:numId w:val="7"/>
+        </w:numPr>
+        <w:tabs>
+          <w:tab w:val="left" w:pos="1851"/>
+        </w:tabs>
+        <w:spacing w:before="123"/>
+        <w:ind w:left="1851" w:hanging="358"/>
+      </w:pPr>
+      <w:r>
+        <w:t>Exportierung der Auswertungsdaten per Knopfdruck als CSV-Datei</w:t>
+      </w:r>
+    </w:p>
+    <w:p>
+      <w:pPr>
+        <w:pStyle w:val="Listenabsatz"/>
+        <w:numPr>
+          <w:ilvl w:val="0"/>
+          <w:numId w:val="7"/>
+        </w:numPr>
+        <w:tabs>
+          <w:tab w:val="left" w:pos="1851"/>
+        </w:tabs>
+        <w:spacing w:before="123"/>
+        <w:ind w:left="1851" w:hanging="358"/>
+      </w:pPr>
+      <w:r>
+        <w:t>Nachpflanzung der Bäume über 100% Dichte möglich</w:t>
       </w:r>
     </w:p>
     <w:p>
@@ -13083,19 +13121,13 @@
         <w:rPr>
           <w:spacing w:val="-2"/>
         </w:rPr>
-        <w:t>der</w:t>
-      </w:r>
-      <w:r>
-        <w:rPr>
-          <w:spacing w:val="-12"/>
-        </w:rPr>
-        <w:t xml:space="preserve"> </w:t>
+        <w:t>des Terrains</w:t>
       </w:r>
       <w:r>
         <w:rPr>
           <w:spacing w:val="-2"/>
         </w:rPr>
-        <w:t xml:space="preserve">Tagesform </w:t>
+        <w:t xml:space="preserve"> </w:t>
       </w:r>
       <w:r>
         <w:rPr>
@@ -13346,7 +13378,11 @@
         <w:t xml:space="preserve"> </w:t>
       </w:r>
       <w:r>
-        <w:t>Auswirkungen der Spielerwerte auf das Spiel zu testen, soll ein starkes Team gegen ein schwaches Team antreten. Auf der Aufstellungsseite werden alle Werte jedes</w:t>
+        <w:t xml:space="preserve">Auswirkungen der Spielerwerte auf das Spiel zu testen, soll ein starkes Team </w:t>
+      </w:r>
+      <w:r>
+        <w:lastRenderedPageBreak/>
+        <w:t>gegen ein schwaches Team antreten. Auf der Aufstellungsseite werden alle Werte jedes</w:t>
       </w:r>
       <w:r>
         <w:rPr>
@@ -18699,7 +18735,7 @@
   <w:docDefaults>
     <w:rPrDefault>
       <w:rPr>
-        <w:rFonts w:asciiTheme="minorHAnsi" w:eastAsiaTheme="minorHAnsi" w:hAnsiTheme="minorHAnsi" w:cstheme="minorBidi"/>
+        <w:rFonts w:asciiTheme="minorHAnsi" w:eastAsiaTheme="minorEastAsia" w:hAnsiTheme="minorHAnsi" w:cstheme="minorBidi"/>
         <w:sz w:val="22"/>
         <w:szCs w:val="22"/>
         <w:lang w:val="en-US" w:eastAsia="en-US" w:bidi="ar-SA"/>
@@ -19159,6 +19195,7 @@
   <w:style w:type="character" w:default="1" w:styleId="Absatz-Standardschriftart">
     <w:name w:val="Default Paragraph Font"/>
     <w:uiPriority w:val="1"/>
+    <w:semiHidden/>
     <w:unhideWhenUsed/>
   </w:style>
   <w:style w:type="table" w:default="1" w:styleId="NormaleTabelle">

</xml_diff>

<commit_message>
Doku: Minor Final Fixes & Adjustments
</commit_message>
<xml_diff>
--- a/Dominik-Hinze-Projektdokumentation.docx
+++ b/Dominik-Hinze-Projektdokumentation.docx
@@ -5633,7 +5633,25 @@
         <w:t xml:space="preserve"> </w:t>
       </w:r>
       <w:r>
-        <w:t>Diese Simulationen können grundsätzlich in zwei Kategorien unterschieden werden, und zwar Simulationen mit einem hohen wissenschaftlichen Anspruch sowie vereinfachte, visuell orientierte Anwendungen für Lern- oder Demonstrationszwecke. Diese Simulation fällt eher in die zweite Kategorie, da die Ausbreitung des Feuers autonom erfolgt und der Benutzer lediglich durch das Verändern von Parametern wie Wetterbedingungen oder Waldstruktur Einfluss auf den Verlauf nehmen kann. Bekannte Anwendungen in diesem Bereich sind häufig Teil von wissenschaftlichen Modellen oder Lernprogrammen, die sich über Jahre hinweg weiterentwickelt haben und bereits etabliert sind. Waldbrandsimulationen zeigen eine fortlaufende Weiterentwicklung in Bezug auf Realismus und Visualisierung. Zwischen bestehenden Lösungen besteht eine gewisse Konkurrenz, wobei neue Simulationen versuchen müssen, sich durch Benutzerfreundlichkeit und Verständlichkeit von bestehenden Anwendungen abzuheben.</w:t>
+        <w:t xml:space="preserve">Diese Simulationen können grundsätzlich in zwei Kategorien unterschieden werden, und zwar Simulationen mit einem hohen wissenschaftlichen Anspruch sowie vereinfachte, visuell orientierte Anwendungen für Lern- oder Demonstrationszwecke. Diese Simulation fällt eher in die zweite Kategorie, da die Ausbreitung des Feuers </w:t>
+      </w:r>
+      <w:r>
+        <w:t xml:space="preserve">auch </w:t>
+      </w:r>
+      <w:r>
+        <w:t>autonom erfolg</w:t>
+      </w:r>
+      <w:r>
+        <w:t xml:space="preserve">en kann </w:t>
+      </w:r>
+      <w:r>
+        <w:t>und der Benutzer lediglich durch das Verändern von Parametern wie Wetterbedingungen oder Waldstruktur Einfluss auf den Verlauf n</w:t>
+      </w:r>
+      <w:r>
+        <w:t>immt, aber auch den Wald während der Simulation live anpassen kann</w:t>
+      </w:r>
+      <w:r>
+        <w:t>. Bekannte Anwendungen in diesem Bereich sind häufig Teil von wissenschaftlichen Modellen oder Lernprogrammen, die sich über Jahre hinweg weiterentwickelt haben und bereits etabliert sind. Waldbrandsimulationen zeigen eine fortlaufende Weiterentwicklung in Bezug auf Realismus und Visualisierung. Zwischen bestehenden Lösungen besteht eine gewisse Konkurrenz, wobei neue Simulationen versuchen müssen, sich durch Benutzerfreundlichkeit und Verständlichkeit von bestehenden Anwendungen abzuheben.</w:t>
       </w:r>
     </w:p>
     <w:p>
@@ -6245,12 +6263,6 @@
     <w:p>
       <w:pPr>
         <w:pStyle w:val="Textkrper"/>
-        <w:ind w:left="0"/>
-      </w:pPr>
-    </w:p>
-    <w:p>
-      <w:pPr>
-        <w:pStyle w:val="Textkrper"/>
         <w:spacing w:before="33"/>
         <w:ind w:left="0"/>
       </w:pPr>
@@ -6406,7 +6418,37 @@
         <w:t>Um den Erfolg des Projektes innerhalb des vorgegebenen Zeitrahmens sicherzustellen, wurden potenzielle Risiken identifiziert und bewertet.</w:t>
       </w:r>
       <w:r>
-        <w:t xml:space="preserve"> In folgender Tabelle stellt E für die Eintrittswahrscheinlichkeit, A für die Auswirkung und R für das Gesamtrisiko.</w:t>
+        <w:t xml:space="preserve"> In folgender Tabelle stellt </w:t>
+      </w:r>
+      <w:r>
+        <w:rPr>
+          <w:b/>
+          <w:bCs/>
+        </w:rPr>
+        <w:t>E</w:t>
+      </w:r>
+      <w:r>
+        <w:t xml:space="preserve"> für die Eintrittswahrscheinlichkeit, </w:t>
+      </w:r>
+      <w:r>
+        <w:rPr>
+          <w:b/>
+          <w:bCs/>
+        </w:rPr>
+        <w:t>A</w:t>
+      </w:r>
+      <w:r>
+        <w:t xml:space="preserve"> für die Auswirkung und </w:t>
+      </w:r>
+      <w:r>
+        <w:rPr>
+          <w:b/>
+          <w:bCs/>
+        </w:rPr>
+        <w:t>R</w:t>
+      </w:r>
+      <w:r>
+        <w:t xml:space="preserve"> für das Gesamtrisiko.</w:t>
       </w:r>
       <w:r>
         <w:t xml:space="preserve"> Auf einer Skala 1 (gering) bis 5 (hoch</w:t>
@@ -6415,57 +6457,1060 @@
         <w:t>). Das</w:t>
       </w:r>
       <w:r>
-        <w:t xml:space="preserve"> Gesamtrisiko ergibt sich aus dem Produkt beider Werte: (E x A).</w:t>
-      </w:r>
-    </w:p>
+        <w:t xml:space="preserve"> Gesamtrisiko ergibt sich aus dem Produkt beider Werte: (</w:t>
+      </w:r>
+      <w:r>
+        <w:rPr>
+          <w:b/>
+          <w:bCs/>
+        </w:rPr>
+        <w:t>E</w:t>
+      </w:r>
+      <w:r>
+        <w:t xml:space="preserve"> x </w:t>
+      </w:r>
+      <w:r>
+        <w:rPr>
+          <w:b/>
+          <w:bCs/>
+        </w:rPr>
+        <w:t>A</w:t>
+      </w:r>
+      <w:r>
+        <w:t>).</w:t>
+      </w:r>
+    </w:p>
+    <w:tbl>
+      <w:tblPr>
+        <w:tblW w:w="0" w:type="auto"/>
+        <w:tblCellSpacing w:w="15" w:type="dxa"/>
+        <w:tblCellMar>
+          <w:top w:w="15" w:type="dxa"/>
+          <w:left w:w="15" w:type="dxa"/>
+          <w:bottom w:w="15" w:type="dxa"/>
+          <w:right w:w="15" w:type="dxa"/>
+        </w:tblCellMar>
+        <w:tblLook w:val="04A0" w:firstRow="1" w:lastRow="0" w:firstColumn="1" w:lastColumn="0" w:noHBand="0" w:noVBand="1"/>
+      </w:tblPr>
+      <w:tblGrid>
+        <w:gridCol w:w="4530"/>
+        <w:gridCol w:w="251"/>
+        <w:gridCol w:w="264"/>
+        <w:gridCol w:w="357"/>
+        <w:gridCol w:w="5926"/>
+      </w:tblGrid>
+      <w:tr>
+        <w:trPr>
+          <w:tblHeader/>
+          <w:tblCellSpacing w:w="15" w:type="dxa"/>
+        </w:trPr>
+        <w:tc>
+          <w:tcPr>
+            <w:tcW w:w="0" w:type="auto"/>
+            <w:tcBorders>
+              <w:top w:val="single" w:sz="6" w:space="0" w:color="auto"/>
+              <w:left w:val="single" w:sz="6" w:space="0" w:color="auto"/>
+              <w:bottom w:val="single" w:sz="6" w:space="0" w:color="auto"/>
+              <w:right w:val="single" w:sz="6" w:space="0" w:color="auto"/>
+            </w:tcBorders>
+            <w:vAlign w:val="center"/>
+            <w:hideMark/>
+          </w:tcPr>
+          <w:p>
+            <w:pPr>
+              <w:widowControl/>
+              <w:autoSpaceDE/>
+              <w:autoSpaceDN/>
+              <w:rPr>
+                <w:rFonts w:ascii="Arial" w:eastAsia="Times New Roman" w:hAnsi="Arial" w:cs="Arial"/>
+                <w:sz w:val="24"/>
+                <w:szCs w:val="24"/>
+                <w:lang w:eastAsia="de-DE"/>
+              </w:rPr>
+            </w:pPr>
+            <w:r>
+              <w:rPr>
+                <w:rFonts w:ascii="Arial" w:eastAsia="Times New Roman" w:hAnsi="Arial" w:cs="Arial"/>
+                <w:b/>
+                <w:bCs/>
+                <w:sz w:val="24"/>
+                <w:szCs w:val="24"/>
+                <w:lang w:eastAsia="de-DE"/>
+              </w:rPr>
+              <w:lastRenderedPageBreak/>
+              <w:t>Risiko</w:t>
+            </w:r>
+          </w:p>
+        </w:tc>
+        <w:tc>
+          <w:tcPr>
+            <w:tcW w:w="0" w:type="auto"/>
+            <w:tcBorders>
+              <w:top w:val="single" w:sz="6" w:space="0" w:color="auto"/>
+              <w:left w:val="single" w:sz="6" w:space="0" w:color="auto"/>
+              <w:bottom w:val="single" w:sz="6" w:space="0" w:color="auto"/>
+              <w:right w:val="single" w:sz="6" w:space="0" w:color="auto"/>
+            </w:tcBorders>
+            <w:vAlign w:val="center"/>
+            <w:hideMark/>
+          </w:tcPr>
+          <w:p>
+            <w:pPr>
+              <w:widowControl/>
+              <w:autoSpaceDE/>
+              <w:autoSpaceDN/>
+              <w:rPr>
+                <w:rFonts w:ascii="Arial" w:eastAsia="Times New Roman" w:hAnsi="Arial" w:cs="Arial"/>
+                <w:sz w:val="24"/>
+                <w:szCs w:val="24"/>
+                <w:lang w:eastAsia="de-DE"/>
+              </w:rPr>
+            </w:pPr>
+            <w:r>
+              <w:rPr>
+                <w:rFonts w:ascii="Arial" w:eastAsia="Times New Roman" w:hAnsi="Arial" w:cs="Arial"/>
+                <w:b/>
+                <w:bCs/>
+                <w:sz w:val="24"/>
+                <w:szCs w:val="24"/>
+                <w:lang w:eastAsia="de-DE"/>
+              </w:rPr>
+              <w:t>E</w:t>
+            </w:r>
+          </w:p>
+        </w:tc>
+        <w:tc>
+          <w:tcPr>
+            <w:tcW w:w="0" w:type="auto"/>
+            <w:tcBorders>
+              <w:top w:val="single" w:sz="6" w:space="0" w:color="auto"/>
+              <w:left w:val="single" w:sz="6" w:space="0" w:color="auto"/>
+              <w:bottom w:val="single" w:sz="6" w:space="0" w:color="auto"/>
+              <w:right w:val="single" w:sz="6" w:space="0" w:color="auto"/>
+            </w:tcBorders>
+            <w:vAlign w:val="center"/>
+            <w:hideMark/>
+          </w:tcPr>
+          <w:p>
+            <w:pPr>
+              <w:widowControl/>
+              <w:autoSpaceDE/>
+              <w:autoSpaceDN/>
+              <w:rPr>
+                <w:rFonts w:ascii="Arial" w:eastAsia="Times New Roman" w:hAnsi="Arial" w:cs="Arial"/>
+                <w:sz w:val="24"/>
+                <w:szCs w:val="24"/>
+                <w:lang w:eastAsia="de-DE"/>
+              </w:rPr>
+            </w:pPr>
+            <w:r>
+              <w:rPr>
+                <w:rFonts w:ascii="Arial" w:eastAsia="Times New Roman" w:hAnsi="Arial" w:cs="Arial"/>
+                <w:b/>
+                <w:bCs/>
+                <w:sz w:val="24"/>
+                <w:szCs w:val="24"/>
+                <w:lang w:eastAsia="de-DE"/>
+              </w:rPr>
+              <w:t>A</w:t>
+            </w:r>
+          </w:p>
+        </w:tc>
+        <w:tc>
+          <w:tcPr>
+            <w:tcW w:w="0" w:type="auto"/>
+            <w:tcBorders>
+              <w:top w:val="single" w:sz="6" w:space="0" w:color="auto"/>
+              <w:left w:val="single" w:sz="6" w:space="0" w:color="auto"/>
+              <w:bottom w:val="single" w:sz="6" w:space="0" w:color="auto"/>
+              <w:right w:val="single" w:sz="6" w:space="0" w:color="auto"/>
+            </w:tcBorders>
+            <w:vAlign w:val="center"/>
+            <w:hideMark/>
+          </w:tcPr>
+          <w:p>
+            <w:pPr>
+              <w:widowControl/>
+              <w:autoSpaceDE/>
+              <w:autoSpaceDN/>
+              <w:rPr>
+                <w:rFonts w:ascii="Arial" w:eastAsia="Times New Roman" w:hAnsi="Arial" w:cs="Arial"/>
+                <w:sz w:val="24"/>
+                <w:szCs w:val="24"/>
+                <w:lang w:eastAsia="de-DE"/>
+              </w:rPr>
+            </w:pPr>
+            <w:r>
+              <w:rPr>
+                <w:rFonts w:ascii="Arial" w:eastAsia="Times New Roman" w:hAnsi="Arial" w:cs="Arial"/>
+                <w:b/>
+                <w:bCs/>
+                <w:sz w:val="24"/>
+                <w:szCs w:val="24"/>
+                <w:lang w:eastAsia="de-DE"/>
+              </w:rPr>
+              <w:t>R</w:t>
+            </w:r>
+          </w:p>
+        </w:tc>
+        <w:tc>
+          <w:tcPr>
+            <w:tcW w:w="0" w:type="auto"/>
+            <w:tcBorders>
+              <w:top w:val="single" w:sz="6" w:space="0" w:color="auto"/>
+              <w:left w:val="single" w:sz="6" w:space="0" w:color="auto"/>
+              <w:bottom w:val="single" w:sz="6" w:space="0" w:color="auto"/>
+              <w:right w:val="single" w:sz="6" w:space="0" w:color="auto"/>
+            </w:tcBorders>
+            <w:vAlign w:val="center"/>
+            <w:hideMark/>
+          </w:tcPr>
+          <w:p>
+            <w:pPr>
+              <w:widowControl/>
+              <w:autoSpaceDE/>
+              <w:autoSpaceDN/>
+              <w:rPr>
+                <w:rFonts w:ascii="Arial" w:eastAsia="Times New Roman" w:hAnsi="Arial" w:cs="Arial"/>
+                <w:sz w:val="24"/>
+                <w:szCs w:val="24"/>
+                <w:lang w:eastAsia="de-DE"/>
+              </w:rPr>
+            </w:pPr>
+            <w:r>
+              <w:rPr>
+                <w:rFonts w:ascii="Arial" w:eastAsia="Times New Roman" w:hAnsi="Arial" w:cs="Arial"/>
+                <w:b/>
+                <w:bCs/>
+                <w:sz w:val="24"/>
+                <w:szCs w:val="24"/>
+                <w:lang w:eastAsia="de-DE"/>
+              </w:rPr>
+              <w:t>Gegenmaßnahmen (Mitigation)</w:t>
+            </w:r>
+          </w:p>
+        </w:tc>
+      </w:tr>
+      <w:tr>
+        <w:trPr>
+          <w:tblCellSpacing w:w="15" w:type="dxa"/>
+        </w:trPr>
+        <w:tc>
+          <w:tcPr>
+            <w:tcW w:w="0" w:type="auto"/>
+            <w:tcBorders>
+              <w:top w:val="single" w:sz="6" w:space="0" w:color="auto"/>
+              <w:left w:val="single" w:sz="6" w:space="0" w:color="auto"/>
+              <w:bottom w:val="single" w:sz="6" w:space="0" w:color="auto"/>
+              <w:right w:val="single" w:sz="6" w:space="0" w:color="auto"/>
+            </w:tcBorders>
+            <w:vAlign w:val="center"/>
+            <w:hideMark/>
+          </w:tcPr>
+          <w:p>
+            <w:pPr>
+              <w:widowControl/>
+              <w:autoSpaceDE/>
+              <w:autoSpaceDN/>
+              <w:rPr>
+                <w:rFonts w:ascii="Arial" w:eastAsia="Times New Roman" w:hAnsi="Arial" w:cs="Arial"/>
+                <w:sz w:val="24"/>
+                <w:szCs w:val="24"/>
+                <w:lang w:eastAsia="de-DE"/>
+              </w:rPr>
+            </w:pPr>
+            <w:r>
+              <w:rPr>
+                <w:rFonts w:ascii="Arial" w:eastAsia="Times New Roman" w:hAnsi="Arial" w:cs="Arial"/>
+                <w:b/>
+                <w:bCs/>
+                <w:sz w:val="24"/>
+                <w:szCs w:val="24"/>
+                <w:lang w:eastAsia="de-DE"/>
+              </w:rPr>
+              <w:t>Performance-Probleme</w:t>
+            </w:r>
+            <w:r>
+              <w:rPr>
+                <w:rFonts w:ascii="Arial" w:eastAsia="Times New Roman" w:hAnsi="Arial" w:cs="Arial"/>
+                <w:sz w:val="24"/>
+                <w:szCs w:val="24"/>
+                <w:lang w:eastAsia="de-DE"/>
+              </w:rPr>
+              <w:t xml:space="preserve"> bei hoher Baumdichte oder komplexen Effekten</w:t>
+            </w:r>
+          </w:p>
+        </w:tc>
+        <w:tc>
+          <w:tcPr>
+            <w:tcW w:w="0" w:type="auto"/>
+            <w:tcBorders>
+              <w:top w:val="single" w:sz="6" w:space="0" w:color="auto"/>
+              <w:left w:val="single" w:sz="6" w:space="0" w:color="auto"/>
+              <w:bottom w:val="single" w:sz="6" w:space="0" w:color="auto"/>
+              <w:right w:val="single" w:sz="6" w:space="0" w:color="auto"/>
+            </w:tcBorders>
+            <w:vAlign w:val="center"/>
+            <w:hideMark/>
+          </w:tcPr>
+          <w:p>
+            <w:pPr>
+              <w:widowControl/>
+              <w:autoSpaceDE/>
+              <w:autoSpaceDN/>
+              <w:rPr>
+                <w:rFonts w:ascii="Arial" w:eastAsia="Times New Roman" w:hAnsi="Arial" w:cs="Arial"/>
+                <w:sz w:val="24"/>
+                <w:szCs w:val="24"/>
+                <w:lang w:eastAsia="de-DE"/>
+              </w:rPr>
+            </w:pPr>
+            <w:r>
+              <w:rPr>
+                <w:rFonts w:ascii="Arial" w:eastAsia="Times New Roman" w:hAnsi="Arial" w:cs="Arial"/>
+                <w:sz w:val="24"/>
+                <w:szCs w:val="24"/>
+                <w:lang w:eastAsia="de-DE"/>
+              </w:rPr>
+              <w:t>4</w:t>
+            </w:r>
+          </w:p>
+        </w:tc>
+        <w:tc>
+          <w:tcPr>
+            <w:tcW w:w="0" w:type="auto"/>
+            <w:tcBorders>
+              <w:top w:val="single" w:sz="6" w:space="0" w:color="auto"/>
+              <w:left w:val="single" w:sz="6" w:space="0" w:color="auto"/>
+              <w:bottom w:val="single" w:sz="6" w:space="0" w:color="auto"/>
+              <w:right w:val="single" w:sz="6" w:space="0" w:color="auto"/>
+            </w:tcBorders>
+            <w:vAlign w:val="center"/>
+            <w:hideMark/>
+          </w:tcPr>
+          <w:p>
+            <w:pPr>
+              <w:widowControl/>
+              <w:autoSpaceDE/>
+              <w:autoSpaceDN/>
+              <w:rPr>
+                <w:rFonts w:ascii="Arial" w:eastAsia="Times New Roman" w:hAnsi="Arial" w:cs="Arial"/>
+                <w:sz w:val="24"/>
+                <w:szCs w:val="24"/>
+                <w:lang w:eastAsia="de-DE"/>
+              </w:rPr>
+            </w:pPr>
+            <w:r>
+              <w:rPr>
+                <w:rFonts w:ascii="Arial" w:eastAsia="Times New Roman" w:hAnsi="Arial" w:cs="Arial"/>
+                <w:sz w:val="24"/>
+                <w:szCs w:val="24"/>
+                <w:lang w:eastAsia="de-DE"/>
+              </w:rPr>
+              <w:t>3</w:t>
+            </w:r>
+          </w:p>
+        </w:tc>
+        <w:tc>
+          <w:tcPr>
+            <w:tcW w:w="0" w:type="auto"/>
+            <w:tcBorders>
+              <w:top w:val="single" w:sz="6" w:space="0" w:color="auto"/>
+              <w:left w:val="single" w:sz="6" w:space="0" w:color="auto"/>
+              <w:bottom w:val="single" w:sz="6" w:space="0" w:color="auto"/>
+              <w:right w:val="single" w:sz="6" w:space="0" w:color="auto"/>
+            </w:tcBorders>
+            <w:vAlign w:val="center"/>
+            <w:hideMark/>
+          </w:tcPr>
+          <w:p>
+            <w:pPr>
+              <w:widowControl/>
+              <w:autoSpaceDE/>
+              <w:autoSpaceDN/>
+              <w:rPr>
+                <w:rFonts w:ascii="Arial" w:eastAsia="Times New Roman" w:hAnsi="Arial" w:cs="Arial"/>
+                <w:sz w:val="24"/>
+                <w:szCs w:val="24"/>
+                <w:lang w:eastAsia="de-DE"/>
+              </w:rPr>
+            </w:pPr>
+            <w:r>
+              <w:rPr>
+                <w:rFonts w:ascii="Arial" w:eastAsia="Times New Roman" w:hAnsi="Arial" w:cs="Arial"/>
+                <w:b/>
+                <w:bCs/>
+                <w:sz w:val="24"/>
+                <w:szCs w:val="24"/>
+                <w:lang w:eastAsia="de-DE"/>
+              </w:rPr>
+              <w:t>12</w:t>
+            </w:r>
+          </w:p>
+        </w:tc>
+        <w:tc>
+          <w:tcPr>
+            <w:tcW w:w="0" w:type="auto"/>
+            <w:tcBorders>
+              <w:top w:val="single" w:sz="6" w:space="0" w:color="auto"/>
+              <w:left w:val="single" w:sz="6" w:space="0" w:color="auto"/>
+              <w:bottom w:val="single" w:sz="6" w:space="0" w:color="auto"/>
+              <w:right w:val="single" w:sz="6" w:space="0" w:color="auto"/>
+            </w:tcBorders>
+            <w:vAlign w:val="center"/>
+            <w:hideMark/>
+          </w:tcPr>
+          <w:p>
+            <w:pPr>
+              <w:widowControl/>
+              <w:autoSpaceDE/>
+              <w:autoSpaceDN/>
+              <w:rPr>
+                <w:rFonts w:ascii="Arial" w:eastAsia="Times New Roman" w:hAnsi="Arial" w:cs="Arial"/>
+                <w:sz w:val="24"/>
+                <w:szCs w:val="24"/>
+                <w:lang w:eastAsia="de-DE"/>
+              </w:rPr>
+            </w:pPr>
+            <w:r>
+              <w:rPr>
+                <w:rFonts w:ascii="Arial" w:eastAsia="Times New Roman" w:hAnsi="Arial" w:cs="Arial"/>
+                <w:sz w:val="24"/>
+                <w:szCs w:val="24"/>
+                <w:lang w:eastAsia="de-DE"/>
+              </w:rPr>
+              <w:t>Implementierung eines Grafikeinstellungsfensters zur Deaktivierung rechenintensiver Effekte.</w:t>
+            </w:r>
+          </w:p>
+        </w:tc>
+      </w:tr>
+      <w:tr>
+        <w:trPr>
+          <w:tblCellSpacing w:w="15" w:type="dxa"/>
+        </w:trPr>
+        <w:tc>
+          <w:tcPr>
+            <w:tcW w:w="0" w:type="auto"/>
+            <w:tcBorders>
+              <w:top w:val="single" w:sz="6" w:space="0" w:color="auto"/>
+              <w:left w:val="single" w:sz="6" w:space="0" w:color="auto"/>
+              <w:bottom w:val="single" w:sz="6" w:space="0" w:color="auto"/>
+              <w:right w:val="single" w:sz="6" w:space="0" w:color="auto"/>
+            </w:tcBorders>
+            <w:vAlign w:val="center"/>
+            <w:hideMark/>
+          </w:tcPr>
+          <w:p>
+            <w:pPr>
+              <w:widowControl/>
+              <w:autoSpaceDE/>
+              <w:autoSpaceDN/>
+              <w:rPr>
+                <w:rFonts w:ascii="Arial" w:eastAsia="Times New Roman" w:hAnsi="Arial" w:cs="Arial"/>
+                <w:sz w:val="24"/>
+                <w:szCs w:val="24"/>
+                <w:lang w:eastAsia="de-DE"/>
+              </w:rPr>
+            </w:pPr>
+            <w:r>
+              <w:rPr>
+                <w:rFonts w:ascii="Arial" w:eastAsia="Times New Roman" w:hAnsi="Arial" w:cs="Arial"/>
+                <w:b/>
+                <w:bCs/>
+                <w:sz w:val="24"/>
+                <w:szCs w:val="24"/>
+                <w:lang w:eastAsia="de-DE"/>
+              </w:rPr>
+              <w:t>Zeitverzug</w:t>
+            </w:r>
+            <w:r>
+              <w:rPr>
+                <w:rFonts w:ascii="Arial" w:eastAsia="Times New Roman" w:hAnsi="Arial" w:cs="Arial"/>
+                <w:sz w:val="24"/>
+                <w:szCs w:val="24"/>
+                <w:lang w:eastAsia="de-DE"/>
+              </w:rPr>
+              <w:t xml:space="preserve"> durch zu hohe Komplexität der Visualisierung</w:t>
+            </w:r>
+          </w:p>
+        </w:tc>
+        <w:tc>
+          <w:tcPr>
+            <w:tcW w:w="0" w:type="auto"/>
+            <w:tcBorders>
+              <w:top w:val="single" w:sz="6" w:space="0" w:color="auto"/>
+              <w:left w:val="single" w:sz="6" w:space="0" w:color="auto"/>
+              <w:bottom w:val="single" w:sz="6" w:space="0" w:color="auto"/>
+              <w:right w:val="single" w:sz="6" w:space="0" w:color="auto"/>
+            </w:tcBorders>
+            <w:vAlign w:val="center"/>
+            <w:hideMark/>
+          </w:tcPr>
+          <w:p>
+            <w:pPr>
+              <w:widowControl/>
+              <w:autoSpaceDE/>
+              <w:autoSpaceDN/>
+              <w:rPr>
+                <w:rFonts w:ascii="Arial" w:eastAsia="Times New Roman" w:hAnsi="Arial" w:cs="Arial"/>
+                <w:sz w:val="24"/>
+                <w:szCs w:val="24"/>
+                <w:lang w:eastAsia="de-DE"/>
+              </w:rPr>
+            </w:pPr>
+            <w:r>
+              <w:rPr>
+                <w:rFonts w:ascii="Arial" w:eastAsia="Times New Roman" w:hAnsi="Arial" w:cs="Arial"/>
+                <w:sz w:val="24"/>
+                <w:szCs w:val="24"/>
+                <w:lang w:eastAsia="de-DE"/>
+              </w:rPr>
+              <w:t>3</w:t>
+            </w:r>
+          </w:p>
+        </w:tc>
+        <w:tc>
+          <w:tcPr>
+            <w:tcW w:w="0" w:type="auto"/>
+            <w:tcBorders>
+              <w:top w:val="single" w:sz="6" w:space="0" w:color="auto"/>
+              <w:left w:val="single" w:sz="6" w:space="0" w:color="auto"/>
+              <w:bottom w:val="single" w:sz="6" w:space="0" w:color="auto"/>
+              <w:right w:val="single" w:sz="6" w:space="0" w:color="auto"/>
+            </w:tcBorders>
+            <w:vAlign w:val="center"/>
+            <w:hideMark/>
+          </w:tcPr>
+          <w:p>
+            <w:pPr>
+              <w:widowControl/>
+              <w:autoSpaceDE/>
+              <w:autoSpaceDN/>
+              <w:rPr>
+                <w:rFonts w:ascii="Arial" w:eastAsia="Times New Roman" w:hAnsi="Arial" w:cs="Arial"/>
+                <w:sz w:val="24"/>
+                <w:szCs w:val="24"/>
+                <w:lang w:eastAsia="de-DE"/>
+              </w:rPr>
+            </w:pPr>
+            <w:r>
+              <w:rPr>
+                <w:rFonts w:ascii="Arial" w:eastAsia="Times New Roman" w:hAnsi="Arial" w:cs="Arial"/>
+                <w:sz w:val="24"/>
+                <w:szCs w:val="24"/>
+                <w:lang w:eastAsia="de-DE"/>
+              </w:rPr>
+              <w:t>4</w:t>
+            </w:r>
+          </w:p>
+        </w:tc>
+        <w:tc>
+          <w:tcPr>
+            <w:tcW w:w="0" w:type="auto"/>
+            <w:tcBorders>
+              <w:top w:val="single" w:sz="6" w:space="0" w:color="auto"/>
+              <w:left w:val="single" w:sz="6" w:space="0" w:color="auto"/>
+              <w:bottom w:val="single" w:sz="6" w:space="0" w:color="auto"/>
+              <w:right w:val="single" w:sz="6" w:space="0" w:color="auto"/>
+            </w:tcBorders>
+            <w:vAlign w:val="center"/>
+            <w:hideMark/>
+          </w:tcPr>
+          <w:p>
+            <w:pPr>
+              <w:widowControl/>
+              <w:autoSpaceDE/>
+              <w:autoSpaceDN/>
+              <w:rPr>
+                <w:rFonts w:ascii="Arial" w:eastAsia="Times New Roman" w:hAnsi="Arial" w:cs="Arial"/>
+                <w:sz w:val="24"/>
+                <w:szCs w:val="24"/>
+                <w:lang w:eastAsia="de-DE"/>
+              </w:rPr>
+            </w:pPr>
+            <w:r>
+              <w:rPr>
+                <w:rFonts w:ascii="Arial" w:eastAsia="Times New Roman" w:hAnsi="Arial" w:cs="Arial"/>
+                <w:b/>
+                <w:bCs/>
+                <w:sz w:val="24"/>
+                <w:szCs w:val="24"/>
+                <w:lang w:eastAsia="de-DE"/>
+              </w:rPr>
+              <w:t>12</w:t>
+            </w:r>
+          </w:p>
+        </w:tc>
+        <w:tc>
+          <w:tcPr>
+            <w:tcW w:w="0" w:type="auto"/>
+            <w:tcBorders>
+              <w:top w:val="single" w:sz="6" w:space="0" w:color="auto"/>
+              <w:left w:val="single" w:sz="6" w:space="0" w:color="auto"/>
+              <w:bottom w:val="single" w:sz="6" w:space="0" w:color="auto"/>
+              <w:right w:val="single" w:sz="6" w:space="0" w:color="auto"/>
+            </w:tcBorders>
+            <w:vAlign w:val="center"/>
+            <w:hideMark/>
+          </w:tcPr>
+          <w:p>
+            <w:pPr>
+              <w:widowControl/>
+              <w:autoSpaceDE/>
+              <w:autoSpaceDN/>
+              <w:rPr>
+                <w:rFonts w:ascii="Arial" w:eastAsia="Times New Roman" w:hAnsi="Arial" w:cs="Arial"/>
+                <w:sz w:val="24"/>
+                <w:szCs w:val="24"/>
+                <w:lang w:eastAsia="de-DE"/>
+              </w:rPr>
+            </w:pPr>
+            <w:r>
+              <w:rPr>
+                <w:rFonts w:ascii="Arial" w:eastAsia="Times New Roman" w:hAnsi="Arial" w:cs="Arial"/>
+                <w:sz w:val="24"/>
+                <w:szCs w:val="24"/>
+                <w:lang w:eastAsia="de-DE"/>
+              </w:rPr>
+              <w:t>Priorisierung der Kernfunktionen</w:t>
+            </w:r>
+            <w:r>
+              <w:rPr>
+                <w:rFonts w:ascii="Arial" w:eastAsia="Times New Roman" w:hAnsi="Arial" w:cs="Arial"/>
+                <w:sz w:val="24"/>
+                <w:szCs w:val="24"/>
+                <w:lang w:eastAsia="de-DE"/>
+              </w:rPr>
+              <w:t xml:space="preserve"> </w:t>
+            </w:r>
+            <w:r>
+              <w:rPr>
+                <w:rFonts w:ascii="Arial" w:eastAsia="Times New Roman" w:hAnsi="Arial" w:cs="Arial"/>
+                <w:sz w:val="24"/>
+                <w:szCs w:val="24"/>
+                <w:lang w:eastAsia="de-DE"/>
+              </w:rPr>
+              <w:t xml:space="preserve">und Nutzung von </w:t>
+            </w:r>
+            <w:r>
+              <w:rPr>
+                <w:rFonts w:ascii="Arial" w:eastAsia="Times New Roman" w:hAnsi="Arial" w:cs="Arial"/>
+                <w:sz w:val="24"/>
+                <w:szCs w:val="24"/>
+                <w:lang w:eastAsia="de-DE"/>
+              </w:rPr>
+              <w:t>einer Checkliste</w:t>
+            </w:r>
+            <w:r>
+              <w:rPr>
+                <w:rFonts w:ascii="Arial" w:eastAsia="Times New Roman" w:hAnsi="Arial" w:cs="Arial"/>
+                <w:sz w:val="24"/>
+                <w:szCs w:val="24"/>
+                <w:lang w:eastAsia="de-DE"/>
+              </w:rPr>
+              <w:t xml:space="preserve"> zur Fortschrittskontrolle.</w:t>
+            </w:r>
+          </w:p>
+        </w:tc>
+      </w:tr>
+      <w:tr>
+        <w:trPr>
+          <w:tblCellSpacing w:w="15" w:type="dxa"/>
+        </w:trPr>
+        <w:tc>
+          <w:tcPr>
+            <w:tcW w:w="0" w:type="auto"/>
+            <w:tcBorders>
+              <w:top w:val="single" w:sz="6" w:space="0" w:color="auto"/>
+              <w:left w:val="single" w:sz="6" w:space="0" w:color="auto"/>
+              <w:bottom w:val="single" w:sz="6" w:space="0" w:color="auto"/>
+              <w:right w:val="single" w:sz="6" w:space="0" w:color="auto"/>
+            </w:tcBorders>
+            <w:vAlign w:val="center"/>
+            <w:hideMark/>
+          </w:tcPr>
+          <w:p>
+            <w:pPr>
+              <w:widowControl/>
+              <w:autoSpaceDE/>
+              <w:autoSpaceDN/>
+              <w:rPr>
+                <w:rFonts w:ascii="Arial" w:eastAsia="Times New Roman" w:hAnsi="Arial" w:cs="Arial"/>
+                <w:sz w:val="24"/>
+                <w:szCs w:val="24"/>
+                <w:lang w:eastAsia="de-DE"/>
+              </w:rPr>
+            </w:pPr>
+            <w:r>
+              <w:rPr>
+                <w:rFonts w:ascii="Arial" w:eastAsia="Times New Roman" w:hAnsi="Arial" w:cs="Arial"/>
+                <w:b/>
+                <w:bCs/>
+                <w:sz w:val="24"/>
+                <w:szCs w:val="24"/>
+                <w:lang w:eastAsia="de-DE"/>
+              </w:rPr>
+              <w:t>Fehlerhafte Simulationslogik</w:t>
+            </w:r>
+            <w:r>
+              <w:rPr>
+                <w:rFonts w:ascii="Arial" w:eastAsia="Times New Roman" w:hAnsi="Arial" w:cs="Arial"/>
+                <w:sz w:val="24"/>
+                <w:szCs w:val="24"/>
+                <w:lang w:eastAsia="de-DE"/>
+              </w:rPr>
+              <w:t xml:space="preserve"> (unrealistisches Brandverhalten)</w:t>
+            </w:r>
+          </w:p>
+        </w:tc>
+        <w:tc>
+          <w:tcPr>
+            <w:tcW w:w="0" w:type="auto"/>
+            <w:tcBorders>
+              <w:top w:val="single" w:sz="6" w:space="0" w:color="auto"/>
+              <w:left w:val="single" w:sz="6" w:space="0" w:color="auto"/>
+              <w:bottom w:val="single" w:sz="6" w:space="0" w:color="auto"/>
+              <w:right w:val="single" w:sz="6" w:space="0" w:color="auto"/>
+            </w:tcBorders>
+            <w:vAlign w:val="center"/>
+            <w:hideMark/>
+          </w:tcPr>
+          <w:p>
+            <w:pPr>
+              <w:widowControl/>
+              <w:autoSpaceDE/>
+              <w:autoSpaceDN/>
+              <w:rPr>
+                <w:rFonts w:ascii="Arial" w:eastAsia="Times New Roman" w:hAnsi="Arial" w:cs="Arial"/>
+                <w:sz w:val="24"/>
+                <w:szCs w:val="24"/>
+                <w:lang w:eastAsia="de-DE"/>
+              </w:rPr>
+            </w:pPr>
+            <w:r>
+              <w:rPr>
+                <w:rFonts w:ascii="Arial" w:eastAsia="Times New Roman" w:hAnsi="Arial" w:cs="Arial"/>
+                <w:sz w:val="24"/>
+                <w:szCs w:val="24"/>
+                <w:lang w:eastAsia="de-DE"/>
+              </w:rPr>
+              <w:t>2</w:t>
+            </w:r>
+          </w:p>
+        </w:tc>
+        <w:tc>
+          <w:tcPr>
+            <w:tcW w:w="0" w:type="auto"/>
+            <w:tcBorders>
+              <w:top w:val="single" w:sz="6" w:space="0" w:color="auto"/>
+              <w:left w:val="single" w:sz="6" w:space="0" w:color="auto"/>
+              <w:bottom w:val="single" w:sz="6" w:space="0" w:color="auto"/>
+              <w:right w:val="single" w:sz="6" w:space="0" w:color="auto"/>
+            </w:tcBorders>
+            <w:vAlign w:val="center"/>
+            <w:hideMark/>
+          </w:tcPr>
+          <w:p>
+            <w:pPr>
+              <w:widowControl/>
+              <w:autoSpaceDE/>
+              <w:autoSpaceDN/>
+              <w:rPr>
+                <w:rFonts w:ascii="Arial" w:eastAsia="Times New Roman" w:hAnsi="Arial" w:cs="Arial"/>
+                <w:sz w:val="24"/>
+                <w:szCs w:val="24"/>
+                <w:lang w:eastAsia="de-DE"/>
+              </w:rPr>
+            </w:pPr>
+            <w:r>
+              <w:rPr>
+                <w:rFonts w:ascii="Arial" w:eastAsia="Times New Roman" w:hAnsi="Arial" w:cs="Arial"/>
+                <w:sz w:val="24"/>
+                <w:szCs w:val="24"/>
+                <w:lang w:eastAsia="de-DE"/>
+              </w:rPr>
+              <w:t>4</w:t>
+            </w:r>
+          </w:p>
+        </w:tc>
+        <w:tc>
+          <w:tcPr>
+            <w:tcW w:w="0" w:type="auto"/>
+            <w:tcBorders>
+              <w:top w:val="single" w:sz="6" w:space="0" w:color="auto"/>
+              <w:left w:val="single" w:sz="6" w:space="0" w:color="auto"/>
+              <w:bottom w:val="single" w:sz="6" w:space="0" w:color="auto"/>
+              <w:right w:val="single" w:sz="6" w:space="0" w:color="auto"/>
+            </w:tcBorders>
+            <w:vAlign w:val="center"/>
+            <w:hideMark/>
+          </w:tcPr>
+          <w:p>
+            <w:pPr>
+              <w:widowControl/>
+              <w:autoSpaceDE/>
+              <w:autoSpaceDN/>
+              <w:rPr>
+                <w:rFonts w:ascii="Arial" w:eastAsia="Times New Roman" w:hAnsi="Arial" w:cs="Arial"/>
+                <w:sz w:val="24"/>
+                <w:szCs w:val="24"/>
+                <w:lang w:eastAsia="de-DE"/>
+              </w:rPr>
+            </w:pPr>
+            <w:r>
+              <w:rPr>
+                <w:rFonts w:ascii="Arial" w:eastAsia="Times New Roman" w:hAnsi="Arial" w:cs="Arial"/>
+                <w:b/>
+                <w:bCs/>
+                <w:sz w:val="24"/>
+                <w:szCs w:val="24"/>
+                <w:lang w:eastAsia="de-DE"/>
+              </w:rPr>
+              <w:t>8</w:t>
+            </w:r>
+          </w:p>
+        </w:tc>
+        <w:tc>
+          <w:tcPr>
+            <w:tcW w:w="0" w:type="auto"/>
+            <w:tcBorders>
+              <w:top w:val="single" w:sz="6" w:space="0" w:color="auto"/>
+              <w:left w:val="single" w:sz="6" w:space="0" w:color="auto"/>
+              <w:bottom w:val="single" w:sz="6" w:space="0" w:color="auto"/>
+              <w:right w:val="single" w:sz="6" w:space="0" w:color="auto"/>
+            </w:tcBorders>
+            <w:vAlign w:val="center"/>
+            <w:hideMark/>
+          </w:tcPr>
+          <w:p>
+            <w:pPr>
+              <w:widowControl/>
+              <w:autoSpaceDE/>
+              <w:autoSpaceDN/>
+              <w:rPr>
+                <w:rFonts w:ascii="Arial" w:eastAsia="Times New Roman" w:hAnsi="Arial" w:cs="Arial"/>
+                <w:sz w:val="24"/>
+                <w:szCs w:val="24"/>
+                <w:lang w:eastAsia="de-DE"/>
+              </w:rPr>
+            </w:pPr>
+            <w:r>
+              <w:rPr>
+                <w:rFonts w:ascii="Arial" w:eastAsia="Times New Roman" w:hAnsi="Arial" w:cs="Arial"/>
+                <w:sz w:val="24"/>
+                <w:szCs w:val="24"/>
+                <w:lang w:eastAsia="de-DE"/>
+              </w:rPr>
+              <w:t>Durchführung von Black-Box-Tests und Definition valider Wertebereiche für Slider.</w:t>
+            </w:r>
+          </w:p>
+        </w:tc>
+      </w:tr>
+      <w:tr>
+        <w:trPr>
+          <w:tblCellSpacing w:w="15" w:type="dxa"/>
+        </w:trPr>
+        <w:tc>
+          <w:tcPr>
+            <w:tcW w:w="0" w:type="auto"/>
+            <w:tcBorders>
+              <w:top w:val="single" w:sz="6" w:space="0" w:color="auto"/>
+              <w:left w:val="single" w:sz="6" w:space="0" w:color="auto"/>
+              <w:bottom w:val="single" w:sz="6" w:space="0" w:color="auto"/>
+              <w:right w:val="single" w:sz="6" w:space="0" w:color="auto"/>
+            </w:tcBorders>
+            <w:vAlign w:val="center"/>
+            <w:hideMark/>
+          </w:tcPr>
+          <w:p>
+            <w:pPr>
+              <w:widowControl/>
+              <w:autoSpaceDE/>
+              <w:autoSpaceDN/>
+              <w:rPr>
+                <w:rFonts w:ascii="Arial" w:eastAsia="Times New Roman" w:hAnsi="Arial" w:cs="Arial"/>
+                <w:sz w:val="24"/>
+                <w:szCs w:val="24"/>
+                <w:lang w:eastAsia="de-DE"/>
+              </w:rPr>
+            </w:pPr>
+            <w:r>
+              <w:rPr>
+                <w:rFonts w:ascii="Arial" w:eastAsia="Times New Roman" w:hAnsi="Arial" w:cs="Arial"/>
+                <w:b/>
+                <w:bCs/>
+                <w:sz w:val="24"/>
+                <w:szCs w:val="24"/>
+                <w:lang w:eastAsia="de-DE"/>
+              </w:rPr>
+              <w:t>Datenverlust</w:t>
+            </w:r>
+            <w:r>
+              <w:rPr>
+                <w:rFonts w:ascii="Arial" w:eastAsia="Times New Roman" w:hAnsi="Arial" w:cs="Arial"/>
+                <w:sz w:val="24"/>
+                <w:szCs w:val="24"/>
+                <w:lang w:eastAsia="de-DE"/>
+              </w:rPr>
+              <w:t xml:space="preserve"> des Quellcodes während der Entwicklung</w:t>
+            </w:r>
+          </w:p>
+        </w:tc>
+        <w:tc>
+          <w:tcPr>
+            <w:tcW w:w="0" w:type="auto"/>
+            <w:tcBorders>
+              <w:top w:val="single" w:sz="6" w:space="0" w:color="auto"/>
+              <w:left w:val="single" w:sz="6" w:space="0" w:color="auto"/>
+              <w:bottom w:val="single" w:sz="6" w:space="0" w:color="auto"/>
+              <w:right w:val="single" w:sz="6" w:space="0" w:color="auto"/>
+            </w:tcBorders>
+            <w:vAlign w:val="center"/>
+            <w:hideMark/>
+          </w:tcPr>
+          <w:p>
+            <w:pPr>
+              <w:widowControl/>
+              <w:autoSpaceDE/>
+              <w:autoSpaceDN/>
+              <w:rPr>
+                <w:rFonts w:ascii="Arial" w:eastAsia="Times New Roman" w:hAnsi="Arial" w:cs="Arial"/>
+                <w:sz w:val="24"/>
+                <w:szCs w:val="24"/>
+                <w:lang w:eastAsia="de-DE"/>
+              </w:rPr>
+            </w:pPr>
+            <w:r>
+              <w:rPr>
+                <w:rFonts w:ascii="Arial" w:eastAsia="Times New Roman" w:hAnsi="Arial" w:cs="Arial"/>
+                <w:sz w:val="24"/>
+                <w:szCs w:val="24"/>
+                <w:lang w:eastAsia="de-DE"/>
+              </w:rPr>
+              <w:t>1</w:t>
+            </w:r>
+          </w:p>
+        </w:tc>
+        <w:tc>
+          <w:tcPr>
+            <w:tcW w:w="0" w:type="auto"/>
+            <w:tcBorders>
+              <w:top w:val="single" w:sz="6" w:space="0" w:color="auto"/>
+              <w:left w:val="single" w:sz="6" w:space="0" w:color="auto"/>
+              <w:bottom w:val="single" w:sz="6" w:space="0" w:color="auto"/>
+              <w:right w:val="single" w:sz="6" w:space="0" w:color="auto"/>
+            </w:tcBorders>
+            <w:vAlign w:val="center"/>
+            <w:hideMark/>
+          </w:tcPr>
+          <w:p>
+            <w:pPr>
+              <w:widowControl/>
+              <w:autoSpaceDE/>
+              <w:autoSpaceDN/>
+              <w:rPr>
+                <w:rFonts w:ascii="Arial" w:eastAsia="Times New Roman" w:hAnsi="Arial" w:cs="Arial"/>
+                <w:sz w:val="24"/>
+                <w:szCs w:val="24"/>
+                <w:lang w:eastAsia="de-DE"/>
+              </w:rPr>
+            </w:pPr>
+            <w:r>
+              <w:rPr>
+                <w:rFonts w:ascii="Arial" w:eastAsia="Times New Roman" w:hAnsi="Arial" w:cs="Arial"/>
+                <w:sz w:val="24"/>
+                <w:szCs w:val="24"/>
+                <w:lang w:eastAsia="de-DE"/>
+              </w:rPr>
+              <w:t>5</w:t>
+            </w:r>
+          </w:p>
+        </w:tc>
+        <w:tc>
+          <w:tcPr>
+            <w:tcW w:w="0" w:type="auto"/>
+            <w:tcBorders>
+              <w:top w:val="single" w:sz="6" w:space="0" w:color="auto"/>
+              <w:left w:val="single" w:sz="6" w:space="0" w:color="auto"/>
+              <w:bottom w:val="single" w:sz="6" w:space="0" w:color="auto"/>
+              <w:right w:val="single" w:sz="6" w:space="0" w:color="auto"/>
+            </w:tcBorders>
+            <w:vAlign w:val="center"/>
+            <w:hideMark/>
+          </w:tcPr>
+          <w:p>
+            <w:pPr>
+              <w:widowControl/>
+              <w:autoSpaceDE/>
+              <w:autoSpaceDN/>
+              <w:rPr>
+                <w:rFonts w:ascii="Arial" w:eastAsia="Times New Roman" w:hAnsi="Arial" w:cs="Arial"/>
+                <w:sz w:val="24"/>
+                <w:szCs w:val="24"/>
+                <w:lang w:eastAsia="de-DE"/>
+              </w:rPr>
+            </w:pPr>
+            <w:r>
+              <w:rPr>
+                <w:rFonts w:ascii="Arial" w:eastAsia="Times New Roman" w:hAnsi="Arial" w:cs="Arial"/>
+                <w:b/>
+                <w:bCs/>
+                <w:sz w:val="24"/>
+                <w:szCs w:val="24"/>
+                <w:lang w:eastAsia="de-DE"/>
+              </w:rPr>
+              <w:t>5</w:t>
+            </w:r>
+          </w:p>
+        </w:tc>
+        <w:tc>
+          <w:tcPr>
+            <w:tcW w:w="0" w:type="auto"/>
+            <w:tcBorders>
+              <w:top w:val="single" w:sz="6" w:space="0" w:color="auto"/>
+              <w:left w:val="single" w:sz="6" w:space="0" w:color="auto"/>
+              <w:bottom w:val="single" w:sz="6" w:space="0" w:color="auto"/>
+              <w:right w:val="single" w:sz="6" w:space="0" w:color="auto"/>
+            </w:tcBorders>
+            <w:vAlign w:val="center"/>
+            <w:hideMark/>
+          </w:tcPr>
+          <w:p>
+            <w:pPr>
+              <w:widowControl/>
+              <w:autoSpaceDE/>
+              <w:autoSpaceDN/>
+              <w:rPr>
+                <w:rFonts w:ascii="Arial" w:eastAsia="Times New Roman" w:hAnsi="Arial" w:cs="Arial"/>
+                <w:sz w:val="24"/>
+                <w:szCs w:val="24"/>
+                <w:lang w:eastAsia="de-DE"/>
+              </w:rPr>
+            </w:pPr>
+            <w:r>
+              <w:rPr>
+                <w:rFonts w:ascii="Arial" w:eastAsia="Times New Roman" w:hAnsi="Arial" w:cs="Arial"/>
+                <w:sz w:val="24"/>
+                <w:szCs w:val="24"/>
+                <w:lang w:eastAsia="de-DE"/>
+              </w:rPr>
+              <w:t>Redundante Speicherung und Versionierung mittels Git und GitHub.</w:t>
+            </w:r>
+          </w:p>
+        </w:tc>
+      </w:tr>
+    </w:tbl>
     <w:p>
       <w:pPr>
         <w:pStyle w:val="Textkrper"/>
         <w:spacing w:before="143" w:line="360" w:lineRule="auto"/>
-        <w:ind w:right="1126"/>
+        <w:ind w:left="0" w:right="1126"/>
         <w:jc w:val="both"/>
-      </w:pPr>
-      <w:r>
-        <w:rPr>
-          <w:noProof/>
-        </w:rPr>
-        <w:lastRenderedPageBreak/>
-        <w:drawing>
-          <wp:inline distT="0" distB="0" distL="0" distR="0" wp14:anchorId="598D190B" wp14:editId="217B7273">
-            <wp:extent cx="5686425" cy="3094234"/>
-            <wp:effectExtent l="0" t="0" r="0" b="0"/>
-            <wp:docPr id="2146648890" name="Grafik 1" descr="Ein Bild, das Text, Screenshot, Schrift enthält.&#10;&#10;KI-generierte Inhalte können fehlerhaft sein."/>
-            <wp:cNvGraphicFramePr>
-              <a:graphicFrameLocks xmlns:a="http://schemas.openxmlformats.org/drawingml/2006/main" noChangeAspect="1"/>
-            </wp:cNvGraphicFramePr>
-            <a:graphic xmlns:a="http://schemas.openxmlformats.org/drawingml/2006/main">
-              <a:graphicData uri="http://schemas.openxmlformats.org/drawingml/2006/picture">
-                <pic:pic xmlns:pic="http://schemas.openxmlformats.org/drawingml/2006/picture">
-                  <pic:nvPicPr>
-                    <pic:cNvPr id="2146648890" name="Grafik 1" descr="Ein Bild, das Text, Screenshot, Schrift enthält.&#10;&#10;KI-generierte Inhalte können fehlerhaft sein."/>
-                    <pic:cNvPicPr/>
-                  </pic:nvPicPr>
-                  <pic:blipFill>
-                    <a:blip r:embed="rId9"/>
-                    <a:stretch>
-                      <a:fillRect/>
-                    </a:stretch>
-                  </pic:blipFill>
-                  <pic:spPr>
-                    <a:xfrm>
-                      <a:off x="0" y="0"/>
-                      <a:ext cx="5695606" cy="3099230"/>
-                    </a:xfrm>
-                    <a:prstGeom prst="rect">
-                      <a:avLst/>
-                    </a:prstGeom>
-                  </pic:spPr>
-                </pic:pic>
-              </a:graphicData>
-            </a:graphic>
-          </wp:inline>
-        </w:drawing>
-      </w:r>
+        <w:rPr>
+          <w:sz w:val="11"/>
+          <w:szCs w:val="11"/>
+        </w:rPr>
+      </w:pPr>
     </w:p>
     <w:p>
       <w:pPr>
@@ -6901,11 +7946,7 @@
         <w:t xml:space="preserve">. </w:t>
       </w:r>
       <w:r>
-        <w:t xml:space="preserve">Das Model </w:t>
-      </w:r>
-      <w:r>
-        <w:lastRenderedPageBreak/>
-        <w:t>repräsentiert die Datenstrukturen sowie die Simulationslogik der Anwendung. Die View ist für die Darstellung der grafischen Benutzeroberfläche zuständig und wird mithilfe von XAML umgesetzt. Das ViewModel fungiert als Bindeglied zwischen Model und View, verarbeitet Benutzereingaben und stellt Daten über Data Binding für die View bereit. Durch diese Struktur wird eine lose Kopplung der einzelnen Komponenten erreicht.</w:t>
+        <w:t>Das Model repräsentiert die Datenstrukturen sowie die Simulationslogik der Anwendung. Die View ist für die Darstellung der grafischen Benutzeroberfläche zuständig und wird mithilfe von XAML umgesetzt. Das ViewModel fungiert als Bindeglied zwischen Model und View, verarbeitet Benutzereingaben und stellt Daten über Data Binding für die View bereit. Durch diese Struktur wird eine lose Kopplung der einzelnen Komponenten erreicht.</w:t>
       </w:r>
     </w:p>
     <w:p>
@@ -6926,6 +7967,7 @@
         <w:rPr>
           <w:color w:val="2E5395"/>
         </w:rPr>
+        <w:lastRenderedPageBreak/>
         <w:t>Entwurf</w:t>
       </w:r>
       <w:r>
@@ -7001,7 +8043,13 @@
         <w:br/>
       </w:r>
       <w:r>
-        <w:t>Aus den Anforderungen ergab sich die Unterteilung der Anwendung in drei Oberflächen. Die erste Oberfläche ermöglicht es dem Benutzer, die Eingabeparameter der Simulation festzulegen. Hier können unter anderem Einstellungen zur Terrain- und Waldgenerierung, zum Feuerverhalten sowie zu Umwelt- und Wetterbedingungen vorgenommen werden. Die Parameter werden übersichtlich dargestellt und können vor dem Start der Simulation angepasst werden.</w:t>
+        <w:t>Aus den Anforderungen ergab sich die Unterteilung der Anwendung in drei Oberflächen</w:t>
+      </w:r>
+      <w:r>
+        <w:t>-Teile</w:t>
+      </w:r>
+      <w:r>
+        <w:t>. Die erste Oberfläche ermöglicht es dem Benutzer, die Eingabeparameter der Simulation festzulegen. Hier können unter anderem Einstellungen zur Terrain- und Waldgenerierung, zum Feuerverhalten sowie zu Umwelt- und Wetterbedingungen vorgenommen werden. Die Parameter werden übersichtlich dargestellt und können vor dem Start der Simulation angepasst werden.</w:t>
       </w:r>
     </w:p>
     <w:p>
@@ -7012,7 +8060,37 @@
         <w:jc w:val="both"/>
       </w:pPr>
       <w:r>
-        <w:t>Die zweite Oberfläche stellt die eigentliche Simulation dar. Der Wald wird als rasterbasierte 2D-Darstellung aus der Vogelperspektive visualisiert. Einzelne Bäume werden dabei vereinfacht als farbige Kreise dargestellt, wobei die Farben den jeweiligen Zustand (gesund, brennend, verbrannt) repräsentieren. Während der Laufzeit werden zusätzlich relevante Informationen wie Simulationsdauer, Wald</w:t>
+        <w:t>D</w:t>
+      </w:r>
+      <w:r>
+        <w:t>er</w:t>
+      </w:r>
+      <w:r>
+        <w:t xml:space="preserve"> zweite Oberfläche</w:t>
+      </w:r>
+      <w:r>
+        <w:t>n-Teil</w:t>
+      </w:r>
+      <w:r>
+        <w:t xml:space="preserve"> stellt die eigentliche Simulation dar. Der Wald wird als rasterbasierte 2D-Darstellung aus der Vogelperspektive visualisiert. Einzelne Bäume werden dabei vereinfacht als farbige </w:t>
+      </w:r>
+      <w:r>
+        <w:t>Zellen</w:t>
+      </w:r>
+      <w:r>
+        <w:t xml:space="preserve"> dargestellt, wobei die Farben den jeweiligen Zustand (gesund, brennend, verbrannt) repräsentieren</w:t>
+      </w:r>
+      <w:r>
+        <w:t xml:space="preserve"> und die Helligkeit die Topologische Höhe (Wie zum Beispiel auf einem Berg</w:t>
+      </w:r>
+      <w:r>
+        <w:t xml:space="preserve"> oder im Tal</w:t>
+      </w:r>
+      <w:r>
+        <w:t>)</w:t>
+      </w:r>
+      <w:r>
+        <w:t>. Während der Laufzeit werden zusätzlich relevante Informationen wie Simulationsdauer, Wald</w:t>
       </w:r>
       <w:r>
         <w:softHyphen/>
@@ -7027,7 +8105,19 @@
         <w:jc w:val="both"/>
       </w:pPr>
       <w:r>
-        <w:t xml:space="preserve">Die dritte Oberfläche dient der Auswertung der Simulationsergebnisse. In diesem Auswertungsfenster werden statistische Daten nach Abschluss der Simulation grafisch dargestellt. Dazu gehören unter anderem Diagramme zur Anzahl gewachsener und verbrannter Bäume sowie zur Entwicklung aktiver Bäume über die Zeit. Diese Darstellung ermöglicht es dem Benutzer, den Verlauf der Simulation nachträglich zu analysieren und unterschiedliche Simulationen miteinander zu vergleichen. </w:t>
+        <w:t>D</w:t>
+      </w:r>
+      <w:r>
+        <w:t>er</w:t>
+      </w:r>
+      <w:r>
+        <w:t xml:space="preserve"> dritte Oberfläche</w:t>
+      </w:r>
+      <w:r>
+        <w:t>n-Teil</w:t>
+      </w:r>
+      <w:r>
+        <w:t xml:space="preserve"> dient der Auswertung der Simulationsergebnisse. In diesem Auswertungsfenster werden statistische Daten nach Abschluss der Simulation grafisch dargestellt. Dazu gehören unter anderem Diagramme zur Anzahl gewachsener und verbrannter Bäume sowie zur Entwicklung aktiver Bäume über die Zeit. Diese Darstellung ermöglicht es dem Benutzer, den Verlauf der Simulation nachträglich zu analysieren und unterschiedliche Simulationen miteinander zu vergleichen. </w:t>
       </w:r>
     </w:p>
     <w:p>
@@ -7101,15 +8191,7 @@
         <w:t xml:space="preserve"> </w:t>
       </w:r>
       <w:r>
-        <w:t>"</w:t>
-      </w:r>
-      <w:proofErr w:type="spellStart"/>
-      <w:r>
-        <w:t>Figma</w:t>
-      </w:r>
-      <w:proofErr w:type="spellEnd"/>
-      <w:r>
-        <w:t>”</w:t>
+        <w:t>ChatGPT</w:t>
       </w:r>
       <w:r>
         <w:rPr>
@@ -7465,7 +8547,7 @@
         <w:t xml:space="preserve">beschrieben, wird die Simulation aus </w:t>
       </w:r>
       <w:r>
-        <w:t>drei</w:t>
+        <w:t>mehreren</w:t>
       </w:r>
       <w:r>
         <w:t xml:space="preserve"> Szenen bestehen.</w:t>
@@ -7478,47 +8560,25 @@
         <w:ind w:right="1127"/>
       </w:pPr>
       <w:r>
-        <w:t xml:space="preserve">Zuerst wurde die Konfigurations-Oberfläche erstellt. Diese Szene besteht aus mehreren klar strukturierten </w:t>
-      </w:r>
-      <w:proofErr w:type="spellStart"/>
-      <w:r>
-        <w:t>GroupBoxen</w:t>
-      </w:r>
-      <w:proofErr w:type="spellEnd"/>
-      <w:r>
-        <w:t xml:space="preserve">, die die Eingabeparameter der Simulation enthalten. Die einzelnen Elemente basieren auf WPF-Steuerelementen wie CheckBoxes, Slidern, </w:t>
-      </w:r>
-      <w:proofErr w:type="spellStart"/>
-      <w:r>
-        <w:t>ComboBoxen</w:t>
-      </w:r>
-      <w:proofErr w:type="spellEnd"/>
-      <w:r>
-        <w:t xml:space="preserve">, </w:t>
-      </w:r>
-      <w:proofErr w:type="spellStart"/>
-      <w:r>
-        <w:t>TextBlocks</w:t>
-      </w:r>
-      <w:proofErr w:type="spellEnd"/>
-      <w:r>
-        <w:t xml:space="preserve"> und Buttons. Slider werden beispielsweise zusammen mit </w:t>
-      </w:r>
-      <w:proofErr w:type="spellStart"/>
-      <w:r>
-        <w:t>TextBlocks</w:t>
-      </w:r>
-      <w:proofErr w:type="spellEnd"/>
-      <w:r>
-        <w:t xml:space="preserve"> verwendet, sodass Werteänderungen sofort sichtbar sind. Buttons lösen Klick-Ereignisse aus, um Aktionen wie das Starten der Simulation zu ermöglichen. Insgesamt deckt die Konfigurations-Oberfläche alle relevanten Einstellungen ab, die die Benutzer beeinflussen können, darunter Landschaft, Wald, Feuerverhalten und Wetterbedingungen. Ein zentrales Steuerelement ist das Zahnrad-Icon oben rechts, über das das Grafikeinstellungsfenster geöffnet wird. Dort können grafische Effekte wie Blitze, Funken, Rauch oder verbrannte Bäume ein- und ausgeschaltet werden. Die Gruppierung der Steuerelemente innerhalb der </w:t>
-      </w:r>
-      <w:proofErr w:type="spellStart"/>
-      <w:r>
-        <w:t>GroupBoxen</w:t>
-      </w:r>
-      <w:proofErr w:type="spellEnd"/>
-      <w:r>
-        <w:t xml:space="preserve"> sorgt für eine übersichtliche und intuitive Bedienung.</w:t>
+        <w:t>Zuerst wurde die Konfigurations-Oberfläche erstellt. Diese</w:t>
+      </w:r>
+      <w:r>
+        <w:t xml:space="preserve">s Fenster </w:t>
+      </w:r>
+      <w:r>
+        <w:t xml:space="preserve">besteht aus mehreren klar strukturierten GroupBoxen, die die Eingabeparameter der Simulation enthalten. Die einzelnen Elemente basieren auf WPF-Steuerelementen wie CheckBoxes, Slidern, ComboBoxen, TextBlocks und Buttons. Slider werden beispielsweise zusammen mit TextBlocks verwendet, sodass Werteänderungen sofort sichtbar sind. Buttons lösen Klick-Ereignisse aus, um Aktionen wie das Starten der Simulation zu ermöglichen. Insgesamt deckt die Konfigurations-Oberfläche alle relevanten Einstellungen ab, die die Benutzer beeinflussen können, darunter Landschaft, Wald, Feuerverhalten und Wetterbedingungen. Ein zentrales Steuerelement ist </w:t>
+      </w:r>
+      <w:r>
+        <w:t xml:space="preserve">der „Graphics settings“-Button </w:t>
+      </w:r>
+      <w:r>
+        <w:t xml:space="preserve">oben </w:t>
+      </w:r>
+      <w:r>
+        <w:t>links</w:t>
+      </w:r>
+      <w:r>
+        <w:t>, über das das Grafikeinstellungsfenster geöffnet wird. Dort können grafische Effekte wie Blitze, Funken, Rauch oder verbrannte Bäume ein- und ausgeschaltet werden. Die Gruppierung der Steuerelemente innerhalb der GroupBoxen sorgt für eine übersichtliche und intuitive Bedienung.</w:t>
       </w:r>
     </w:p>
     <w:p>
@@ -7528,15 +8588,25 @@
         <w:ind w:right="1127"/>
       </w:pPr>
       <w:r>
-        <w:t xml:space="preserve">Die Simulations-Szene stellt den Wald auf einem Canvas dar, auf dem die Bäume als dynamische Ellipse-Elemente erzeugt und verwaltet werden. Statusinformationen wie die aktuelle Laufzeit, die insgesamt gewachsenen und verbrannten Bäume sowie die Baumdichte werden über </w:t>
-      </w:r>
-      <w:proofErr w:type="spellStart"/>
-      <w:r>
-        <w:t>TextBlocks</w:t>
-      </w:r>
-      <w:proofErr w:type="spellEnd"/>
-      <w:r>
-        <w:t xml:space="preserve"> angezeigt. Über einen Slider kann die Wiedergabegeschwindigkeit der Simulation angepasst werden, und über Mausklicks auf dem Canvas kann der Benutzer Bäume beeinflussen. Alle Baumobjekte und Effekte werden dynamisch über Canvas-Elemente verwaltet. Die Szene speichert Wachstum und Brandereignisse, die anschließend in einer Auswertung angezeigt werden.</w:t>
+        <w:t>Die Simulations-</w:t>
+      </w:r>
+      <w:r>
+        <w:t>Oberfläche</w:t>
+      </w:r>
+      <w:r>
+        <w:t xml:space="preserve"> stellt den Wald auf einem Canvas dar, auf dem die Bäume als dynamische Ellipse-Elemente </w:t>
+      </w:r>
+      <w:r>
+        <w:t xml:space="preserve">(oder ggf. Rectangles) </w:t>
+      </w:r>
+      <w:r>
+        <w:t xml:space="preserve">erzeugt und verwaltet werden. Statusinformationen wie die aktuelle Laufzeit, die insgesamt gewachsenen und verbrannten Bäume sowie die Baumdichte werden über TextBlocks angezeigt. Über </w:t>
+      </w:r>
+      <w:r>
+        <w:t>die Geschwindigkeitsknöpfe</w:t>
+      </w:r>
+      <w:r>
+        <w:t xml:space="preserve"> kann die Wiedergabegeschwindigkeit der Simulation angepasst werden, und über Mausklicks auf dem Canvas kann der Benutzer Bäume beeinflussen. Alle Baumobjekte und Effekte werden dynamisch über Canvas-Elemente verwaltet. Die Szene speichert Wachstum und Brandereignisse, die anschließend in einer Auswertung angezeigt werden.</w:t>
       </w:r>
     </w:p>
     <w:p>
@@ -7546,23 +8616,11 @@
         <w:ind w:right="1127"/>
       </w:pPr>
       <w:r>
-        <w:t xml:space="preserve">Die Auswertungs-Oberfläche wurde ebenfalls als eigenständiges WPF-Fenster umgesetzt. Sie zeigt nach Abschluss einer Simulation die wichtigsten Kennzahlen in übersichtlicher Form über </w:t>
-      </w:r>
-      <w:proofErr w:type="spellStart"/>
-      <w:r>
-        <w:t>TextBlocks</w:t>
-      </w:r>
-      <w:proofErr w:type="spellEnd"/>
-      <w:r>
-        <w:t xml:space="preserve">, darunter Luftfeuchtigkeit, Temperatur und Laufzeit der Simulation. Für die grafische Darstellung der Ergebnisse wurden Diagramme mit </w:t>
-      </w:r>
-      <w:proofErr w:type="spellStart"/>
-      <w:r>
-        <w:t>OxyPlot</w:t>
-      </w:r>
-      <w:proofErr w:type="spellEnd"/>
-      <w:r>
-        <w:t xml:space="preserve"> integriert. Zwei Hauptdiagramme visualisieren den zeitlichen Verlauf der Bäume: die Gesamtzahl der gewachsenen und verbrannten Bäume sowie die Anzahl der aktuell aktiven Bäume. Die Diagramme wurden gezielt in die Benutzeroberfläche eingebunden, um die Auswertung übersichtlich und interaktiv zu gestalten.</w:t>
+        <w:t xml:space="preserve">Die Auswertungs-Oberfläche wurde ebenfalls als eigenständiges WPF-Fenster umgesetzt. Sie zeigt nach Abschluss einer Simulation die wichtigsten Kennzahlen in übersichtlicher Form über TextBlocks, darunter Luftfeuchtigkeit, Temperatur und Laufzeit der Simulation. Für die grafische Darstellung der Ergebnisse wurden Diagramme mit OxyPlot integriert. Zwei Hauptdiagramme visualisieren den zeitlichen Verlauf der Bäume: die Gesamtzahl der gewachsenen und verbrannten Bäume sowie die Anzahl der aktuell aktiven Bäume. Die Diagramme wurden gezielt in die Benutzeroberfläche eingebunden, um die Auswertung </w:t>
+      </w:r>
+      <w:r>
+        <w:lastRenderedPageBreak/>
+        <w:t>übersichtlich und interaktiv zu gestalten.</w:t>
       </w:r>
     </w:p>
     <w:p>
@@ -7573,7 +8631,6 @@
         <w:jc w:val="both"/>
       </w:pPr>
       <w:r>
-        <w:lastRenderedPageBreak/>
         <w:t xml:space="preserve">Im Anhang </w:t>
       </w:r>
       <w:hyperlink w:anchor="_bookmark34" w:history="1">
@@ -7667,105 +8724,7 @@
         <w:rPr>
           <w:spacing w:val="-2"/>
         </w:rPr>
-        <w:t xml:space="preserve">Die Geschäftslogik der Waldbrandsimulation basiert auf der zentralen Konfiguration </w:t>
-      </w:r>
-      <w:proofErr w:type="spellStart"/>
-      <w:r>
-        <w:rPr>
-          <w:spacing w:val="-2"/>
-        </w:rPr>
-        <w:t>SimulationConfig</w:t>
-      </w:r>
-      <w:proofErr w:type="spellEnd"/>
-      <w:r>
-        <w:rPr>
-          <w:spacing w:val="-2"/>
-        </w:rPr>
-        <w:t xml:space="preserve">, die </w:t>
-      </w:r>
-      <w:proofErr w:type="spellStart"/>
-      <w:r>
-        <w:rPr>
-          <w:spacing w:val="-2"/>
-        </w:rPr>
-        <w:t>TreeConfig</w:t>
-      </w:r>
-      <w:proofErr w:type="spellEnd"/>
-      <w:r>
-        <w:rPr>
-          <w:spacing w:val="-2"/>
-        </w:rPr>
-        <w:t xml:space="preserve">, </w:t>
-      </w:r>
-      <w:proofErr w:type="spellStart"/>
-      <w:r>
-        <w:rPr>
-          <w:spacing w:val="-2"/>
-        </w:rPr>
-        <w:t>FireConfig</w:t>
-      </w:r>
-      <w:proofErr w:type="spellEnd"/>
-      <w:r>
-        <w:rPr>
-          <w:spacing w:val="-2"/>
-        </w:rPr>
-        <w:t xml:space="preserve">, </w:t>
-      </w:r>
-      <w:proofErr w:type="spellStart"/>
-      <w:r>
-        <w:rPr>
-          <w:spacing w:val="-2"/>
-        </w:rPr>
-        <w:t>EnvironmentConfig</w:t>
-      </w:r>
-      <w:proofErr w:type="spellEnd"/>
-      <w:r>
-        <w:rPr>
-          <w:spacing w:val="-2"/>
-        </w:rPr>
-        <w:t xml:space="preserve">, </w:t>
-      </w:r>
-      <w:proofErr w:type="spellStart"/>
-      <w:r>
-        <w:rPr>
-          <w:spacing w:val="-2"/>
-        </w:rPr>
-        <w:t>PrefillConfig</w:t>
-      </w:r>
-      <w:proofErr w:type="spellEnd"/>
-      <w:r>
-        <w:rPr>
-          <w:spacing w:val="-2"/>
-        </w:rPr>
-        <w:t xml:space="preserve">, </w:t>
-      </w:r>
-      <w:proofErr w:type="spellStart"/>
-      <w:r>
-        <w:rPr>
-          <w:spacing w:val="-2"/>
-        </w:rPr>
-        <w:t>TerrainConfig</w:t>
-      </w:r>
-      <w:proofErr w:type="spellEnd"/>
-      <w:r>
-        <w:rPr>
-          <w:spacing w:val="-2"/>
-        </w:rPr>
-        <w:t xml:space="preserve"> und </w:t>
-      </w:r>
-      <w:proofErr w:type="spellStart"/>
-      <w:r>
-        <w:rPr>
-          <w:spacing w:val="-2"/>
-        </w:rPr>
-        <w:t>VisualEffectsConfig</w:t>
-      </w:r>
-      <w:proofErr w:type="spellEnd"/>
-      <w:r>
-        <w:rPr>
-          <w:spacing w:val="-2"/>
-        </w:rPr>
-        <w:t xml:space="preserve"> bündelt</w:t>
+        <w:t>Die Geschäftslogik der Waldbrandsimulation basiert auf der zentralen Konfiguration SimulationConfig, die TreeConfig, FireConfig, EnvironmentConfig, PrefillConfig, TerrainConfig und VisualEffectsConfig bündelt</w:t>
       </w:r>
       <w:r>
         <w:t>.</w:t>
@@ -7782,34 +8741,10 @@
         <w:t>D</w:t>
       </w:r>
       <w:r>
-        <w:t xml:space="preserve">ie Simulation wird über das </w:t>
-      </w:r>
-      <w:proofErr w:type="spellStart"/>
-      <w:r>
-        <w:t>SimulationWindow</w:t>
-      </w:r>
-      <w:proofErr w:type="spellEnd"/>
-      <w:r>
-        <w:t xml:space="preserve"> gesteuert</w:t>
-      </w:r>
-      <w:r>
-        <w:t xml:space="preserve">, worin die Klasse </w:t>
-      </w:r>
-      <w:proofErr w:type="spellStart"/>
-      <w:r>
-        <w:t>ForestFireSimulation</w:t>
-      </w:r>
-      <w:proofErr w:type="spellEnd"/>
-      <w:r>
-        <w:t xml:space="preserve"> mit Hilfe von </w:t>
-      </w:r>
-      <w:proofErr w:type="spellStart"/>
-      <w:r>
-        <w:t>SimulationClock</w:t>
-      </w:r>
-      <w:proofErr w:type="spellEnd"/>
-      <w:r>
-        <w:t xml:space="preserve"> </w:t>
+        <w:t>ie Simulation wird über das SimulationWindow gesteuert</w:t>
+      </w:r>
+      <w:r>
+        <w:t xml:space="preserve">, worin die Klasse ForestFireSimulation mit Hilfe von SimulationClock </w:t>
       </w:r>
       <w:r>
         <w:t xml:space="preserve">die Simulationszeit und zeitlich basierten Events auslöst </w:t>
@@ -7817,29 +8752,17 @@
       <w:r>
         <w:t xml:space="preserve">und </w:t>
       </w:r>
-      <w:proofErr w:type="spellStart"/>
       <w:r>
         <w:t>ForestGrid</w:t>
       </w:r>
-      <w:proofErr w:type="spellEnd"/>
-      <w:r>
-        <w:t xml:space="preserve"> über die Zustände der Bäume Bescheid </w:t>
-      </w:r>
-      <w:proofErr w:type="spellStart"/>
-      <w:r>
-        <w:t>wei</w:t>
-      </w:r>
-      <w:proofErr w:type="spellEnd"/>
-      <w:r>
-        <w:t xml:space="preserve">. Zunächst wird das Wald-Raster erstellt und je nach </w:t>
-      </w:r>
-      <w:proofErr w:type="spellStart"/>
-      <w:r>
-        <w:t>Prefill</w:t>
-      </w:r>
-      <w:proofErr w:type="spellEnd"/>
-      <w:r>
-        <w:t>-Option teilweise mit Bäumen befüllt. Aktivierte Terrain-Generierung beeinflusst Baumwachstum und Brandausbreitung über Geländehöhen und -typen.</w:t>
+      <w:r>
+        <w:t xml:space="preserve"> über die Zustände der Bäume Bescheid wei</w:t>
+      </w:r>
+      <w:r>
+        <w:t>ß</w:t>
+      </w:r>
+      <w:r>
+        <w:t>. Zunächst wird das Wald-Raster erstellt und je nach Prefill-Option teilweise mit Bäumen befüllt. Aktivierte Terrain-Generierung beeinflusst Baumwachstum und Brandausbreitung über Geländehöhen.</w:t>
       </w:r>
     </w:p>
     <w:p>
@@ -7853,51 +8776,23 @@
         <w:t>Bäume können wachsen, Feuer fangen und brennen, wobei Umgebungsfaktoren wie Wind, Temperatur und Luftfeuchtigkeit die Wahrscheinlichkeit für Brandausbreitung bestimmen. Zustände werden</w:t>
       </w:r>
       <w:r>
-        <w:t xml:space="preserve"> im </w:t>
-      </w:r>
-      <w:proofErr w:type="spellStart"/>
-      <w:r>
-        <w:t>ForestGrid</w:t>
-      </w:r>
-      <w:proofErr w:type="spellEnd"/>
-      <w:r>
-        <w:t xml:space="preserve"> mit Hilfe von</w:t>
-      </w:r>
-      <w:r>
-        <w:t xml:space="preserve"> </w:t>
-      </w:r>
-      <w:proofErr w:type="spellStart"/>
-      <w:r>
-        <w:t>ForestCellState</w:t>
-      </w:r>
-      <w:proofErr w:type="spellEnd"/>
-      <w:r>
-        <w:t xml:space="preserve"> verwaltet, und aktive Baumzellen werden auf dem Canvas angezeigt. Visuelle Effekte wie Feuer, Rauch, Blitze oder verbrannte Bäume werden</w:t>
-      </w:r>
-      <w:r>
-        <w:t xml:space="preserve"> mit </w:t>
-      </w:r>
-      <w:proofErr w:type="spellStart"/>
-      <w:r>
-        <w:t>SimulationRenderer</w:t>
-      </w:r>
-      <w:proofErr w:type="spellEnd"/>
-      <w:r>
-        <w:t xml:space="preserve"> über </w:t>
-      </w:r>
-      <w:proofErr w:type="spellStart"/>
-      <w:r>
-        <w:t>ParticleGenerator</w:t>
-      </w:r>
-      <w:proofErr w:type="spellEnd"/>
-      <w:r>
-        <w:t xml:space="preserve"> und die </w:t>
-      </w:r>
-      <w:proofErr w:type="spellStart"/>
+        <w:t xml:space="preserve"> im ForestGrid mit Hilfe von</w:t>
+      </w:r>
+      <w:r>
+        <w:t xml:space="preserve"> ForestCellState verwaltet, und aktive Baumzellen werden auf dem Canvas angezeigt. Visuelle Effekte wie Feuer, Rauch, Blitze oder verbrannte Bäume werden</w:t>
+      </w:r>
+      <w:r>
+        <w:t xml:space="preserve"> mit SimulationRenderer</w:t>
+      </w:r>
+      <w:r>
+        <w:t xml:space="preserve"> über ParticleGenerator und die </w:t>
+      </w:r>
       <w:r>
         <w:t>Konfig</w:t>
       </w:r>
-      <w:proofErr w:type="spellEnd"/>
+      <w:r>
+        <w:t>uration</w:t>
+      </w:r>
       <w:r>
         <w:t xml:space="preserve"> </w:t>
       </w:r>
@@ -8541,15 +9436,7 @@
         <w:ind w:right="1129"/>
       </w:pPr>
       <w:r>
-        <w:t xml:space="preserve">Erweiterung um einen </w:t>
-      </w:r>
-      <w:proofErr w:type="spellStart"/>
-      <w:r>
-        <w:t>Map</w:t>
-      </w:r>
-      <w:proofErr w:type="spellEnd"/>
-      <w:r>
-        <w:t>-Editor, der es ermöglicht, individuelle Waldlandschaften zu gestalten, Startbedingungen anzupassen oder Brände gezielt zu setzen.</w:t>
+        <w:t>Erweiterung um einen Map-Editor, der es ermöglicht, individuelle Waldlandschaften zu gestalten, Startbedingungen anzupassen oder Brände gezielt zu setzen.</w:t>
       </w:r>
     </w:p>
     <w:p>
@@ -8574,7 +9461,13 @@
         </w:sectPr>
       </w:pPr>
       <w:r>
-        <w:t>Analyse und Export: Erweiterung der Auswertungsoberfläche, um Simulationsergebnisse zu exportieren oder detailliertere Statistiken bereitzustellen.</w:t>
+        <w:t xml:space="preserve">Analyse: Erweiterung der Auswertungsoberfläche, um Simulationsergebnisse zu </w:t>
+      </w:r>
+      <w:r>
+        <w:t xml:space="preserve">visualisieren, einzusehen </w:t>
+      </w:r>
+      <w:r>
+        <w:t>oder detailliertere Statistiken bereitzustellen.</w:t>
       </w:r>
     </w:p>
     <w:p>
@@ -9702,38 +10595,14 @@
         <w:tabs>
           <w:tab w:val="left" w:pos="1853"/>
         </w:tabs>
-        <w:spacing w:before="27"/>
+        <w:spacing w:before="23"/>
         <w:ind w:left="1853" w:hanging="360"/>
       </w:pPr>
       <w:r>
-        <w:t>Visual</w:t>
-      </w:r>
-      <w:r>
-        <w:rPr>
-          <w:spacing w:val="-7"/>
-        </w:rPr>
-        <w:t xml:space="preserve"> </w:t>
-      </w:r>
-      <w:r>
-        <w:t>Studio</w:t>
-      </w:r>
-      <w:r>
-        <w:rPr>
-          <w:spacing w:val="-2"/>
-        </w:rPr>
-        <w:t xml:space="preserve"> </w:t>
-      </w:r>
-      <w:r>
-        <w:rPr>
-          <w:spacing w:val="-4"/>
-        </w:rPr>
-        <w:t>202</w:t>
-      </w:r>
-      <w:r>
-        <w:rPr>
-          <w:spacing w:val="-4"/>
-        </w:rPr>
-        <w:t>6</w:t>
+        <w:rPr>
+          <w:spacing w:val="-5"/>
+        </w:rPr>
+        <w:t>Visual Studio Code</w:t>
       </w:r>
     </w:p>
     <w:p>
@@ -9749,11 +10618,54 @@
         <w:spacing w:before="27"/>
         <w:ind w:left="1853" w:hanging="360"/>
       </w:pPr>
-      <w:proofErr w:type="spellStart"/>
+      <w:r>
+        <w:t>Visual</w:t>
+      </w:r>
+      <w:r>
+        <w:rPr>
+          <w:spacing w:val="-7"/>
+        </w:rPr>
+        <w:t xml:space="preserve"> </w:t>
+      </w:r>
+      <w:r>
+        <w:t>Studio</w:t>
+      </w:r>
       <w:r>
         <w:rPr>
           <w:spacing w:val="-2"/>
         </w:rPr>
+        <w:t xml:space="preserve"> </w:t>
+      </w:r>
+      <w:r>
+        <w:rPr>
+          <w:spacing w:val="-4"/>
+        </w:rPr>
+        <w:t>202</w:t>
+      </w:r>
+      <w:r>
+        <w:rPr>
+          <w:spacing w:val="-4"/>
+        </w:rPr>
+        <w:t>6</w:t>
+      </w:r>
+    </w:p>
+    <w:p>
+      <w:pPr>
+        <w:pStyle w:val="Listenabsatz"/>
+        <w:numPr>
+          <w:ilvl w:val="2"/>
+          <w:numId w:val="10"/>
+        </w:numPr>
+        <w:tabs>
+          <w:tab w:val="left" w:pos="1853"/>
+        </w:tabs>
+        <w:spacing w:before="27"/>
+        <w:ind w:left="1853" w:hanging="360"/>
+      </w:pPr>
+      <w:r>
+        <w:rPr>
+          <w:spacing w:val="-2"/>
+        </w:rPr>
         <w:t>Plant</w:t>
       </w:r>
       <w:r>
@@ -9762,7 +10674,6 @@
         </w:rPr>
         <w:t>UML</w:t>
       </w:r>
-      <w:proofErr w:type="spellEnd"/>
     </w:p>
     <w:p>
       <w:pPr>
@@ -9778,33 +10689,19 @@
         <w:ind w:right="7188" w:firstLine="360"/>
       </w:pPr>
       <w:r>
-        <w:t>Visual</w:t>
-      </w:r>
-      <w:r>
-        <w:rPr>
-          <w:spacing w:val="-16"/>
-        </w:rPr>
-        <w:t xml:space="preserve"> </w:t>
-      </w:r>
-      <w:proofErr w:type="spellStart"/>
-      <w:r>
-        <w:t>Paradigm</w:t>
-      </w:r>
-      <w:proofErr w:type="spellEnd"/>
-      <w:r>
-        <w:rPr>
-          <w:spacing w:val="-15"/>
-        </w:rPr>
-        <w:t xml:space="preserve"> </w:t>
-      </w:r>
-      <w:r>
-        <w:t xml:space="preserve">Online </w:t>
-      </w:r>
-      <w:r>
-        <w:rPr>
-          <w:spacing w:val="-2"/>
-        </w:rPr>
-        <w:t>Personal</w:t>
+        <w:t>ChatGPT</w:t>
+      </w:r>
+      <w:r>
+        <w:t xml:space="preserve"> (</w:t>
+      </w:r>
+      <w:r>
+        <w:t>GPT-4.1</w:t>
+      </w:r>
+      <w:r>
+        <w:t>)</w:t>
+      </w:r>
+      <w:r>
+        <w:t>.</w:t>
       </w:r>
     </w:p>
     <w:p>
@@ -9903,7 +10800,7 @@
                     </pic:cNvPicPr>
                   </pic:nvPicPr>
                   <pic:blipFill>
-                    <a:blip r:embed="rId10">
+                    <a:blip r:embed="rId9">
                       <a:extLst>
                         <a:ext uri="{28A0092B-C50C-407E-A947-70E740481C1C}">
                           <a14:useLocalDpi xmlns:a14="http://schemas.microsoft.com/office/drawing/2010/main" val="0"/>
@@ -10017,7 +10914,7 @@
                     </pic:cNvPicPr>
                   </pic:nvPicPr>
                   <pic:blipFill>
-                    <a:blip r:embed="rId11" cstate="print">
+                    <a:blip r:embed="rId10" cstate="print">
                       <a:extLst>
                         <a:ext uri="{28A0092B-C50C-407E-A947-70E740481C1C}">
                           <a14:useLocalDpi xmlns:a14="http://schemas.microsoft.com/office/drawing/2010/main" val="0"/>
@@ -11221,7 +12118,7 @@
         <w:spacing w:line="360" w:lineRule="auto"/>
         <w:jc w:val="both"/>
         <w:sectPr>
-          <w:footerReference w:type="default" r:id="rId12"/>
+          <w:footerReference w:type="default" r:id="rId11"/>
           <w:pgSz w:w="11910" w:h="16840"/>
           <w:pgMar w:top="1320" w:right="283" w:bottom="1180" w:left="283" w:header="0" w:footer="998" w:gutter="0"/>
           <w:cols w:space="720"/>
@@ -11321,7 +12218,7 @@
                     <pic:cNvPicPr/>
                   </pic:nvPicPr>
                   <pic:blipFill>
-                    <a:blip r:embed="rId13"/>
+                    <a:blip r:embed="rId12"/>
                     <a:stretch>
                       <a:fillRect/>
                     </a:stretch>
@@ -11400,7 +12297,7 @@
                     <pic:cNvPicPr/>
                   </pic:nvPicPr>
                   <pic:blipFill>
-                    <a:blip r:embed="rId14"/>
+                    <a:blip r:embed="rId13"/>
                     <a:stretch>
                       <a:fillRect/>
                     </a:stretch>
@@ -11476,7 +12373,7 @@
                     <pic:cNvPicPr/>
                   </pic:nvPicPr>
                   <pic:blipFill>
-                    <a:blip r:embed="rId15"/>
+                    <a:blip r:embed="rId14"/>
                     <a:stretch>
                       <a:fillRect/>
                     </a:stretch>
@@ -11558,7 +12455,7 @@
                     <pic:cNvPicPr/>
                   </pic:nvPicPr>
                   <pic:blipFill>
-                    <a:blip r:embed="rId16"/>
+                    <a:blip r:embed="rId15"/>
                     <a:stretch>
                       <a:fillRect/>
                     </a:stretch>
@@ -11587,7 +12484,7 @@
           <w:sz w:val="20"/>
         </w:rPr>
         <w:sectPr>
-          <w:footerReference w:type="default" r:id="rId17"/>
+          <w:footerReference w:type="default" r:id="rId16"/>
           <w:pgSz w:w="11910" w:h="16840"/>
           <w:pgMar w:top="1320" w:right="283" w:bottom="1180" w:left="283" w:header="0" w:footer="998" w:gutter="0"/>
           <w:pgNumType w:start="1"/>
@@ -12204,15 +13101,7 @@
         <w:t xml:space="preserve"> </w:t>
       </w:r>
       <w:r>
-        <w:t xml:space="preserve">Dieser Faktor steuert die zeitlichen Intervalle zwischen zufälligen Ereignissen, wie beispielsweise dem Auftreten von Sekundärbränden durch Funkenflug (Spot </w:t>
-      </w:r>
-      <w:proofErr w:type="spellStart"/>
-      <w:r>
-        <w:t>Fires</w:t>
-      </w:r>
-      <w:proofErr w:type="spellEnd"/>
-      <w:r>
-        <w:t>). Hierbei sind kürzere Zeitabstände zwischen den Ereignissen wahrscheinlicher, während sehr lange Pausen seltener vorkommen, was die Intensitätsphasen eines realen Waldbrandes widerspiegelt.</w:t>
+        <w:t>Dieser Faktor steuert die zeitlichen Intervalle zwischen zufälligen Ereignissen, wie beispielsweise dem Auftreten von Sekundärbränden durch Funkenflug (Spot Fires). Hierbei sind kürzere Zeitabstände zwischen den Ereignissen wahrscheinlicher, während sehr lange Pausen seltener vorkommen, was die Intensitätsphasen eines realen Waldbrandes widerspiegelt.</w:t>
       </w:r>
     </w:p>
     <w:p>
@@ -12376,7 +13265,7 @@
                     <pic:cNvPicPr/>
                   </pic:nvPicPr>
                   <pic:blipFill>
-                    <a:blip r:embed="rId18"/>
+                    <a:blip r:embed="rId17"/>
                     <a:stretch>
                       <a:fillRect/>
                     </a:stretch>
@@ -12433,7 +13322,7 @@
                     <pic:cNvPicPr/>
                   </pic:nvPicPr>
                   <pic:blipFill>
-                    <a:blip r:embed="rId19"/>
+                    <a:blip r:embed="rId18"/>
                     <a:stretch>
                       <a:fillRect/>
                     </a:stretch>
@@ -12489,7 +13378,7 @@
                     <pic:cNvPicPr/>
                   </pic:nvPicPr>
                   <pic:blipFill>
-                    <a:blip r:embed="rId20"/>
+                    <a:blip r:embed="rId19"/>
                     <a:stretch>
                       <a:fillRect/>
                     </a:stretch>
@@ -12551,7 +13440,7 @@
                     <pic:cNvPicPr/>
                   </pic:nvPicPr>
                   <pic:blipFill>
-                    <a:blip r:embed="rId21"/>
+                    <a:blip r:embed="rId20"/>
                     <a:stretch>
                       <a:fillRect/>
                     </a:stretch>
@@ -12964,13 +13853,8 @@
         <w:t>„</w:t>
       </w:r>
       <w:r>
-        <w:t>Random-Wind-</w:t>
-      </w:r>
-      <w:proofErr w:type="spellStart"/>
-      <w:r>
-        <w:t>Direction</w:t>
-      </w:r>
-      <w:proofErr w:type="spellEnd"/>
+        <w:t>Random-Wind-Direction</w:t>
+      </w:r>
       <w:r>
         <w:t>“</w:t>
       </w:r>
@@ -13778,39 +14662,8 @@
                 <w:szCs w:val="24"/>
                 <w:lang w:eastAsia="de-DE"/>
               </w:rPr>
-              <w:t xml:space="preserve"> Zudem wird Pause-</w:t>
-            </w:r>
-            <w:proofErr w:type="spellStart"/>
-            <w:r>
-              <w:rPr>
-                <w:rFonts w:ascii="Arial" w:eastAsia="Times New Roman" w:hAnsi="Arial" w:cs="Arial"/>
-                <w:sz w:val="24"/>
-                <w:szCs w:val="24"/>
-                <w:lang w:eastAsia="de-DE"/>
-              </w:rPr>
-              <w:t>Fire</w:t>
-            </w:r>
-            <w:proofErr w:type="spellEnd"/>
-            <w:r>
-              <w:rPr>
-                <w:rFonts w:ascii="Arial" w:eastAsia="Times New Roman" w:hAnsi="Arial" w:cs="Arial"/>
-                <w:sz w:val="24"/>
-                <w:szCs w:val="24"/>
-                <w:lang w:eastAsia="de-DE"/>
-              </w:rPr>
-              <w:t xml:space="preserve"> korrekt </w:t>
-            </w:r>
-            <w:proofErr w:type="spellStart"/>
-            <w:r>
-              <w:rPr>
-                <w:rFonts w:ascii="Arial" w:eastAsia="Times New Roman" w:hAnsi="Arial" w:cs="Arial"/>
-                <w:sz w:val="24"/>
-                <w:szCs w:val="24"/>
-                <w:lang w:eastAsia="de-DE"/>
-              </w:rPr>
-              <w:t>deakiviert</w:t>
-            </w:r>
-            <w:proofErr w:type="spellEnd"/>
+              <w:t xml:space="preserve"> Zudem wird Pause-Fire korrekt deakiviert</w:t>
+            </w:r>
             <w:r>
               <w:rPr>
                 <w:rFonts w:ascii="Arial" w:eastAsia="Times New Roman" w:hAnsi="Arial" w:cs="Arial"/>
@@ -13932,21 +14785,8 @@
                 <w:szCs w:val="24"/>
                 <w:lang w:eastAsia="de-DE"/>
               </w:rPr>
-              <w:t>Random-Wind-</w:t>
-            </w:r>
-            <w:proofErr w:type="spellStart"/>
-            <w:r>
-              <w:rPr>
-                <w:rFonts w:ascii="Arial" w:eastAsia="Times New Roman" w:hAnsi="Arial" w:cs="Arial"/>
-                <w:b/>
-                <w:bCs/>
-                <w:sz w:val="24"/>
-                <w:szCs w:val="24"/>
-                <w:lang w:eastAsia="de-DE"/>
-              </w:rPr>
-              <w:t>Direction</w:t>
-            </w:r>
-            <w:proofErr w:type="spellEnd"/>
+              <w:t>Random-Wind-Direction</w:t>
+            </w:r>
           </w:p>
         </w:tc>
         <w:tc>
@@ -15505,27 +16345,7 @@
                 <w:szCs w:val="24"/>
                 <w:lang w:eastAsia="de-DE"/>
               </w:rPr>
-              <w:t xml:space="preserve">Das Start/Pause-Menü verschwindet und gibt die Sicht auf das </w:t>
-            </w:r>
-            <w:proofErr w:type="spellStart"/>
-            <w:r>
-              <w:rPr>
-                <w:rFonts w:ascii="Arial" w:eastAsia="Times New Roman" w:hAnsi="Arial" w:cs="Arial"/>
-                <w:sz w:val="24"/>
-                <w:szCs w:val="24"/>
-                <w:lang w:eastAsia="de-DE"/>
-              </w:rPr>
-              <w:t>Grid</w:t>
-            </w:r>
-            <w:proofErr w:type="spellEnd"/>
-            <w:r>
-              <w:rPr>
-                <w:rFonts w:ascii="Arial" w:eastAsia="Times New Roman" w:hAnsi="Arial" w:cs="Arial"/>
-                <w:sz w:val="24"/>
-                <w:szCs w:val="24"/>
-                <w:lang w:eastAsia="de-DE"/>
-              </w:rPr>
-              <w:t xml:space="preserve"> frei.</w:t>
+              <w:t>Das Start/Pause-Menü verschwindet und gibt die Sicht auf das Grid frei.</w:t>
             </w:r>
           </w:p>
         </w:tc>
@@ -15709,27 +16529,7 @@
                 <w:szCs w:val="24"/>
                 <w:lang w:eastAsia="de-DE"/>
               </w:rPr>
-              <w:t>Simulation wechselt zwischen Pause und Start (</w:t>
-            </w:r>
-            <w:proofErr w:type="spellStart"/>
-            <w:r>
-              <w:rPr>
-                <w:rFonts w:ascii="Arial" w:eastAsia="Times New Roman" w:hAnsi="Arial" w:cs="Arial"/>
-                <w:sz w:val="24"/>
-                <w:szCs w:val="24"/>
-                <w:lang w:eastAsia="de-DE"/>
-              </w:rPr>
-              <w:t>Toggle</w:t>
-            </w:r>
-            <w:proofErr w:type="spellEnd"/>
-            <w:r>
-              <w:rPr>
-                <w:rFonts w:ascii="Arial" w:eastAsia="Times New Roman" w:hAnsi="Arial" w:cs="Arial"/>
-                <w:sz w:val="24"/>
-                <w:szCs w:val="24"/>
-                <w:lang w:eastAsia="de-DE"/>
-              </w:rPr>
-              <w:t>-Funktion).</w:t>
+              <w:t>Simulation wechselt zwischen Pause und Start (Toggle-Funktion).</w:t>
             </w:r>
           </w:p>
         </w:tc>
@@ -15878,27 +16678,7 @@
                 <w:szCs w:val="24"/>
                 <w:lang w:eastAsia="de-DE"/>
               </w:rPr>
-              <w:t xml:space="preserve">Linksklick/Rechtsklick auf </w:t>
-            </w:r>
-            <w:proofErr w:type="spellStart"/>
-            <w:r>
-              <w:rPr>
-                <w:rFonts w:ascii="Arial" w:eastAsia="Times New Roman" w:hAnsi="Arial" w:cs="Arial"/>
-                <w:sz w:val="24"/>
-                <w:szCs w:val="24"/>
-                <w:lang w:eastAsia="de-DE"/>
-              </w:rPr>
-              <w:t>Grid</w:t>
-            </w:r>
-            <w:proofErr w:type="spellEnd"/>
-            <w:r>
-              <w:rPr>
-                <w:rFonts w:ascii="Arial" w:eastAsia="Times New Roman" w:hAnsi="Arial" w:cs="Arial"/>
-                <w:sz w:val="24"/>
-                <w:szCs w:val="24"/>
-                <w:lang w:eastAsia="de-DE"/>
-              </w:rPr>
-              <w:t>-Zellen.</w:t>
+              <w:t>Linksklick/Rechtsklick auf Grid-Zellen.</w:t>
             </w:r>
           </w:p>
         </w:tc>
@@ -17021,27 +17801,7 @@
                 <w:szCs w:val="24"/>
                 <w:lang w:val="en-US" w:eastAsia="de-DE"/>
               </w:rPr>
-              <w:t xml:space="preserve">Button "Export as CSV" </w:t>
-            </w:r>
-            <w:proofErr w:type="spellStart"/>
-            <w:r>
-              <w:rPr>
-                <w:rFonts w:ascii="Arial" w:eastAsia="Times New Roman" w:hAnsi="Arial" w:cs="Arial"/>
-                <w:sz w:val="24"/>
-                <w:szCs w:val="24"/>
-                <w:lang w:val="en-US" w:eastAsia="de-DE"/>
-              </w:rPr>
-              <w:t>klicken</w:t>
-            </w:r>
-            <w:proofErr w:type="spellEnd"/>
-            <w:r>
-              <w:rPr>
-                <w:rFonts w:ascii="Arial" w:eastAsia="Times New Roman" w:hAnsi="Arial" w:cs="Arial"/>
-                <w:sz w:val="24"/>
-                <w:szCs w:val="24"/>
-                <w:lang w:val="en-US" w:eastAsia="de-DE"/>
-              </w:rPr>
-              <w:t>.</w:t>
+              <w:t>Button "Export as CSV" klicken.</w:t>
             </w:r>
           </w:p>
         </w:tc>
@@ -17433,25 +18193,14 @@
                 <w:lang w:eastAsia="de-DE"/>
               </w:rPr>
             </w:pPr>
-            <w:proofErr w:type="spellStart"/>
-            <w:r>
-              <w:rPr>
-                <w:rFonts w:ascii="Arial" w:eastAsia="Times New Roman" w:hAnsi="Arial" w:cs="Arial"/>
-                <w:sz w:val="24"/>
-                <w:szCs w:val="24"/>
-                <w:lang w:eastAsia="de-DE"/>
-              </w:rPr>
-              <w:t>Map</w:t>
-            </w:r>
-            <w:proofErr w:type="spellEnd"/>
-            <w:r>
-              <w:rPr>
-                <w:rFonts w:ascii="Arial" w:eastAsia="Times New Roman" w:hAnsi="Arial" w:cs="Arial"/>
-                <w:sz w:val="24"/>
-                <w:szCs w:val="24"/>
-                <w:lang w:eastAsia="de-DE"/>
-              </w:rPr>
-              <w:t>-Generation mit Terrain-Profil starten.</w:t>
+            <w:r>
+              <w:rPr>
+                <w:rFonts w:ascii="Arial" w:eastAsia="Times New Roman" w:hAnsi="Arial" w:cs="Arial"/>
+                <w:sz w:val="24"/>
+                <w:szCs w:val="24"/>
+                <w:lang w:eastAsia="de-DE"/>
+              </w:rPr>
+              <w:t>Map-Generation mit Terrain-Profil starten.</w:t>
             </w:r>
           </w:p>
         </w:tc>
@@ -17479,25 +18228,14 @@
                 <w:lang w:eastAsia="de-DE"/>
               </w:rPr>
             </w:pPr>
-            <w:proofErr w:type="spellStart"/>
-            <w:r>
-              <w:rPr>
-                <w:rFonts w:ascii="Arial" w:eastAsia="Times New Roman" w:hAnsi="Arial" w:cs="Arial"/>
-                <w:sz w:val="24"/>
-                <w:szCs w:val="24"/>
-                <w:lang w:eastAsia="de-DE"/>
-              </w:rPr>
-              <w:t>Grid</w:t>
-            </w:r>
-            <w:proofErr w:type="spellEnd"/>
-            <w:r>
-              <w:rPr>
-                <w:rFonts w:ascii="Arial" w:eastAsia="Times New Roman" w:hAnsi="Arial" w:cs="Arial"/>
-                <w:sz w:val="24"/>
-                <w:szCs w:val="24"/>
-                <w:lang w:eastAsia="de-DE"/>
-              </w:rPr>
-              <w:t xml:space="preserve"> zeigt Höhenunterschiede (Helligkeitsstufen) korrekt an.</w:t>
+            <w:r>
+              <w:rPr>
+                <w:rFonts w:ascii="Arial" w:eastAsia="Times New Roman" w:hAnsi="Arial" w:cs="Arial"/>
+                <w:sz w:val="24"/>
+                <w:szCs w:val="24"/>
+                <w:lang w:eastAsia="de-DE"/>
+              </w:rPr>
+              <w:t>Grid zeigt Höhenunterschiede (Helligkeitsstufen) korrekt an.</w:t>
             </w:r>
           </w:p>
         </w:tc>
@@ -17890,7 +18628,7 @@
                     <pic:cNvPicPr/>
                   </pic:nvPicPr>
                   <pic:blipFill>
-                    <a:blip r:embed="rId22">
+                    <a:blip r:embed="rId21">
                       <a:extLst>
                         <a:ext uri="{28A0092B-C50C-407E-A947-70E740481C1C}">
                           <a14:useLocalDpi xmlns:a14="http://schemas.microsoft.com/office/drawing/2010/main"/>
@@ -18170,7 +18908,7 @@
                     <pic:cNvPicPr/>
                   </pic:nvPicPr>
                   <pic:blipFill>
-                    <a:blip r:embed="rId23">
+                    <a:blip r:embed="rId22">
                       <a:extLst>
                         <a:ext uri="{28A0092B-C50C-407E-A947-70E740481C1C}">
                           <a14:useLocalDpi xmlns:a14="http://schemas.microsoft.com/office/drawing/2010/main"/>
@@ -18229,23 +18967,7 @@
         <w:jc w:val="both"/>
       </w:pPr>
       <w:r>
-        <w:t>Um grafische Anpassungen machen zu können, kann zu den Einstellungen über den „</w:t>
-      </w:r>
-      <w:proofErr w:type="spellStart"/>
-      <w:r>
-        <w:t>Graphic</w:t>
-      </w:r>
-      <w:proofErr w:type="spellEnd"/>
-      <w:r>
-        <w:t xml:space="preserve"> </w:t>
-      </w:r>
-      <w:proofErr w:type="spellStart"/>
-      <w:r>
-        <w:t>conifg</w:t>
-      </w:r>
-      <w:proofErr w:type="spellEnd"/>
-      <w:r>
-        <w:t>“ Knopf gelangen.</w:t>
+        <w:t>Um grafische Anpassungen machen zu können, kann zu den Einstellungen über den „Graphic conifg“ Knopf gelangen.</w:t>
       </w:r>
     </w:p>
     <w:p>
@@ -18275,7 +18997,7 @@
                     <pic:cNvPicPr/>
                   </pic:nvPicPr>
                   <pic:blipFill>
-                    <a:blip r:embed="rId24">
+                    <a:blip r:embed="rId23">
                       <a:extLst>
                         <a:ext uri="{28A0092B-C50C-407E-A947-70E740481C1C}">
                           <a14:useLocalDpi xmlns:a14="http://schemas.microsoft.com/office/drawing/2010/main"/>
@@ -18364,7 +19086,7 @@
                     <pic:cNvPicPr/>
                   </pic:nvPicPr>
                   <pic:blipFill>
-                    <a:blip r:embed="rId25">
+                    <a:blip r:embed="rId24">
                       <a:extLst>
                         <a:ext uri="{28A0092B-C50C-407E-A947-70E740481C1C}">
                           <a14:useLocalDpi xmlns:a14="http://schemas.microsoft.com/office/drawing/2010/main"/>
@@ -18399,23 +19121,7 @@
         <w:jc w:val="both"/>
       </w:pPr>
       <w:r>
-        <w:t>In diesem Dialog kann man dann die getätigten Einstellungen bestätigen über den Klick auf den „</w:t>
-      </w:r>
-      <w:proofErr w:type="spellStart"/>
-      <w:r>
-        <w:t>Apply</w:t>
-      </w:r>
-      <w:proofErr w:type="spellEnd"/>
-      <w:r>
-        <w:t xml:space="preserve">“ Knopf. Falls man wieder zum Ursprungszustand wieder zurück möchte, ist es möglich hier mit dem „Reset </w:t>
-      </w:r>
-      <w:proofErr w:type="spellStart"/>
-      <w:r>
-        <w:t>config</w:t>
-      </w:r>
-      <w:proofErr w:type="spellEnd"/>
-      <w:r>
-        <w:t>“ Knopf, die Konfiguration und somit alle Änderungen wieder rückgängig zu machen.</w:t>
+        <w:t>In diesem Dialog kann man dann die getätigten Einstellungen bestätigen über den Klick auf den „Apply“ Knopf. Falls man wieder zum Ursprungszustand wieder zurück möchte, ist es möglich hier mit dem „Reset config“ Knopf, die Konfiguration und somit alle Änderungen wieder rückgängig zu machen.</w:t>
       </w:r>
       <w:r>
         <w:t xml:space="preserve"> </w:t>
@@ -18463,15 +19169,7 @@
         <w:jc w:val="both"/>
       </w:pPr>
       <w:r>
-        <w:t>Um das Geschehen zu starten, muss lediglich der Knopf mit der Aufschrift "</w:t>
-      </w:r>
-      <w:proofErr w:type="spellStart"/>
-      <w:r>
-        <w:t>Simulate</w:t>
-      </w:r>
-      <w:proofErr w:type="spellEnd"/>
-      <w:r>
-        <w:t>” auf der ersten Seite gedrückt werden</w:t>
+        <w:t>Um das Geschehen zu starten, muss lediglich der Knopf mit der Aufschrift "Simulate” auf der ersten Seite gedrückt werden</w:t>
       </w:r>
       <w:r>
         <w:t xml:space="preserve"> und ein weiteres Fenster öffnet sich, wo die eigentliche Simulation drin stattfinden wird.</w:t>
@@ -18507,7 +19205,7 @@
                     <pic:cNvPicPr/>
                   </pic:nvPicPr>
                   <pic:blipFill>
-                    <a:blip r:embed="rId26">
+                    <a:blip r:embed="rId25">
                       <a:extLst>
                         <a:ext uri="{28A0092B-C50C-407E-A947-70E740481C1C}">
                           <a14:useLocalDpi xmlns:a14="http://schemas.microsoft.com/office/drawing/2010/main"/>
@@ -18849,7 +19547,7 @@
                     <pic:cNvPicPr/>
                   </pic:nvPicPr>
                   <pic:blipFill>
-                    <a:blip r:embed="rId27">
+                    <a:blip r:embed="rId26">
                       <a:extLst>
                         <a:ext uri="{28A0092B-C50C-407E-A947-70E740481C1C}">
                           <a14:useLocalDpi xmlns:a14="http://schemas.microsoft.com/office/drawing/2010/main"/>
@@ -18985,16 +19683,8 @@
         <w:rPr>
           <w:color w:val="1F3762"/>
         </w:rPr>
-        <w:t xml:space="preserve">Anleitung: Zusätzliche Info-Panels und Statistiken im </w:t>
-      </w:r>
-      <w:proofErr w:type="spellStart"/>
-      <w:r>
-        <w:rPr>
-          <w:color w:val="1F3762"/>
-        </w:rPr>
-        <w:t>Simulatonsfenster</w:t>
-      </w:r>
-      <w:proofErr w:type="spellEnd"/>
+        <w:t>Anleitung: Zusätzliche Info-Panels und Statistiken im Simulatonsfenster</w:t>
+      </w:r>
     </w:p>
     <w:p>
       <w:pPr>
@@ -19044,15 +19734,7 @@
         <w:t>barkeit mit der Realität herstellen zu wollen und damit auch die km/h einschätzen zu können. Zu</w:t>
       </w:r>
       <w:r>
-        <w:t>letzt hat man immer einen Live-Überblick über die Gesamtlaufzeit (</w:t>
-      </w:r>
-      <w:proofErr w:type="spellStart"/>
-      <w:r>
-        <w:t>Runtime</w:t>
-      </w:r>
-      <w:proofErr w:type="spellEnd"/>
-      <w:r>
-        <w:t>).</w:t>
+        <w:t>letzt hat man immer einen Live-Überblick über die Gesamtlaufzeit (Runtime).</w:t>
       </w:r>
     </w:p>
     <w:p>
@@ -19129,7 +19811,7 @@
                     <pic:cNvPicPr/>
                   </pic:nvPicPr>
                   <pic:blipFill>
-                    <a:blip r:embed="rId28">
+                    <a:blip r:embed="rId27">
                       <a:extLst>
                         <a:ext uri="{28A0092B-C50C-407E-A947-70E740481C1C}">
                           <a14:useLocalDpi xmlns:a14="http://schemas.microsoft.com/office/drawing/2010/main" val="0"/>
@@ -19481,7 +20163,7 @@
                     <pic:cNvPicPr/>
                   </pic:nvPicPr>
                   <pic:blipFill>
-                    <a:blip r:embed="rId29">
+                    <a:blip r:embed="rId28">
                       <a:extLst>
                         <a:ext uri="{28A0092B-C50C-407E-A947-70E740481C1C}">
                           <a14:useLocalDpi xmlns:a14="http://schemas.microsoft.com/office/drawing/2010/main" val="0"/>

</xml_diff>